<commit_message>
Update Infrastructure Report 2.docx
</commit_message>
<xml_diff>
--- a/Infrastructure Report 2.docx
+++ b/Infrastructure Report 2.docx
@@ -603,6 +603,13 @@
     </w:sdt>
     <w:sdt>
       <w:sdtPr>
+        <w:rPr>
+          <w:rFonts w:asciiTheme="minorHAnsi" w:eastAsiaTheme="minorHAnsi" w:hAnsiTheme="minorHAnsi" w:cstheme="minorBidi"/>
+          <w:color w:val="auto"/>
+          <w:sz w:val="22"/>
+          <w:szCs w:val="22"/>
+          <w:lang w:val="en-GB"/>
+        </w:rPr>
         <w:id w:val="322712684"/>
         <w:docPartObj>
           <w:docPartGallery w:val="Table of Contents"/>
@@ -611,14 +618,9 @@
       </w:sdtPr>
       <w:sdtEndPr>
         <w:rPr>
-          <w:rFonts w:asciiTheme="minorHAnsi" w:eastAsiaTheme="minorHAnsi" w:hAnsiTheme="minorHAnsi" w:cstheme="minorBidi"/>
           <w:b/>
           <w:bCs/>
           <w:noProof/>
-          <w:color w:val="auto"/>
-          <w:sz w:val="22"/>
-          <w:szCs w:val="22"/>
-          <w:lang w:val="en-GB"/>
         </w:rPr>
       </w:sdtEndPr>
       <w:sdtContent>
@@ -1235,63 +1237,2322 @@
       </w:r>
     </w:p>
     <w:p>
-      <w:pPr>
-        <w:pStyle w:val="ListParagraph"/>
-        <w:numPr>
-          <w:ilvl w:val="0"/>
-          <w:numId w:val="1"/>
-        </w:numPr>
-      </w:pPr>
       <w:r>
-        <w:t xml:space="preserve">Requirements </w:t>
+        <w:rPr>
+          <w:noProof/>
+        </w:rPr>
+        <w:drawing>
+          <wp:anchor distT="0" distB="0" distL="114300" distR="114300" simplePos="0" relativeHeight="251660288" behindDoc="1" locked="0" layoutInCell="1" allowOverlap="1" wp14:anchorId="2B936636" wp14:editId="5BD88ADF">
+            <wp:simplePos x="0" y="0"/>
+            <wp:positionH relativeFrom="margin">
+              <wp:posOffset>5411</wp:posOffset>
+            </wp:positionH>
+            <wp:positionV relativeFrom="paragraph">
+              <wp:posOffset>1529080</wp:posOffset>
+            </wp:positionV>
+            <wp:extent cx="5731510" cy="3000375"/>
+            <wp:effectExtent l="0" t="0" r="2540" b="9525"/>
+            <wp:wrapTight wrapText="bothSides">
+              <wp:wrapPolygon edited="0">
+                <wp:start x="0" y="0"/>
+                <wp:lineTo x="0" y="21531"/>
+                <wp:lineTo x="21538" y="21531"/>
+                <wp:lineTo x="21538" y="0"/>
+                <wp:lineTo x="0" y="0"/>
+              </wp:wrapPolygon>
+            </wp:wrapTight>
+            <wp:docPr id="3" name="Picture 3" descr="What is Network Topology? Best Guide to Types &amp; Diagrams - DNSstuff"/>
+            <wp:cNvGraphicFramePr>
+              <a:graphicFrameLocks xmlns:a="http://schemas.openxmlformats.org/drawingml/2006/main" noChangeAspect="1"/>
+            </wp:cNvGraphicFramePr>
+            <a:graphic xmlns:a="http://schemas.openxmlformats.org/drawingml/2006/main">
+              <a:graphicData uri="http://schemas.openxmlformats.org/drawingml/2006/picture">
+                <pic:pic xmlns:pic="http://schemas.openxmlformats.org/drawingml/2006/picture">
+                  <pic:nvPicPr>
+                    <pic:cNvPr id="0" name="Picture 1" descr="What is Network Topology? Best Guide to Types &amp; Diagrams - DNSstuff"/>
+                    <pic:cNvPicPr>
+                      <a:picLocks noChangeAspect="1" noChangeArrowheads="1"/>
+                    </pic:cNvPicPr>
+                  </pic:nvPicPr>
+                  <pic:blipFill>
+                    <a:blip r:embed="rId6" cstate="print">
+                      <a:extLst>
+                        <a:ext uri="{28A0092B-C50C-407E-A947-70E740481C1C}">
+                          <a14:useLocalDpi xmlns:a14="http://schemas.microsoft.com/office/drawing/2010/main" val="0"/>
+                        </a:ext>
+                      </a:extLst>
+                    </a:blip>
+                    <a:srcRect/>
+                    <a:stretch>
+                      <a:fillRect/>
+                    </a:stretch>
+                  </pic:blipFill>
+                  <pic:spPr bwMode="auto">
+                    <a:xfrm>
+                      <a:off x="0" y="0"/>
+                      <a:ext cx="5731510" cy="3000375"/>
+                    </a:xfrm>
+                    <a:prstGeom prst="rect">
+                      <a:avLst/>
+                    </a:prstGeom>
+                    <a:noFill/>
+                    <a:ln>
+                      <a:noFill/>
+                    </a:ln>
+                  </pic:spPr>
+                </pic:pic>
+              </a:graphicData>
+            </a:graphic>
+            <wp14:sizeRelH relativeFrom="page">
+              <wp14:pctWidth>0</wp14:pctWidth>
+            </wp14:sizeRelH>
+            <wp14:sizeRelV relativeFrom="page">
+              <wp14:pctHeight>0</wp14:pctHeight>
+            </wp14:sizeRelV>
+          </wp:anchor>
+        </w:drawing>
+      </w:r>
+      <w:r>
+        <w:t xml:space="preserve">The Engineering and Computer Science department are getting an extension to their building and have given detailed floor plans as found in </w:t>
+      </w:r>
+      <w:r>
+        <w:t>the appendix</w:t>
+      </w:r>
+      <w:r>
+        <w:t xml:space="preserve">. Both departments need access to their own independent network for their students however, both departments have shared spaces which need access to both sections of the network. </w:t>
+      </w:r>
+      <w:r>
+        <w:t>A Theoretical network must be developed and plotted to suit the buildings requirements whilst also making adjustments for the requirements of both department</w:t>
+      </w:r>
+      <w:r>
+        <w:t>s</w:t>
+      </w:r>
+      <w:r>
+        <w:t>. This will be achieved by recommending a network topology that suits the building, these topologies state how the network connected devices function in the network these</w:t>
+      </w:r>
+      <w:r>
+        <w:t xml:space="preserve"> topologies</w:t>
+      </w:r>
+      <w:r>
+        <w:t xml:space="preserve"> include Bus, Star, Ring, Mesh, Tree and Hybrid as seen in Figure 1.</w:t>
       </w:r>
     </w:p>
     <w:p>
       <w:pPr>
-        <w:pStyle w:val="ListParagraph"/>
-        <w:numPr>
-          <w:ilvl w:val="0"/>
-          <w:numId w:val="1"/>
-        </w:numPr>
+        <w:jc w:val="center"/>
+        <w:rPr>
+          <w:i/>
+          <w:iCs/>
+        </w:rPr>
       </w:pPr>
       <w:r>
-        <w:t xml:space="preserve">Departments </w:t>
+        <w:rPr>
+          <w:i/>
+          <w:iCs/>
+        </w:rPr>
+        <w:t>Figure 1: Network Topologies</w:t>
       </w:r>
     </w:p>
     <w:p>
-      <w:pPr>
-        <w:pStyle w:val="ListParagraph"/>
-        <w:numPr>
-          <w:ilvl w:val="0"/>
-          <w:numId w:val="1"/>
-        </w:numPr>
-      </w:pPr>
       <w:r>
-        <w:t>Shared Spaces</w:t>
+        <w:t xml:space="preserve">Each topology has its own advantages and disadvantages however, whatever topology implemented has to have redundancy to allow for a device to fail and the network to remain online and must cater for speed requirements of multiple computers accessing the network at once. The chosen topology must allow for wireless networks for student that bring their own devices (BYOD) or students that are not present at a computer but wish to access the network via mobile phone. Extra care will be taken to ensure the server room on the second floor has fast connections and that nothing will disrupt its connection </w:t>
+      </w:r>
+      <w:r>
+        <w:t xml:space="preserve">and ensure a quality service. </w:t>
       </w:r>
     </w:p>
     <w:p>
-      <w:pPr>
-        <w:pStyle w:val="ListParagraph"/>
-        <w:numPr>
-          <w:ilvl w:val="0"/>
-          <w:numId w:val="1"/>
-        </w:numPr>
-      </w:pPr>
       <w:r>
-        <w:t>Expansion</w:t>
+        <w:t xml:space="preserve">The chosen topology must allow for further expansion in the future as it is possible that this building may go through another expansion due to the demand in industry for STEM (Science, Technology, Engineering, Maths) employees. Once a topology is selected it will be theoretically deployed to find out how many resources are required to complete a full deployment to the building, from there it will be costed up (using industry prices on reputable sites) including all the wiring required and any additional network items.  </w:t>
+      </w:r>
+      <w:r>
+        <w:t xml:space="preserve">A copy of all the spaces in the building can be found in the appendix, however there are 59 Engineering spaces, 5 Siemens spaces including the server room, 48 Computer Science Spaces, 1 Pooled Computer Lab, 31 Maths and Physics Spaces and 9 College spaces. </w:t>
       </w:r>
     </w:p>
     <w:p>
+      <w:r>
+        <w:t xml:space="preserve">Not all of these spaces require direct connection such as storage however the building should have wireless connectivity so should allow for connection in these rooms. </w:t>
+      </w:r>
+      <w:proofErr w:type="gramStart"/>
+      <w:r>
+        <w:t>Also</w:t>
+      </w:r>
+      <w:proofErr w:type="gramEnd"/>
+      <w:r>
+        <w:t xml:space="preserve"> of note </w:t>
+      </w:r>
+      <w:r>
+        <w:t xml:space="preserve">are the devices scattered around the building that are not associated to any department but should be connected, </w:t>
+      </w:r>
+      <w:r>
+        <w:lastRenderedPageBreak/>
+        <w:t xml:space="preserve">these are devices like printers. Finally, there is a comms room at the back of the second floor which should be treated like the server room and given the best connection it can get. </w:t>
+      </w:r>
+    </w:p>
+    <w:p>
+      <w:r>
+        <w:br w:type="page"/>
+      </w:r>
+    </w:p>
+    <w:tbl>
+      <w:tblPr>
+        <w:tblStyle w:val="PlainTable5"/>
+        <w:tblW w:w="0" w:type="auto"/>
+        <w:tblLook w:val="04A0" w:firstRow="1" w:lastRow="0" w:firstColumn="1" w:lastColumn="0" w:noHBand="0" w:noVBand="1"/>
+      </w:tblPr>
+      <w:tblGrid>
+        <w:gridCol w:w="2352"/>
+        <w:gridCol w:w="2512"/>
+        <w:gridCol w:w="2216"/>
+      </w:tblGrid>
+      <w:tr>
+        <w:trPr>
+          <w:cnfStyle w:val="100000000000" w:firstRow="1" w:lastRow="0" w:firstColumn="0" w:lastColumn="0" w:oddVBand="0" w:evenVBand="0" w:oddHBand="0" w:evenHBand="0" w:firstRowFirstColumn="0" w:firstRowLastColumn="0" w:lastRowFirstColumn="0" w:lastRowLastColumn="0"/>
+        </w:trPr>
+        <w:tc>
+          <w:tcPr>
+            <w:cnfStyle w:val="001000000100" w:firstRow="0" w:lastRow="0" w:firstColumn="1" w:lastColumn="0" w:oddVBand="0" w:evenVBand="0" w:oddHBand="0" w:evenHBand="0" w:firstRowFirstColumn="1" w:firstRowLastColumn="0" w:lastRowFirstColumn="0" w:lastRowLastColumn="0"/>
+            <w:tcW w:w="2352" w:type="dxa"/>
+          </w:tcPr>
+          <w:p>
+            <w:r>
+              <w:lastRenderedPageBreak/>
+              <w:t>Department</w:t>
+            </w:r>
+          </w:p>
+        </w:tc>
+        <w:tc>
+          <w:tcPr>
+            <w:tcW w:w="2512" w:type="dxa"/>
+          </w:tcPr>
+          <w:p>
+            <w:pPr>
+              <w:cnfStyle w:val="100000000000" w:firstRow="1" w:lastRow="0" w:firstColumn="0" w:lastColumn="0" w:oddVBand="0" w:evenVBand="0" w:oddHBand="0" w:evenHBand="0" w:firstRowFirstColumn="0" w:firstRowLastColumn="0" w:lastRowFirstColumn="0" w:lastRowLastColumn="0"/>
+            </w:pPr>
+            <w:r>
+              <w:t>Room Type</w:t>
+            </w:r>
+          </w:p>
+        </w:tc>
+        <w:tc>
+          <w:tcPr>
+            <w:tcW w:w="2216" w:type="dxa"/>
+          </w:tcPr>
+          <w:p>
+            <w:pPr>
+              <w:cnfStyle w:val="100000000000" w:firstRow="1" w:lastRow="0" w:firstColumn="0" w:lastColumn="0" w:oddVBand="0" w:evenVBand="0" w:oddHBand="0" w:evenHBand="0" w:firstRowFirstColumn="0" w:firstRowLastColumn="0" w:lastRowFirstColumn="0" w:lastRowLastColumn="0"/>
+            </w:pPr>
+            <w:r>
+              <w:t>Number of Spaces</w:t>
+            </w:r>
+          </w:p>
+        </w:tc>
+      </w:tr>
+      <w:tr>
+        <w:trPr>
+          <w:cnfStyle w:val="000000100000" w:firstRow="0" w:lastRow="0" w:firstColumn="0" w:lastColumn="0" w:oddVBand="0" w:evenVBand="0" w:oddHBand="1" w:evenHBand="0" w:firstRowFirstColumn="0" w:firstRowLastColumn="0" w:lastRowFirstColumn="0" w:lastRowLastColumn="0"/>
+        </w:trPr>
+        <w:tc>
+          <w:tcPr>
+            <w:cnfStyle w:val="001000000000" w:firstRow="0" w:lastRow="0" w:firstColumn="1" w:lastColumn="0" w:oddVBand="0" w:evenVBand="0" w:oddHBand="0" w:evenHBand="0" w:firstRowFirstColumn="0" w:firstRowLastColumn="0" w:lastRowFirstColumn="0" w:lastRowLastColumn="0"/>
+            <w:tcW w:w="2352" w:type="dxa"/>
+          </w:tcPr>
+          <w:p>
+            <w:r>
+              <w:t>Engineering</w:t>
+            </w:r>
+          </w:p>
+        </w:tc>
+        <w:tc>
+          <w:tcPr>
+            <w:tcW w:w="2512" w:type="dxa"/>
+          </w:tcPr>
+          <w:p>
+            <w:pPr>
+              <w:cnfStyle w:val="000000100000" w:firstRow="0" w:lastRow="0" w:firstColumn="0" w:lastColumn="0" w:oddVBand="0" w:evenVBand="0" w:oddHBand="1" w:evenHBand="0" w:firstRowFirstColumn="0" w:firstRowLastColumn="0" w:lastRowFirstColumn="0" w:lastRowLastColumn="0"/>
+            </w:pPr>
+            <w:r>
+              <w:t>Professors Office</w:t>
+            </w:r>
+          </w:p>
+        </w:tc>
+        <w:tc>
+          <w:tcPr>
+            <w:tcW w:w="2216" w:type="dxa"/>
+          </w:tcPr>
+          <w:p>
+            <w:pPr>
+              <w:cnfStyle w:val="000000100000" w:firstRow="0" w:lastRow="0" w:firstColumn="0" w:lastColumn="0" w:oddVBand="0" w:evenVBand="0" w:oddHBand="1" w:evenHBand="0" w:firstRowFirstColumn="0" w:firstRowLastColumn="0" w:lastRowFirstColumn="0" w:lastRowLastColumn="0"/>
+            </w:pPr>
+            <w:r>
+              <w:t>23</w:t>
+            </w:r>
+          </w:p>
+        </w:tc>
+      </w:tr>
+      <w:tr>
+        <w:tc>
+          <w:tcPr>
+            <w:cnfStyle w:val="001000000000" w:firstRow="0" w:lastRow="0" w:firstColumn="1" w:lastColumn="0" w:oddVBand="0" w:evenVBand="0" w:oddHBand="0" w:evenHBand="0" w:firstRowFirstColumn="0" w:firstRowLastColumn="0" w:lastRowFirstColumn="0" w:lastRowLastColumn="0"/>
+            <w:tcW w:w="2352" w:type="dxa"/>
+          </w:tcPr>
+          <w:p>
+            <w:r>
+              <w:t>Engineering</w:t>
+            </w:r>
+          </w:p>
+        </w:tc>
+        <w:tc>
+          <w:tcPr>
+            <w:tcW w:w="2512" w:type="dxa"/>
+          </w:tcPr>
+          <w:p>
+            <w:pPr>
+              <w:cnfStyle w:val="000000000000" w:firstRow="0" w:lastRow="0" w:firstColumn="0" w:lastColumn="0" w:oddVBand="0" w:evenVBand="0" w:oddHBand="0" w:evenHBand="0" w:firstRowFirstColumn="0" w:firstRowLastColumn="0" w:lastRowFirstColumn="0" w:lastRowLastColumn="0"/>
+            </w:pPr>
+            <w:r>
+              <w:t>Technicians Office</w:t>
+            </w:r>
+          </w:p>
+        </w:tc>
+        <w:tc>
+          <w:tcPr>
+            <w:tcW w:w="2216" w:type="dxa"/>
+          </w:tcPr>
+          <w:p>
+            <w:pPr>
+              <w:cnfStyle w:val="000000000000" w:firstRow="0" w:lastRow="0" w:firstColumn="0" w:lastColumn="0" w:oddVBand="0" w:evenVBand="0" w:oddHBand="0" w:evenHBand="0" w:firstRowFirstColumn="0" w:firstRowLastColumn="0" w:lastRowFirstColumn="0" w:lastRowLastColumn="0"/>
+            </w:pPr>
+            <w:r>
+              <w:t>1</w:t>
+            </w:r>
+          </w:p>
+        </w:tc>
+      </w:tr>
+      <w:tr>
+        <w:trPr>
+          <w:cnfStyle w:val="000000100000" w:firstRow="0" w:lastRow="0" w:firstColumn="0" w:lastColumn="0" w:oddVBand="0" w:evenVBand="0" w:oddHBand="1" w:evenHBand="0" w:firstRowFirstColumn="0" w:firstRowLastColumn="0" w:lastRowFirstColumn="0" w:lastRowLastColumn="0"/>
+        </w:trPr>
+        <w:tc>
+          <w:tcPr>
+            <w:cnfStyle w:val="001000000000" w:firstRow="0" w:lastRow="0" w:firstColumn="1" w:lastColumn="0" w:oddVBand="0" w:evenVBand="0" w:oddHBand="0" w:evenHBand="0" w:firstRowFirstColumn="0" w:firstRowLastColumn="0" w:lastRowFirstColumn="0" w:lastRowLastColumn="0"/>
+            <w:tcW w:w="2352" w:type="dxa"/>
+          </w:tcPr>
+          <w:p>
+            <w:r>
+              <w:t>Engineering</w:t>
+            </w:r>
+          </w:p>
+        </w:tc>
+        <w:tc>
+          <w:tcPr>
+            <w:tcW w:w="2512" w:type="dxa"/>
+          </w:tcPr>
+          <w:p>
+            <w:pPr>
+              <w:cnfStyle w:val="000000100000" w:firstRow="0" w:lastRow="0" w:firstColumn="0" w:lastColumn="0" w:oddVBand="0" w:evenVBand="0" w:oddHBand="1" w:evenHBand="0" w:firstRowFirstColumn="0" w:firstRowLastColumn="0" w:lastRowFirstColumn="0" w:lastRowLastColumn="0"/>
+            </w:pPr>
+            <w:r>
+              <w:t>Office</w:t>
+            </w:r>
+          </w:p>
+        </w:tc>
+        <w:tc>
+          <w:tcPr>
+            <w:tcW w:w="2216" w:type="dxa"/>
+          </w:tcPr>
+          <w:p>
+            <w:pPr>
+              <w:cnfStyle w:val="000000100000" w:firstRow="0" w:lastRow="0" w:firstColumn="0" w:lastColumn="0" w:oddVBand="0" w:evenVBand="0" w:oddHBand="1" w:evenHBand="0" w:firstRowFirstColumn="0" w:firstRowLastColumn="0" w:lastRowFirstColumn="0" w:lastRowLastColumn="0"/>
+            </w:pPr>
+            <w:r>
+              <w:t>11</w:t>
+            </w:r>
+          </w:p>
+        </w:tc>
+      </w:tr>
+      <w:tr>
+        <w:tc>
+          <w:tcPr>
+            <w:cnfStyle w:val="001000000000" w:firstRow="0" w:lastRow="0" w:firstColumn="1" w:lastColumn="0" w:oddVBand="0" w:evenVBand="0" w:oddHBand="0" w:evenHBand="0" w:firstRowFirstColumn="0" w:firstRowLastColumn="0" w:lastRowFirstColumn="0" w:lastRowLastColumn="0"/>
+            <w:tcW w:w="2352" w:type="dxa"/>
+          </w:tcPr>
+          <w:p>
+            <w:r>
+              <w:t>Engineering</w:t>
+            </w:r>
+          </w:p>
+        </w:tc>
+        <w:tc>
+          <w:tcPr>
+            <w:tcW w:w="2512" w:type="dxa"/>
+          </w:tcPr>
+          <w:p>
+            <w:pPr>
+              <w:cnfStyle w:val="000000000000" w:firstRow="0" w:lastRow="0" w:firstColumn="0" w:lastColumn="0" w:oddVBand="0" w:evenVBand="0" w:oddHBand="0" w:evenHBand="0" w:firstRowFirstColumn="0" w:firstRowLastColumn="0" w:lastRowFirstColumn="0" w:lastRowLastColumn="0"/>
+            </w:pPr>
+            <w:r>
+              <w:t>Communications Laboratory</w:t>
+            </w:r>
+          </w:p>
+        </w:tc>
+        <w:tc>
+          <w:tcPr>
+            <w:tcW w:w="2216" w:type="dxa"/>
+          </w:tcPr>
+          <w:p>
+            <w:pPr>
+              <w:cnfStyle w:val="000000000000" w:firstRow="0" w:lastRow="0" w:firstColumn="0" w:lastColumn="0" w:oddVBand="0" w:evenVBand="0" w:oddHBand="0" w:evenHBand="0" w:firstRowFirstColumn="0" w:firstRowLastColumn="0" w:lastRowFirstColumn="0" w:lastRowLastColumn="0"/>
+            </w:pPr>
+            <w:r>
+              <w:t>1</w:t>
+            </w:r>
+          </w:p>
+        </w:tc>
+      </w:tr>
+      <w:tr>
+        <w:trPr>
+          <w:cnfStyle w:val="000000100000" w:firstRow="0" w:lastRow="0" w:firstColumn="0" w:lastColumn="0" w:oddVBand="0" w:evenVBand="0" w:oddHBand="1" w:evenHBand="0" w:firstRowFirstColumn="0" w:firstRowLastColumn="0" w:lastRowFirstColumn="0" w:lastRowLastColumn="0"/>
+        </w:trPr>
+        <w:tc>
+          <w:tcPr>
+            <w:cnfStyle w:val="001000000000" w:firstRow="0" w:lastRow="0" w:firstColumn="1" w:lastColumn="0" w:oddVBand="0" w:evenVBand="0" w:oddHBand="0" w:evenHBand="0" w:firstRowFirstColumn="0" w:firstRowLastColumn="0" w:lastRowFirstColumn="0" w:lastRowLastColumn="0"/>
+            <w:tcW w:w="2352" w:type="dxa"/>
+          </w:tcPr>
+          <w:p>
+            <w:r>
+              <w:t>Engineering</w:t>
+            </w:r>
+          </w:p>
+        </w:tc>
+        <w:tc>
+          <w:tcPr>
+            <w:tcW w:w="2512" w:type="dxa"/>
+          </w:tcPr>
+          <w:p>
+            <w:pPr>
+              <w:cnfStyle w:val="000000100000" w:firstRow="0" w:lastRow="0" w:firstColumn="0" w:lastColumn="0" w:oddVBand="0" w:evenVBand="0" w:oddHBand="1" w:evenHBand="0" w:firstRowFirstColumn="0" w:firstRowLastColumn="0" w:lastRowFirstColumn="0" w:lastRowLastColumn="0"/>
+            </w:pPr>
+            <w:r>
+              <w:t>Post Grad and RA</w:t>
+            </w:r>
+          </w:p>
+        </w:tc>
+        <w:tc>
+          <w:tcPr>
+            <w:tcW w:w="2216" w:type="dxa"/>
+          </w:tcPr>
+          <w:p>
+            <w:pPr>
+              <w:cnfStyle w:val="000000100000" w:firstRow="0" w:lastRow="0" w:firstColumn="0" w:lastColumn="0" w:oddVBand="0" w:evenVBand="0" w:oddHBand="1" w:evenHBand="0" w:firstRowFirstColumn="0" w:firstRowLastColumn="0" w:lastRowFirstColumn="0" w:lastRowLastColumn="0"/>
+            </w:pPr>
+            <w:r>
+              <w:t>1</w:t>
+            </w:r>
+          </w:p>
+        </w:tc>
+      </w:tr>
+      <w:tr>
+        <w:tc>
+          <w:tcPr>
+            <w:cnfStyle w:val="001000000000" w:firstRow="0" w:lastRow="0" w:firstColumn="1" w:lastColumn="0" w:oddVBand="0" w:evenVBand="0" w:oddHBand="0" w:evenHBand="0" w:firstRowFirstColumn="0" w:firstRowLastColumn="0" w:lastRowFirstColumn="0" w:lastRowLastColumn="0"/>
+            <w:tcW w:w="2352" w:type="dxa"/>
+          </w:tcPr>
+          <w:p>
+            <w:r>
+              <w:t>Engineering</w:t>
+            </w:r>
+          </w:p>
+        </w:tc>
+        <w:tc>
+          <w:tcPr>
+            <w:tcW w:w="2512" w:type="dxa"/>
+          </w:tcPr>
+          <w:p>
+            <w:pPr>
+              <w:cnfStyle w:val="000000000000" w:firstRow="0" w:lastRow="0" w:firstColumn="0" w:lastColumn="0" w:oddVBand="0" w:evenVBand="0" w:oddHBand="0" w:evenHBand="0" w:firstRowFirstColumn="0" w:firstRowLastColumn="0" w:lastRowFirstColumn="0" w:lastRowLastColumn="0"/>
+            </w:pPr>
+            <w:r>
+              <w:t xml:space="preserve">HPL Hot Desks </w:t>
+            </w:r>
+          </w:p>
+        </w:tc>
+        <w:tc>
+          <w:tcPr>
+            <w:tcW w:w="2216" w:type="dxa"/>
+          </w:tcPr>
+          <w:p>
+            <w:pPr>
+              <w:cnfStyle w:val="000000000000" w:firstRow="0" w:lastRow="0" w:firstColumn="0" w:lastColumn="0" w:oddVBand="0" w:evenVBand="0" w:oddHBand="0" w:evenHBand="0" w:firstRowFirstColumn="0" w:firstRowLastColumn="0" w:lastRowFirstColumn="0" w:lastRowLastColumn="0"/>
+            </w:pPr>
+            <w:r>
+              <w:t>1</w:t>
+            </w:r>
+          </w:p>
+        </w:tc>
+      </w:tr>
+      <w:tr>
+        <w:trPr>
+          <w:cnfStyle w:val="000000100000" w:firstRow="0" w:lastRow="0" w:firstColumn="0" w:lastColumn="0" w:oddVBand="0" w:evenVBand="0" w:oddHBand="1" w:evenHBand="0" w:firstRowFirstColumn="0" w:firstRowLastColumn="0" w:lastRowFirstColumn="0" w:lastRowLastColumn="0"/>
+        </w:trPr>
+        <w:tc>
+          <w:tcPr>
+            <w:cnfStyle w:val="001000000000" w:firstRow="0" w:lastRow="0" w:firstColumn="1" w:lastColumn="0" w:oddVBand="0" w:evenVBand="0" w:oddHBand="0" w:evenHBand="0" w:firstRowFirstColumn="0" w:firstRowLastColumn="0" w:lastRowFirstColumn="0" w:lastRowLastColumn="0"/>
+            <w:tcW w:w="2352" w:type="dxa"/>
+          </w:tcPr>
+          <w:p>
+            <w:r>
+              <w:t>Engineering</w:t>
+            </w:r>
+          </w:p>
+        </w:tc>
+        <w:tc>
+          <w:tcPr>
+            <w:tcW w:w="2512" w:type="dxa"/>
+          </w:tcPr>
+          <w:p>
+            <w:pPr>
+              <w:cnfStyle w:val="000000100000" w:firstRow="0" w:lastRow="0" w:firstColumn="0" w:lastColumn="0" w:oddVBand="0" w:evenVBand="0" w:oddHBand="1" w:evenHBand="0" w:firstRowFirstColumn="0" w:firstRowLastColumn="0" w:lastRowFirstColumn="0" w:lastRowLastColumn="0"/>
+            </w:pPr>
+            <w:r>
+              <w:t>Project Lab</w:t>
+            </w:r>
+          </w:p>
+        </w:tc>
+        <w:tc>
+          <w:tcPr>
+            <w:tcW w:w="2216" w:type="dxa"/>
+          </w:tcPr>
+          <w:p>
+            <w:pPr>
+              <w:cnfStyle w:val="000000100000" w:firstRow="0" w:lastRow="0" w:firstColumn="0" w:lastColumn="0" w:oddVBand="0" w:evenVBand="0" w:oddHBand="1" w:evenHBand="0" w:firstRowFirstColumn="0" w:firstRowLastColumn="0" w:lastRowFirstColumn="0" w:lastRowLastColumn="0"/>
+            </w:pPr>
+            <w:r>
+              <w:t>6</w:t>
+            </w:r>
+          </w:p>
+        </w:tc>
+      </w:tr>
+      <w:tr>
+        <w:tc>
+          <w:tcPr>
+            <w:cnfStyle w:val="001000000000" w:firstRow="0" w:lastRow="0" w:firstColumn="1" w:lastColumn="0" w:oddVBand="0" w:evenVBand="0" w:oddHBand="0" w:evenHBand="0" w:firstRowFirstColumn="0" w:firstRowLastColumn="0" w:lastRowFirstColumn="0" w:lastRowLastColumn="0"/>
+            <w:tcW w:w="2352" w:type="dxa"/>
+          </w:tcPr>
+          <w:p>
+            <w:r>
+              <w:t>Engineering</w:t>
+            </w:r>
+          </w:p>
+        </w:tc>
+        <w:tc>
+          <w:tcPr>
+            <w:tcW w:w="2512" w:type="dxa"/>
+          </w:tcPr>
+          <w:p>
+            <w:pPr>
+              <w:cnfStyle w:val="000000000000" w:firstRow="0" w:lastRow="0" w:firstColumn="0" w:lastColumn="0" w:oddVBand="0" w:evenVBand="0" w:oddHBand="0" w:evenHBand="0" w:firstRowFirstColumn="0" w:firstRowLastColumn="0" w:lastRowFirstColumn="0" w:lastRowLastColumn="0"/>
+            </w:pPr>
+            <w:r>
+              <w:t>Computer Lab</w:t>
+            </w:r>
+          </w:p>
+        </w:tc>
+        <w:tc>
+          <w:tcPr>
+            <w:tcW w:w="2216" w:type="dxa"/>
+          </w:tcPr>
+          <w:p>
+            <w:pPr>
+              <w:cnfStyle w:val="000000000000" w:firstRow="0" w:lastRow="0" w:firstColumn="0" w:lastColumn="0" w:oddVBand="0" w:evenVBand="0" w:oddHBand="0" w:evenHBand="0" w:firstRowFirstColumn="0" w:firstRowLastColumn="0" w:lastRowFirstColumn="0" w:lastRowLastColumn="0"/>
+            </w:pPr>
+            <w:r>
+              <w:t>2</w:t>
+            </w:r>
+          </w:p>
+        </w:tc>
+      </w:tr>
+      <w:tr>
+        <w:trPr>
+          <w:cnfStyle w:val="000000100000" w:firstRow="0" w:lastRow="0" w:firstColumn="0" w:lastColumn="0" w:oddVBand="0" w:evenVBand="0" w:oddHBand="1" w:evenHBand="0" w:firstRowFirstColumn="0" w:firstRowLastColumn="0" w:lastRowFirstColumn="0" w:lastRowLastColumn="0"/>
+        </w:trPr>
+        <w:tc>
+          <w:tcPr>
+            <w:cnfStyle w:val="001000000000" w:firstRow="0" w:lastRow="0" w:firstColumn="1" w:lastColumn="0" w:oddVBand="0" w:evenVBand="0" w:oddHBand="0" w:evenHBand="0" w:firstRowFirstColumn="0" w:firstRowLastColumn="0" w:lastRowFirstColumn="0" w:lastRowLastColumn="0"/>
+            <w:tcW w:w="2352" w:type="dxa"/>
+          </w:tcPr>
+          <w:p>
+            <w:r>
+              <w:t>Engineering</w:t>
+            </w:r>
+          </w:p>
+        </w:tc>
+        <w:tc>
+          <w:tcPr>
+            <w:tcW w:w="2512" w:type="dxa"/>
+          </w:tcPr>
+          <w:p>
+            <w:pPr>
+              <w:cnfStyle w:val="000000100000" w:firstRow="0" w:lastRow="0" w:firstColumn="0" w:lastColumn="0" w:oddVBand="0" w:evenVBand="0" w:oddHBand="1" w:evenHBand="0" w:firstRowFirstColumn="0" w:firstRowLastColumn="0" w:lastRowFirstColumn="0" w:lastRowLastColumn="0"/>
+            </w:pPr>
+            <w:r>
+              <w:t>Research Office</w:t>
+            </w:r>
+          </w:p>
+        </w:tc>
+        <w:tc>
+          <w:tcPr>
+            <w:tcW w:w="2216" w:type="dxa"/>
+          </w:tcPr>
+          <w:p>
+            <w:pPr>
+              <w:cnfStyle w:val="000000100000" w:firstRow="0" w:lastRow="0" w:firstColumn="0" w:lastColumn="0" w:oddVBand="0" w:evenVBand="0" w:oddHBand="1" w:evenHBand="0" w:firstRowFirstColumn="0" w:firstRowLastColumn="0" w:lastRowFirstColumn="0" w:lastRowLastColumn="0"/>
+            </w:pPr>
+            <w:r>
+              <w:t>1</w:t>
+            </w:r>
+          </w:p>
+        </w:tc>
+      </w:tr>
+      <w:tr>
+        <w:tc>
+          <w:tcPr>
+            <w:cnfStyle w:val="001000000000" w:firstRow="0" w:lastRow="0" w:firstColumn="1" w:lastColumn="0" w:oddVBand="0" w:evenVBand="0" w:oddHBand="0" w:evenHBand="0" w:firstRowFirstColumn="0" w:firstRowLastColumn="0" w:lastRowFirstColumn="0" w:lastRowLastColumn="0"/>
+            <w:tcW w:w="2352" w:type="dxa"/>
+          </w:tcPr>
+          <w:p>
+            <w:r>
+              <w:t>Engineering</w:t>
+            </w:r>
+          </w:p>
+        </w:tc>
+        <w:tc>
+          <w:tcPr>
+            <w:tcW w:w="2512" w:type="dxa"/>
+          </w:tcPr>
+          <w:p>
+            <w:pPr>
+              <w:cnfStyle w:val="000000000000" w:firstRow="0" w:lastRow="0" w:firstColumn="0" w:lastColumn="0" w:oddVBand="0" w:evenVBand="0" w:oddHBand="0" w:evenHBand="0" w:firstRowFirstColumn="0" w:firstRowLastColumn="0" w:lastRowFirstColumn="0" w:lastRowLastColumn="0"/>
+            </w:pPr>
+            <w:r>
+              <w:t>Print Area</w:t>
+            </w:r>
+          </w:p>
+        </w:tc>
+        <w:tc>
+          <w:tcPr>
+            <w:tcW w:w="2216" w:type="dxa"/>
+          </w:tcPr>
+          <w:p>
+            <w:pPr>
+              <w:cnfStyle w:val="000000000000" w:firstRow="0" w:lastRow="0" w:firstColumn="0" w:lastColumn="0" w:oddVBand="0" w:evenVBand="0" w:oddHBand="0" w:evenHBand="0" w:firstRowFirstColumn="0" w:firstRowLastColumn="0" w:lastRowFirstColumn="0" w:lastRowLastColumn="0"/>
+            </w:pPr>
+            <w:r>
+              <w:t>1</w:t>
+            </w:r>
+          </w:p>
+        </w:tc>
+      </w:tr>
+      <w:tr>
+        <w:trPr>
+          <w:cnfStyle w:val="000000100000" w:firstRow="0" w:lastRow="0" w:firstColumn="0" w:lastColumn="0" w:oddVBand="0" w:evenVBand="0" w:oddHBand="1" w:evenHBand="0" w:firstRowFirstColumn="0" w:firstRowLastColumn="0" w:lastRowFirstColumn="0" w:lastRowLastColumn="0"/>
+        </w:trPr>
+        <w:tc>
+          <w:tcPr>
+            <w:cnfStyle w:val="001000000000" w:firstRow="0" w:lastRow="0" w:firstColumn="1" w:lastColumn="0" w:oddVBand="0" w:evenVBand="0" w:oddHBand="0" w:evenHBand="0" w:firstRowFirstColumn="0" w:firstRowLastColumn="0" w:lastRowFirstColumn="0" w:lastRowLastColumn="0"/>
+            <w:tcW w:w="2352" w:type="dxa"/>
+          </w:tcPr>
+          <w:p>
+            <w:r>
+              <w:t>Engineering</w:t>
+            </w:r>
+          </w:p>
+        </w:tc>
+        <w:tc>
+          <w:tcPr>
+            <w:tcW w:w="2512" w:type="dxa"/>
+          </w:tcPr>
+          <w:p>
+            <w:pPr>
+              <w:cnfStyle w:val="000000100000" w:firstRow="0" w:lastRow="0" w:firstColumn="0" w:lastColumn="0" w:oddVBand="0" w:evenVBand="0" w:oddHBand="1" w:evenHBand="0" w:firstRowFirstColumn="0" w:firstRowLastColumn="0" w:lastRowFirstColumn="0" w:lastRowLastColumn="0"/>
+            </w:pPr>
+            <w:r>
+              <w:t xml:space="preserve">Business Dev </w:t>
+            </w:r>
+            <w:proofErr w:type="spellStart"/>
+            <w:r>
+              <w:t>Mgr</w:t>
+            </w:r>
+            <w:proofErr w:type="spellEnd"/>
+          </w:p>
+        </w:tc>
+        <w:tc>
+          <w:tcPr>
+            <w:tcW w:w="2216" w:type="dxa"/>
+          </w:tcPr>
+          <w:p>
+            <w:pPr>
+              <w:cnfStyle w:val="000000100000" w:firstRow="0" w:lastRow="0" w:firstColumn="0" w:lastColumn="0" w:oddVBand="0" w:evenVBand="0" w:oddHBand="1" w:evenHBand="0" w:firstRowFirstColumn="0" w:firstRowLastColumn="0" w:lastRowFirstColumn="0" w:lastRowLastColumn="0"/>
+            </w:pPr>
+            <w:r>
+              <w:t>1</w:t>
+            </w:r>
+          </w:p>
+        </w:tc>
+      </w:tr>
+      <w:tr>
+        <w:tc>
+          <w:tcPr>
+            <w:cnfStyle w:val="001000000000" w:firstRow="0" w:lastRow="0" w:firstColumn="1" w:lastColumn="0" w:oddVBand="0" w:evenVBand="0" w:oddHBand="0" w:evenHBand="0" w:firstRowFirstColumn="0" w:firstRowLastColumn="0" w:lastRowFirstColumn="0" w:lastRowLastColumn="0"/>
+            <w:tcW w:w="2352" w:type="dxa"/>
+          </w:tcPr>
+          <w:p>
+            <w:r>
+              <w:t>Engineering</w:t>
+            </w:r>
+          </w:p>
+        </w:tc>
+        <w:tc>
+          <w:tcPr>
+            <w:tcW w:w="2512" w:type="dxa"/>
+          </w:tcPr>
+          <w:p>
+            <w:pPr>
+              <w:cnfStyle w:val="000000000000" w:firstRow="0" w:lastRow="0" w:firstColumn="0" w:lastColumn="0" w:oddVBand="0" w:evenVBand="0" w:oddHBand="0" w:evenHBand="0" w:firstRowFirstColumn="0" w:firstRowLastColumn="0" w:lastRowFirstColumn="0" w:lastRowLastColumn="0"/>
+            </w:pPr>
+            <w:r>
+              <w:t>Head Of school</w:t>
+            </w:r>
+          </w:p>
+        </w:tc>
+        <w:tc>
+          <w:tcPr>
+            <w:tcW w:w="2216" w:type="dxa"/>
+          </w:tcPr>
+          <w:p>
+            <w:pPr>
+              <w:cnfStyle w:val="000000000000" w:firstRow="0" w:lastRow="0" w:firstColumn="0" w:lastColumn="0" w:oddVBand="0" w:evenVBand="0" w:oddHBand="0" w:evenHBand="0" w:firstRowFirstColumn="0" w:firstRowLastColumn="0" w:lastRowFirstColumn="0" w:lastRowLastColumn="0"/>
+            </w:pPr>
+            <w:r>
+              <w:t>1</w:t>
+            </w:r>
+          </w:p>
+        </w:tc>
+      </w:tr>
+      <w:tr>
+        <w:trPr>
+          <w:cnfStyle w:val="000000100000" w:firstRow="0" w:lastRow="0" w:firstColumn="0" w:lastColumn="0" w:oddVBand="0" w:evenVBand="0" w:oddHBand="1" w:evenHBand="0" w:firstRowFirstColumn="0" w:firstRowLastColumn="0" w:lastRowFirstColumn="0" w:lastRowLastColumn="0"/>
+        </w:trPr>
+        <w:tc>
+          <w:tcPr>
+            <w:cnfStyle w:val="001000000000" w:firstRow="0" w:lastRow="0" w:firstColumn="1" w:lastColumn="0" w:oddVBand="0" w:evenVBand="0" w:oddHBand="0" w:evenHBand="0" w:firstRowFirstColumn="0" w:firstRowLastColumn="0" w:lastRowFirstColumn="0" w:lastRowLastColumn="0"/>
+            <w:tcW w:w="2352" w:type="dxa"/>
+          </w:tcPr>
+          <w:p>
+            <w:r>
+              <w:t>Engineering</w:t>
+            </w:r>
+          </w:p>
+        </w:tc>
+        <w:tc>
+          <w:tcPr>
+            <w:tcW w:w="2512" w:type="dxa"/>
+          </w:tcPr>
+          <w:p>
+            <w:pPr>
+              <w:cnfStyle w:val="000000100000" w:firstRow="0" w:lastRow="0" w:firstColumn="0" w:lastColumn="0" w:oddVBand="0" w:evenVBand="0" w:oddHBand="1" w:evenHBand="0" w:firstRowFirstColumn="0" w:firstRowLastColumn="0" w:lastRowFirstColumn="0" w:lastRowLastColumn="0"/>
+            </w:pPr>
+            <w:r>
+              <w:t>Materials Lab</w:t>
+            </w:r>
+          </w:p>
+        </w:tc>
+        <w:tc>
+          <w:tcPr>
+            <w:tcW w:w="2216" w:type="dxa"/>
+          </w:tcPr>
+          <w:p>
+            <w:pPr>
+              <w:cnfStyle w:val="000000100000" w:firstRow="0" w:lastRow="0" w:firstColumn="0" w:lastColumn="0" w:oddVBand="0" w:evenVBand="0" w:oddHBand="1" w:evenHBand="0" w:firstRowFirstColumn="0" w:firstRowLastColumn="0" w:lastRowFirstColumn="0" w:lastRowLastColumn="0"/>
+            </w:pPr>
+            <w:r>
+              <w:t>1</w:t>
+            </w:r>
+          </w:p>
+        </w:tc>
+      </w:tr>
+      <w:tr>
+        <w:tc>
+          <w:tcPr>
+            <w:cnfStyle w:val="001000000000" w:firstRow="0" w:lastRow="0" w:firstColumn="1" w:lastColumn="0" w:oddVBand="0" w:evenVBand="0" w:oddHBand="0" w:evenHBand="0" w:firstRowFirstColumn="0" w:firstRowLastColumn="0" w:lastRowFirstColumn="0" w:lastRowLastColumn="0"/>
+            <w:tcW w:w="2352" w:type="dxa"/>
+          </w:tcPr>
+          <w:p>
+            <w:r>
+              <w:t>Engineering</w:t>
+            </w:r>
+          </w:p>
+        </w:tc>
+        <w:tc>
+          <w:tcPr>
+            <w:tcW w:w="2512" w:type="dxa"/>
+          </w:tcPr>
+          <w:p>
+            <w:pPr>
+              <w:cnfStyle w:val="000000000000" w:firstRow="0" w:lastRow="0" w:firstColumn="0" w:lastColumn="0" w:oddVBand="0" w:evenVBand="0" w:oddHBand="0" w:evenHBand="0" w:firstRowFirstColumn="0" w:firstRowLastColumn="0" w:lastRowFirstColumn="0" w:lastRowLastColumn="0"/>
+            </w:pPr>
+            <w:r>
+              <w:t>ECR Office</w:t>
+            </w:r>
+          </w:p>
+        </w:tc>
+        <w:tc>
+          <w:tcPr>
+            <w:tcW w:w="2216" w:type="dxa"/>
+          </w:tcPr>
+          <w:p>
+            <w:pPr>
+              <w:cnfStyle w:val="000000000000" w:firstRow="0" w:lastRow="0" w:firstColumn="0" w:lastColumn="0" w:oddVBand="0" w:evenVBand="0" w:oddHBand="0" w:evenHBand="0" w:firstRowFirstColumn="0" w:firstRowLastColumn="0" w:lastRowFirstColumn="0" w:lastRowLastColumn="0"/>
+            </w:pPr>
+            <w:r>
+              <w:t>1</w:t>
+            </w:r>
+          </w:p>
+        </w:tc>
+      </w:tr>
+      <w:tr>
+        <w:trPr>
+          <w:cnfStyle w:val="000000100000" w:firstRow="0" w:lastRow="0" w:firstColumn="0" w:lastColumn="0" w:oddVBand="0" w:evenVBand="0" w:oddHBand="1" w:evenHBand="0" w:firstRowFirstColumn="0" w:firstRowLastColumn="0" w:lastRowFirstColumn="0" w:lastRowLastColumn="0"/>
+        </w:trPr>
+        <w:tc>
+          <w:tcPr>
+            <w:cnfStyle w:val="001000000000" w:firstRow="0" w:lastRow="0" w:firstColumn="1" w:lastColumn="0" w:oddVBand="0" w:evenVBand="0" w:oddHBand="0" w:evenHBand="0" w:firstRowFirstColumn="0" w:firstRowLastColumn="0" w:lastRowFirstColumn="0" w:lastRowLastColumn="0"/>
+            <w:tcW w:w="2352" w:type="dxa"/>
+          </w:tcPr>
+          <w:p>
+            <w:r>
+              <w:t>Engineering</w:t>
+            </w:r>
+          </w:p>
+        </w:tc>
+        <w:tc>
+          <w:tcPr>
+            <w:tcW w:w="2512" w:type="dxa"/>
+          </w:tcPr>
+          <w:p>
+            <w:pPr>
+              <w:cnfStyle w:val="000000100000" w:firstRow="0" w:lastRow="0" w:firstColumn="0" w:lastColumn="0" w:oddVBand="0" w:evenVBand="0" w:oddHBand="1" w:evenHBand="0" w:firstRowFirstColumn="0" w:firstRowLastColumn="0" w:lastRowFirstColumn="0" w:lastRowLastColumn="0"/>
+            </w:pPr>
+            <w:r>
+              <w:t>Computer Room</w:t>
+            </w:r>
+          </w:p>
+        </w:tc>
+        <w:tc>
+          <w:tcPr>
+            <w:tcW w:w="2216" w:type="dxa"/>
+          </w:tcPr>
+          <w:p>
+            <w:pPr>
+              <w:cnfStyle w:val="000000100000" w:firstRow="0" w:lastRow="0" w:firstColumn="0" w:lastColumn="0" w:oddVBand="0" w:evenVBand="0" w:oddHBand="1" w:evenHBand="0" w:firstRowFirstColumn="0" w:firstRowLastColumn="0" w:lastRowFirstColumn="0" w:lastRowLastColumn="0"/>
+            </w:pPr>
+            <w:r>
+              <w:t>1</w:t>
+            </w:r>
+          </w:p>
+        </w:tc>
+      </w:tr>
+      <w:tr>
+        <w:tc>
+          <w:tcPr>
+            <w:cnfStyle w:val="001000000000" w:firstRow="0" w:lastRow="0" w:firstColumn="1" w:lastColumn="0" w:oddVBand="0" w:evenVBand="0" w:oddHBand="0" w:evenHBand="0" w:firstRowFirstColumn="0" w:firstRowLastColumn="0" w:lastRowFirstColumn="0" w:lastRowLastColumn="0"/>
+            <w:tcW w:w="2352" w:type="dxa"/>
+          </w:tcPr>
+          <w:p>
+            <w:r>
+              <w:t>Engineering</w:t>
+            </w:r>
+          </w:p>
+        </w:tc>
+        <w:tc>
+          <w:tcPr>
+            <w:tcW w:w="2512" w:type="dxa"/>
+          </w:tcPr>
+          <w:p>
+            <w:pPr>
+              <w:cnfStyle w:val="000000000000" w:firstRow="0" w:lastRow="0" w:firstColumn="0" w:lastColumn="0" w:oddVBand="0" w:evenVBand="0" w:oddHBand="0" w:evenHBand="0" w:firstRowFirstColumn="0" w:firstRowLastColumn="0" w:lastRowFirstColumn="0" w:lastRowLastColumn="0"/>
+            </w:pPr>
+            <w:r>
+              <w:t>Dr Fuels Lab</w:t>
+            </w:r>
+          </w:p>
+        </w:tc>
+        <w:tc>
+          <w:tcPr>
+            <w:tcW w:w="2216" w:type="dxa"/>
+          </w:tcPr>
+          <w:p>
+            <w:pPr>
+              <w:cnfStyle w:val="000000000000" w:firstRow="0" w:lastRow="0" w:firstColumn="0" w:lastColumn="0" w:oddVBand="0" w:evenVBand="0" w:oddHBand="0" w:evenHBand="0" w:firstRowFirstColumn="0" w:firstRowLastColumn="0" w:lastRowFirstColumn="0" w:lastRowLastColumn="0"/>
+            </w:pPr>
+            <w:r>
+              <w:t>1</w:t>
+            </w:r>
+          </w:p>
+        </w:tc>
+      </w:tr>
+      <w:tr>
+        <w:trPr>
+          <w:cnfStyle w:val="000000100000" w:firstRow="0" w:lastRow="0" w:firstColumn="0" w:lastColumn="0" w:oddVBand="0" w:evenVBand="0" w:oddHBand="1" w:evenHBand="0" w:firstRowFirstColumn="0" w:firstRowLastColumn="0" w:lastRowFirstColumn="0" w:lastRowLastColumn="0"/>
+        </w:trPr>
+        <w:tc>
+          <w:tcPr>
+            <w:cnfStyle w:val="001000000000" w:firstRow="0" w:lastRow="0" w:firstColumn="1" w:lastColumn="0" w:oddVBand="0" w:evenVBand="0" w:oddHBand="0" w:evenHBand="0" w:firstRowFirstColumn="0" w:firstRowLastColumn="0" w:lastRowFirstColumn="0" w:lastRowLastColumn="0"/>
+            <w:tcW w:w="2352" w:type="dxa"/>
+          </w:tcPr>
+          <w:p>
+            <w:r>
+              <w:t>Engineering</w:t>
+            </w:r>
+          </w:p>
+        </w:tc>
+        <w:tc>
+          <w:tcPr>
+            <w:tcW w:w="2512" w:type="dxa"/>
+          </w:tcPr>
+          <w:p>
+            <w:pPr>
+              <w:cnfStyle w:val="000000100000" w:firstRow="0" w:lastRow="0" w:firstColumn="0" w:lastColumn="0" w:oddVBand="0" w:evenVBand="0" w:oddHBand="1" w:evenHBand="0" w:firstRowFirstColumn="0" w:firstRowLastColumn="0" w:lastRowFirstColumn="0" w:lastRowLastColumn="0"/>
+            </w:pPr>
+            <w:r>
+              <w:t>Thermo fluids Lab</w:t>
+            </w:r>
+          </w:p>
+        </w:tc>
+        <w:tc>
+          <w:tcPr>
+            <w:tcW w:w="2216" w:type="dxa"/>
+          </w:tcPr>
+          <w:p>
+            <w:pPr>
+              <w:cnfStyle w:val="000000100000" w:firstRow="0" w:lastRow="0" w:firstColumn="0" w:lastColumn="0" w:oddVBand="0" w:evenVBand="0" w:oddHBand="1" w:evenHBand="0" w:firstRowFirstColumn="0" w:firstRowLastColumn="0" w:lastRowFirstColumn="0" w:lastRowLastColumn="0"/>
+            </w:pPr>
+            <w:r>
+              <w:t>1</w:t>
+            </w:r>
+          </w:p>
+        </w:tc>
+      </w:tr>
+      <w:tr>
+        <w:tc>
+          <w:tcPr>
+            <w:cnfStyle w:val="001000000000" w:firstRow="0" w:lastRow="0" w:firstColumn="1" w:lastColumn="0" w:oddVBand="0" w:evenVBand="0" w:oddHBand="0" w:evenHBand="0" w:firstRowFirstColumn="0" w:firstRowLastColumn="0" w:lastRowFirstColumn="0" w:lastRowLastColumn="0"/>
+            <w:tcW w:w="2352" w:type="dxa"/>
+          </w:tcPr>
+          <w:p>
+            <w:r>
+              <w:t>Engineering</w:t>
+            </w:r>
+          </w:p>
+        </w:tc>
+        <w:tc>
+          <w:tcPr>
+            <w:tcW w:w="2512" w:type="dxa"/>
+          </w:tcPr>
+          <w:p>
+            <w:pPr>
+              <w:cnfStyle w:val="000000000000" w:firstRow="0" w:lastRow="0" w:firstColumn="0" w:lastColumn="0" w:oddVBand="0" w:evenVBand="0" w:oddHBand="0" w:evenHBand="0" w:firstRowFirstColumn="0" w:firstRowLastColumn="0" w:lastRowFirstColumn="0" w:lastRowLastColumn="0"/>
+            </w:pPr>
+            <w:r>
+              <w:t>General Store room</w:t>
+            </w:r>
+          </w:p>
+        </w:tc>
+        <w:tc>
+          <w:tcPr>
+            <w:tcW w:w="2216" w:type="dxa"/>
+          </w:tcPr>
+          <w:p>
+            <w:pPr>
+              <w:cnfStyle w:val="000000000000" w:firstRow="0" w:lastRow="0" w:firstColumn="0" w:lastColumn="0" w:oddVBand="0" w:evenVBand="0" w:oddHBand="0" w:evenHBand="0" w:firstRowFirstColumn="0" w:firstRowLastColumn="0" w:lastRowFirstColumn="0" w:lastRowLastColumn="0"/>
+            </w:pPr>
+            <w:r>
+              <w:t xml:space="preserve">3 (Including shared space) </w:t>
+            </w:r>
+          </w:p>
+        </w:tc>
+      </w:tr>
+      <w:tr>
+        <w:trPr>
+          <w:cnfStyle w:val="000000100000" w:firstRow="0" w:lastRow="0" w:firstColumn="0" w:lastColumn="0" w:oddVBand="0" w:evenVBand="0" w:oddHBand="1" w:evenHBand="0" w:firstRowFirstColumn="0" w:firstRowLastColumn="0" w:lastRowFirstColumn="0" w:lastRowLastColumn="0"/>
+        </w:trPr>
+        <w:tc>
+          <w:tcPr>
+            <w:cnfStyle w:val="001000000000" w:firstRow="0" w:lastRow="0" w:firstColumn="1" w:lastColumn="0" w:oddVBand="0" w:evenVBand="0" w:oddHBand="0" w:evenHBand="0" w:firstRowFirstColumn="0" w:firstRowLastColumn="0" w:lastRowFirstColumn="0" w:lastRowLastColumn="0"/>
+            <w:tcW w:w="2352" w:type="dxa"/>
+          </w:tcPr>
+          <w:p>
+            <w:r>
+              <w:t>Engineering</w:t>
+            </w:r>
+          </w:p>
+        </w:tc>
+        <w:tc>
+          <w:tcPr>
+            <w:tcW w:w="2512" w:type="dxa"/>
+          </w:tcPr>
+          <w:p>
+            <w:pPr>
+              <w:cnfStyle w:val="000000100000" w:firstRow="0" w:lastRow="0" w:firstColumn="0" w:lastColumn="0" w:oddVBand="0" w:evenVBand="0" w:oddHBand="1" w:evenHBand="0" w:firstRowFirstColumn="0" w:firstRowLastColumn="0" w:lastRowFirstColumn="0" w:lastRowLastColumn="0"/>
+            </w:pPr>
+            <w:r>
+              <w:t xml:space="preserve">High Energy Elec </w:t>
+            </w:r>
+            <w:proofErr w:type="spellStart"/>
+            <w:r>
+              <w:t>Mec</w:t>
+            </w:r>
+            <w:proofErr w:type="spellEnd"/>
+            <w:r>
+              <w:t xml:space="preserve"> Storage Facility</w:t>
+            </w:r>
+          </w:p>
+        </w:tc>
+        <w:tc>
+          <w:tcPr>
+            <w:tcW w:w="2216" w:type="dxa"/>
+          </w:tcPr>
+          <w:p>
+            <w:pPr>
+              <w:cnfStyle w:val="000000100000" w:firstRow="0" w:lastRow="0" w:firstColumn="0" w:lastColumn="0" w:oddVBand="0" w:evenVBand="0" w:oddHBand="1" w:evenHBand="0" w:firstRowFirstColumn="0" w:firstRowLastColumn="0" w:lastRowFirstColumn="0" w:lastRowLastColumn="0"/>
+            </w:pPr>
+            <w:r>
+              <w:t>1</w:t>
+            </w:r>
+          </w:p>
+        </w:tc>
+      </w:tr>
+      <w:tr>
+        <w:tc>
+          <w:tcPr>
+            <w:cnfStyle w:val="001000000000" w:firstRow="0" w:lastRow="0" w:firstColumn="1" w:lastColumn="0" w:oddVBand="0" w:evenVBand="0" w:oddHBand="0" w:evenHBand="0" w:firstRowFirstColumn="0" w:firstRowLastColumn="0" w:lastRowFirstColumn="0" w:lastRowLastColumn="0"/>
+            <w:tcW w:w="2352" w:type="dxa"/>
+          </w:tcPr>
+          <w:p>
+            <w:r>
+              <w:t xml:space="preserve">Siemens </w:t>
+            </w:r>
+          </w:p>
+        </w:tc>
+        <w:tc>
+          <w:tcPr>
+            <w:tcW w:w="2512" w:type="dxa"/>
+          </w:tcPr>
+          <w:p>
+            <w:pPr>
+              <w:cnfStyle w:val="000000000000" w:firstRow="0" w:lastRow="0" w:firstColumn="0" w:lastColumn="0" w:oddVBand="0" w:evenVBand="0" w:oddHBand="0" w:evenHBand="0" w:firstRowFirstColumn="0" w:firstRowLastColumn="0" w:lastRowFirstColumn="0" w:lastRowLastColumn="0"/>
+            </w:pPr>
+            <w:r>
+              <w:t xml:space="preserve">Lecturers Office </w:t>
+            </w:r>
+          </w:p>
+        </w:tc>
+        <w:tc>
+          <w:tcPr>
+            <w:tcW w:w="2216" w:type="dxa"/>
+          </w:tcPr>
+          <w:p>
+            <w:pPr>
+              <w:cnfStyle w:val="000000000000" w:firstRow="0" w:lastRow="0" w:firstColumn="0" w:lastColumn="0" w:oddVBand="0" w:evenVBand="0" w:oddHBand="0" w:evenHBand="0" w:firstRowFirstColumn="0" w:firstRowLastColumn="0" w:lastRowFirstColumn="0" w:lastRowLastColumn="0"/>
+            </w:pPr>
+            <w:r>
+              <w:t>1</w:t>
+            </w:r>
+          </w:p>
+        </w:tc>
+      </w:tr>
+      <w:tr>
+        <w:trPr>
+          <w:cnfStyle w:val="000000100000" w:firstRow="0" w:lastRow="0" w:firstColumn="0" w:lastColumn="0" w:oddVBand="0" w:evenVBand="0" w:oddHBand="1" w:evenHBand="0" w:firstRowFirstColumn="0" w:firstRowLastColumn="0" w:lastRowFirstColumn="0" w:lastRowLastColumn="0"/>
+        </w:trPr>
+        <w:tc>
+          <w:tcPr>
+            <w:cnfStyle w:val="001000000000" w:firstRow="0" w:lastRow="0" w:firstColumn="1" w:lastColumn="0" w:oddVBand="0" w:evenVBand="0" w:oddHBand="0" w:evenHBand="0" w:firstRowFirstColumn="0" w:firstRowLastColumn="0" w:lastRowFirstColumn="0" w:lastRowLastColumn="0"/>
+            <w:tcW w:w="2352" w:type="dxa"/>
+          </w:tcPr>
+          <w:p>
+            <w:r>
+              <w:t>Siemens</w:t>
+            </w:r>
+          </w:p>
+        </w:tc>
+        <w:tc>
+          <w:tcPr>
+            <w:tcW w:w="2512" w:type="dxa"/>
+          </w:tcPr>
+          <w:p>
+            <w:pPr>
+              <w:cnfStyle w:val="000000100000" w:firstRow="0" w:lastRow="0" w:firstColumn="0" w:lastColumn="0" w:oddVBand="0" w:evenVBand="0" w:oddHBand="1" w:evenHBand="0" w:firstRowFirstColumn="0" w:firstRowLastColumn="0" w:lastRowFirstColumn="0" w:lastRowLastColumn="0"/>
+            </w:pPr>
+            <w:r>
+              <w:t xml:space="preserve">Think Tank </w:t>
+            </w:r>
+          </w:p>
+        </w:tc>
+        <w:tc>
+          <w:tcPr>
+            <w:tcW w:w="2216" w:type="dxa"/>
+          </w:tcPr>
+          <w:p>
+            <w:pPr>
+              <w:cnfStyle w:val="000000100000" w:firstRow="0" w:lastRow="0" w:firstColumn="0" w:lastColumn="0" w:oddVBand="0" w:evenVBand="0" w:oddHBand="1" w:evenHBand="0" w:firstRowFirstColumn="0" w:firstRowLastColumn="0" w:lastRowFirstColumn="0" w:lastRowLastColumn="0"/>
+            </w:pPr>
+            <w:r>
+              <w:t>2</w:t>
+            </w:r>
+          </w:p>
+        </w:tc>
+      </w:tr>
+      <w:tr>
+        <w:tc>
+          <w:tcPr>
+            <w:cnfStyle w:val="001000000000" w:firstRow="0" w:lastRow="0" w:firstColumn="1" w:lastColumn="0" w:oddVBand="0" w:evenVBand="0" w:oddHBand="0" w:evenHBand="0" w:firstRowFirstColumn="0" w:firstRowLastColumn="0" w:lastRowFirstColumn="0" w:lastRowLastColumn="0"/>
+            <w:tcW w:w="2352" w:type="dxa"/>
+          </w:tcPr>
+          <w:p>
+            <w:r>
+              <w:t xml:space="preserve">Siemens </w:t>
+            </w:r>
+          </w:p>
+        </w:tc>
+        <w:tc>
+          <w:tcPr>
+            <w:tcW w:w="2512" w:type="dxa"/>
+          </w:tcPr>
+          <w:p>
+            <w:pPr>
+              <w:cnfStyle w:val="000000000000" w:firstRow="0" w:lastRow="0" w:firstColumn="0" w:lastColumn="0" w:oddVBand="0" w:evenVBand="0" w:oddHBand="0" w:evenHBand="0" w:firstRowFirstColumn="0" w:firstRowLastColumn="0" w:lastRowFirstColumn="0" w:lastRowLastColumn="0"/>
+            </w:pPr>
+            <w:r>
+              <w:t xml:space="preserve">Head of Product </w:t>
+            </w:r>
+            <w:proofErr w:type="spellStart"/>
+            <w:r>
+              <w:t>Tng</w:t>
+            </w:r>
+            <w:proofErr w:type="spellEnd"/>
+          </w:p>
+        </w:tc>
+        <w:tc>
+          <w:tcPr>
+            <w:tcW w:w="2216" w:type="dxa"/>
+          </w:tcPr>
+          <w:p>
+            <w:pPr>
+              <w:cnfStyle w:val="000000000000" w:firstRow="0" w:lastRow="0" w:firstColumn="0" w:lastColumn="0" w:oddVBand="0" w:evenVBand="0" w:oddHBand="0" w:evenHBand="0" w:firstRowFirstColumn="0" w:firstRowLastColumn="0" w:lastRowFirstColumn="0" w:lastRowLastColumn="0"/>
+            </w:pPr>
+            <w:r>
+              <w:t>1</w:t>
+            </w:r>
+          </w:p>
+        </w:tc>
+      </w:tr>
+      <w:tr>
+        <w:trPr>
+          <w:cnfStyle w:val="000000100000" w:firstRow="0" w:lastRow="0" w:firstColumn="0" w:lastColumn="0" w:oddVBand="0" w:evenVBand="0" w:oddHBand="1" w:evenHBand="0" w:firstRowFirstColumn="0" w:firstRowLastColumn="0" w:lastRowFirstColumn="0" w:lastRowLastColumn="0"/>
+        </w:trPr>
+        <w:tc>
+          <w:tcPr>
+            <w:cnfStyle w:val="001000000000" w:firstRow="0" w:lastRow="0" w:firstColumn="1" w:lastColumn="0" w:oddVBand="0" w:evenVBand="0" w:oddHBand="0" w:evenHBand="0" w:firstRowFirstColumn="0" w:firstRowLastColumn="0" w:lastRowFirstColumn="0" w:lastRowLastColumn="0"/>
+            <w:tcW w:w="2352" w:type="dxa"/>
+          </w:tcPr>
+          <w:p>
+            <w:r>
+              <w:t>Computer Science</w:t>
+            </w:r>
+          </w:p>
+        </w:tc>
+        <w:tc>
+          <w:tcPr>
+            <w:tcW w:w="2512" w:type="dxa"/>
+          </w:tcPr>
+          <w:p>
+            <w:pPr>
+              <w:cnfStyle w:val="000000100000" w:firstRow="0" w:lastRow="0" w:firstColumn="0" w:lastColumn="0" w:oddVBand="0" w:evenVBand="0" w:oddHBand="1" w:evenHBand="0" w:firstRowFirstColumn="0" w:firstRowLastColumn="0" w:lastRowFirstColumn="0" w:lastRowLastColumn="0"/>
+            </w:pPr>
+            <w:r>
+              <w:t>Large Office w/meeting</w:t>
+            </w:r>
+          </w:p>
+        </w:tc>
+        <w:tc>
+          <w:tcPr>
+            <w:tcW w:w="2216" w:type="dxa"/>
+          </w:tcPr>
+          <w:p>
+            <w:pPr>
+              <w:cnfStyle w:val="000000100000" w:firstRow="0" w:lastRow="0" w:firstColumn="0" w:lastColumn="0" w:oddVBand="0" w:evenVBand="0" w:oddHBand="1" w:evenHBand="0" w:firstRowFirstColumn="0" w:firstRowLastColumn="0" w:lastRowFirstColumn="0" w:lastRowLastColumn="0"/>
+            </w:pPr>
+            <w:r>
+              <w:t>4</w:t>
+            </w:r>
+          </w:p>
+        </w:tc>
+      </w:tr>
+      <w:tr>
+        <w:tc>
+          <w:tcPr>
+            <w:cnfStyle w:val="001000000000" w:firstRow="0" w:lastRow="0" w:firstColumn="1" w:lastColumn="0" w:oddVBand="0" w:evenVBand="0" w:oddHBand="0" w:evenHBand="0" w:firstRowFirstColumn="0" w:firstRowLastColumn="0" w:lastRowFirstColumn="0" w:lastRowLastColumn="0"/>
+            <w:tcW w:w="2352" w:type="dxa"/>
+          </w:tcPr>
+          <w:p>
+            <w:r>
+              <w:t>Computer Science</w:t>
+            </w:r>
+          </w:p>
+        </w:tc>
+        <w:tc>
+          <w:tcPr>
+            <w:tcW w:w="2512" w:type="dxa"/>
+          </w:tcPr>
+          <w:p>
+            <w:pPr>
+              <w:cnfStyle w:val="000000000000" w:firstRow="0" w:lastRow="0" w:firstColumn="0" w:lastColumn="0" w:oddVBand="0" w:evenVBand="0" w:oddHBand="0" w:evenHBand="0" w:firstRowFirstColumn="0" w:firstRowLastColumn="0" w:lastRowFirstColumn="0" w:lastRowLastColumn="0"/>
+            </w:pPr>
+            <w:r>
+              <w:t>Hourly Paid Lecturers</w:t>
+            </w:r>
+          </w:p>
+        </w:tc>
+        <w:tc>
+          <w:tcPr>
+            <w:tcW w:w="2216" w:type="dxa"/>
+          </w:tcPr>
+          <w:p>
+            <w:pPr>
+              <w:cnfStyle w:val="000000000000" w:firstRow="0" w:lastRow="0" w:firstColumn="0" w:lastColumn="0" w:oddVBand="0" w:evenVBand="0" w:oddHBand="0" w:evenHBand="0" w:firstRowFirstColumn="0" w:firstRowLastColumn="0" w:lastRowFirstColumn="0" w:lastRowLastColumn="0"/>
+            </w:pPr>
+            <w:r>
+              <w:t>1</w:t>
+            </w:r>
+          </w:p>
+        </w:tc>
+      </w:tr>
+      <w:tr>
+        <w:trPr>
+          <w:cnfStyle w:val="000000100000" w:firstRow="0" w:lastRow="0" w:firstColumn="0" w:lastColumn="0" w:oddVBand="0" w:evenVBand="0" w:oddHBand="1" w:evenHBand="0" w:firstRowFirstColumn="0" w:firstRowLastColumn="0" w:lastRowFirstColumn="0" w:lastRowLastColumn="0"/>
+        </w:trPr>
+        <w:tc>
+          <w:tcPr>
+            <w:cnfStyle w:val="001000000000" w:firstRow="0" w:lastRow="0" w:firstColumn="1" w:lastColumn="0" w:oddVBand="0" w:evenVBand="0" w:oddHBand="0" w:evenHBand="0" w:firstRowFirstColumn="0" w:firstRowLastColumn="0" w:lastRowFirstColumn="0" w:lastRowLastColumn="0"/>
+            <w:tcW w:w="2352" w:type="dxa"/>
+          </w:tcPr>
+          <w:p>
+            <w:r>
+              <w:t>Computer Science</w:t>
+            </w:r>
+          </w:p>
+        </w:tc>
+        <w:tc>
+          <w:tcPr>
+            <w:tcW w:w="2512" w:type="dxa"/>
+          </w:tcPr>
+          <w:p>
+            <w:pPr>
+              <w:cnfStyle w:val="000000100000" w:firstRow="0" w:lastRow="0" w:firstColumn="0" w:lastColumn="0" w:oddVBand="0" w:evenVBand="0" w:oddHBand="1" w:evenHBand="0" w:firstRowFirstColumn="0" w:firstRowLastColumn="0" w:lastRowFirstColumn="0" w:lastRowLastColumn="0"/>
+            </w:pPr>
+            <w:r>
+              <w:t>Single Office</w:t>
+            </w:r>
+          </w:p>
+        </w:tc>
+        <w:tc>
+          <w:tcPr>
+            <w:tcW w:w="2216" w:type="dxa"/>
+          </w:tcPr>
+          <w:p>
+            <w:pPr>
+              <w:cnfStyle w:val="000000100000" w:firstRow="0" w:lastRow="0" w:firstColumn="0" w:lastColumn="0" w:oddVBand="0" w:evenVBand="0" w:oddHBand="1" w:evenHBand="0" w:firstRowFirstColumn="0" w:firstRowLastColumn="0" w:lastRowFirstColumn="0" w:lastRowLastColumn="0"/>
+            </w:pPr>
+            <w:r>
+              <w:t>27</w:t>
+            </w:r>
+          </w:p>
+        </w:tc>
+      </w:tr>
+      <w:tr>
+        <w:tc>
+          <w:tcPr>
+            <w:cnfStyle w:val="001000000000" w:firstRow="0" w:lastRow="0" w:firstColumn="1" w:lastColumn="0" w:oddVBand="0" w:evenVBand="0" w:oddHBand="0" w:evenHBand="0" w:firstRowFirstColumn="0" w:firstRowLastColumn="0" w:lastRowFirstColumn="0" w:lastRowLastColumn="0"/>
+            <w:tcW w:w="2352" w:type="dxa"/>
+          </w:tcPr>
+          <w:p>
+            <w:r>
+              <w:t>Computer Science</w:t>
+            </w:r>
+          </w:p>
+        </w:tc>
+        <w:tc>
+          <w:tcPr>
+            <w:tcW w:w="2512" w:type="dxa"/>
+          </w:tcPr>
+          <w:p>
+            <w:pPr>
+              <w:cnfStyle w:val="000000000000" w:firstRow="0" w:lastRow="0" w:firstColumn="0" w:lastColumn="0" w:oddVBand="0" w:evenVBand="0" w:oddHBand="0" w:evenHBand="0" w:firstRowFirstColumn="0" w:firstRowLastColumn="0" w:lastRowFirstColumn="0" w:lastRowLastColumn="0"/>
+            </w:pPr>
+            <w:r>
+              <w:t>Bookable Breakout Area</w:t>
+            </w:r>
+          </w:p>
+        </w:tc>
+        <w:tc>
+          <w:tcPr>
+            <w:tcW w:w="2216" w:type="dxa"/>
+          </w:tcPr>
+          <w:p>
+            <w:pPr>
+              <w:cnfStyle w:val="000000000000" w:firstRow="0" w:lastRow="0" w:firstColumn="0" w:lastColumn="0" w:oddVBand="0" w:evenVBand="0" w:oddHBand="0" w:evenHBand="0" w:firstRowFirstColumn="0" w:firstRowLastColumn="0" w:lastRowFirstColumn="0" w:lastRowLastColumn="0"/>
+            </w:pPr>
+            <w:r>
+              <w:t>1</w:t>
+            </w:r>
+          </w:p>
+        </w:tc>
+      </w:tr>
+      <w:tr>
+        <w:trPr>
+          <w:cnfStyle w:val="000000100000" w:firstRow="0" w:lastRow="0" w:firstColumn="0" w:lastColumn="0" w:oddVBand="0" w:evenVBand="0" w:oddHBand="1" w:evenHBand="0" w:firstRowFirstColumn="0" w:firstRowLastColumn="0" w:lastRowFirstColumn="0" w:lastRowLastColumn="0"/>
+        </w:trPr>
+        <w:tc>
+          <w:tcPr>
+            <w:cnfStyle w:val="001000000000" w:firstRow="0" w:lastRow="0" w:firstColumn="1" w:lastColumn="0" w:oddVBand="0" w:evenVBand="0" w:oddHBand="0" w:evenHBand="0" w:firstRowFirstColumn="0" w:firstRowLastColumn="0" w:lastRowFirstColumn="0" w:lastRowLastColumn="0"/>
+            <w:tcW w:w="2352" w:type="dxa"/>
+          </w:tcPr>
+          <w:p>
+            <w:r>
+              <w:t>Computer Science</w:t>
+            </w:r>
+          </w:p>
+        </w:tc>
+        <w:tc>
+          <w:tcPr>
+            <w:tcW w:w="2512" w:type="dxa"/>
+          </w:tcPr>
+          <w:p>
+            <w:pPr>
+              <w:cnfStyle w:val="000000100000" w:firstRow="0" w:lastRow="0" w:firstColumn="0" w:lastColumn="0" w:oddVBand="0" w:evenVBand="0" w:oddHBand="1" w:evenHBand="0" w:firstRowFirstColumn="0" w:firstRowLastColumn="0" w:lastRowFirstColumn="0" w:lastRowLastColumn="0"/>
+            </w:pPr>
+            <w:r>
+              <w:t>Research Student Workplaces</w:t>
+            </w:r>
+            <w:r>
+              <w:t>(Joint with Maths and Physics)</w:t>
+            </w:r>
+          </w:p>
+        </w:tc>
+        <w:tc>
+          <w:tcPr>
+            <w:tcW w:w="2216" w:type="dxa"/>
+          </w:tcPr>
+          <w:p>
+            <w:pPr>
+              <w:cnfStyle w:val="000000100000" w:firstRow="0" w:lastRow="0" w:firstColumn="0" w:lastColumn="0" w:oddVBand="0" w:evenVBand="0" w:oddHBand="1" w:evenHBand="0" w:firstRowFirstColumn="0" w:firstRowLastColumn="0" w:lastRowFirstColumn="0" w:lastRowLastColumn="0"/>
+            </w:pPr>
+            <w:r>
+              <w:t>1</w:t>
+            </w:r>
+          </w:p>
+        </w:tc>
+      </w:tr>
+      <w:tr>
+        <w:tc>
+          <w:tcPr>
+            <w:cnfStyle w:val="001000000000" w:firstRow="0" w:lastRow="0" w:firstColumn="1" w:lastColumn="0" w:oddVBand="0" w:evenVBand="0" w:oddHBand="0" w:evenHBand="0" w:firstRowFirstColumn="0" w:firstRowLastColumn="0" w:lastRowFirstColumn="0" w:lastRowLastColumn="0"/>
+            <w:tcW w:w="2352" w:type="dxa"/>
+          </w:tcPr>
+          <w:p>
+            <w:r>
+              <w:t>Computer Science</w:t>
+            </w:r>
+          </w:p>
+        </w:tc>
+        <w:tc>
+          <w:tcPr>
+            <w:tcW w:w="2512" w:type="dxa"/>
+          </w:tcPr>
+          <w:p>
+            <w:pPr>
+              <w:cnfStyle w:val="000000000000" w:firstRow="0" w:lastRow="0" w:firstColumn="0" w:lastColumn="0" w:oddVBand="0" w:evenVBand="0" w:oddHBand="0" w:evenHBand="0" w:firstRowFirstColumn="0" w:firstRowLastColumn="0" w:lastRowFirstColumn="0" w:lastRowLastColumn="0"/>
+            </w:pPr>
+            <w:r>
+              <w:t>PA to HOS</w:t>
+            </w:r>
+          </w:p>
+        </w:tc>
+        <w:tc>
+          <w:tcPr>
+            <w:tcW w:w="2216" w:type="dxa"/>
+          </w:tcPr>
+          <w:p>
+            <w:pPr>
+              <w:cnfStyle w:val="000000000000" w:firstRow="0" w:lastRow="0" w:firstColumn="0" w:lastColumn="0" w:oddVBand="0" w:evenVBand="0" w:oddHBand="0" w:evenHBand="0" w:firstRowFirstColumn="0" w:firstRowLastColumn="0" w:lastRowFirstColumn="0" w:lastRowLastColumn="0"/>
+            </w:pPr>
+            <w:r>
+              <w:t>1</w:t>
+            </w:r>
+          </w:p>
+        </w:tc>
+      </w:tr>
+      <w:tr>
+        <w:trPr>
+          <w:cnfStyle w:val="000000100000" w:firstRow="0" w:lastRow="0" w:firstColumn="0" w:lastColumn="0" w:oddVBand="0" w:evenVBand="0" w:oddHBand="1" w:evenHBand="0" w:firstRowFirstColumn="0" w:firstRowLastColumn="0" w:lastRowFirstColumn="0" w:lastRowLastColumn="0"/>
+        </w:trPr>
+        <w:tc>
+          <w:tcPr>
+            <w:cnfStyle w:val="001000000000" w:firstRow="0" w:lastRow="0" w:firstColumn="1" w:lastColumn="0" w:oddVBand="0" w:evenVBand="0" w:oddHBand="0" w:evenHBand="0" w:firstRowFirstColumn="0" w:firstRowLastColumn="0" w:lastRowFirstColumn="0" w:lastRowLastColumn="0"/>
+            <w:tcW w:w="2352" w:type="dxa"/>
+          </w:tcPr>
+          <w:p>
+            <w:r>
+              <w:t>Computer Science</w:t>
+            </w:r>
+          </w:p>
+        </w:tc>
+        <w:tc>
+          <w:tcPr>
+            <w:tcW w:w="2512" w:type="dxa"/>
+          </w:tcPr>
+          <w:p>
+            <w:pPr>
+              <w:cnfStyle w:val="000000100000" w:firstRow="0" w:lastRow="0" w:firstColumn="0" w:lastColumn="0" w:oddVBand="0" w:evenVBand="0" w:oddHBand="1" w:evenHBand="0" w:firstRowFirstColumn="0" w:firstRowLastColumn="0" w:lastRowFirstColumn="0" w:lastRowLastColumn="0"/>
+            </w:pPr>
+            <w:r>
+              <w:t>HOS</w:t>
+            </w:r>
+          </w:p>
+        </w:tc>
+        <w:tc>
+          <w:tcPr>
+            <w:tcW w:w="2216" w:type="dxa"/>
+          </w:tcPr>
+          <w:p>
+            <w:pPr>
+              <w:cnfStyle w:val="000000100000" w:firstRow="0" w:lastRow="0" w:firstColumn="0" w:lastColumn="0" w:oddVBand="0" w:evenVBand="0" w:oddHBand="1" w:evenHBand="0" w:firstRowFirstColumn="0" w:firstRowLastColumn="0" w:lastRowFirstColumn="0" w:lastRowLastColumn="0"/>
+            </w:pPr>
+            <w:r>
+              <w:t>1</w:t>
+            </w:r>
+          </w:p>
+        </w:tc>
+      </w:tr>
+      <w:tr>
+        <w:tc>
+          <w:tcPr>
+            <w:cnfStyle w:val="001000000000" w:firstRow="0" w:lastRow="0" w:firstColumn="1" w:lastColumn="0" w:oddVBand="0" w:evenVBand="0" w:oddHBand="0" w:evenHBand="0" w:firstRowFirstColumn="0" w:firstRowLastColumn="0" w:lastRowFirstColumn="0" w:lastRowLastColumn="0"/>
+            <w:tcW w:w="2352" w:type="dxa"/>
+          </w:tcPr>
+          <w:p>
+            <w:r>
+              <w:t>Siemens</w:t>
+            </w:r>
+          </w:p>
+        </w:tc>
+        <w:tc>
+          <w:tcPr>
+            <w:tcW w:w="2512" w:type="dxa"/>
+          </w:tcPr>
+          <w:p>
+            <w:pPr>
+              <w:cnfStyle w:val="000000000000" w:firstRow="0" w:lastRow="0" w:firstColumn="0" w:lastColumn="0" w:oddVBand="0" w:evenVBand="0" w:oddHBand="0" w:evenHBand="0" w:firstRowFirstColumn="0" w:firstRowLastColumn="0" w:lastRowFirstColumn="0" w:lastRowLastColumn="0"/>
+            </w:pPr>
+            <w:r>
+              <w:t>Server Room</w:t>
+            </w:r>
+          </w:p>
+        </w:tc>
+        <w:tc>
+          <w:tcPr>
+            <w:tcW w:w="2216" w:type="dxa"/>
+          </w:tcPr>
+          <w:p>
+            <w:pPr>
+              <w:cnfStyle w:val="000000000000" w:firstRow="0" w:lastRow="0" w:firstColumn="0" w:lastColumn="0" w:oddVBand="0" w:evenVBand="0" w:oddHBand="0" w:evenHBand="0" w:firstRowFirstColumn="0" w:firstRowLastColumn="0" w:lastRowFirstColumn="0" w:lastRowLastColumn="0"/>
+            </w:pPr>
+            <w:r>
+              <w:t>1</w:t>
+            </w:r>
+          </w:p>
+        </w:tc>
+      </w:tr>
+      <w:tr>
+        <w:trPr>
+          <w:cnfStyle w:val="000000100000" w:firstRow="0" w:lastRow="0" w:firstColumn="0" w:lastColumn="0" w:oddVBand="0" w:evenVBand="0" w:oddHBand="1" w:evenHBand="0" w:firstRowFirstColumn="0" w:firstRowLastColumn="0" w:lastRowFirstColumn="0" w:lastRowLastColumn="0"/>
+        </w:trPr>
+        <w:tc>
+          <w:tcPr>
+            <w:cnfStyle w:val="001000000000" w:firstRow="0" w:lastRow="0" w:firstColumn="1" w:lastColumn="0" w:oddVBand="0" w:evenVBand="0" w:oddHBand="0" w:evenHBand="0" w:firstRowFirstColumn="0" w:firstRowLastColumn="0" w:lastRowFirstColumn="0" w:lastRowLastColumn="0"/>
+            <w:tcW w:w="2352" w:type="dxa"/>
+          </w:tcPr>
+          <w:p>
+            <w:r>
+              <w:t>Computer Science</w:t>
+            </w:r>
+          </w:p>
+        </w:tc>
+        <w:tc>
+          <w:tcPr>
+            <w:tcW w:w="2512" w:type="dxa"/>
+          </w:tcPr>
+          <w:p>
+            <w:pPr>
+              <w:cnfStyle w:val="000000100000" w:firstRow="0" w:lastRow="0" w:firstColumn="0" w:lastColumn="0" w:oddVBand="0" w:evenVBand="0" w:oddHBand="1" w:evenHBand="0" w:firstRowFirstColumn="0" w:firstRowLastColumn="0" w:lastRowFirstColumn="0" w:lastRowLastColumn="0"/>
+            </w:pPr>
+            <w:r>
+              <w:t>Technical support</w:t>
+            </w:r>
+          </w:p>
+        </w:tc>
+        <w:tc>
+          <w:tcPr>
+            <w:tcW w:w="2216" w:type="dxa"/>
+          </w:tcPr>
+          <w:p>
+            <w:pPr>
+              <w:cnfStyle w:val="000000100000" w:firstRow="0" w:lastRow="0" w:firstColumn="0" w:lastColumn="0" w:oddVBand="0" w:evenVBand="0" w:oddHBand="1" w:evenHBand="0" w:firstRowFirstColumn="0" w:firstRowLastColumn="0" w:lastRowFirstColumn="0" w:lastRowLastColumn="0"/>
+            </w:pPr>
+            <w:r>
+              <w:t>1</w:t>
+            </w:r>
+          </w:p>
+        </w:tc>
+      </w:tr>
+      <w:tr>
+        <w:tc>
+          <w:tcPr>
+            <w:cnfStyle w:val="001000000000" w:firstRow="0" w:lastRow="0" w:firstColumn="1" w:lastColumn="0" w:oddVBand="0" w:evenVBand="0" w:oddHBand="0" w:evenHBand="0" w:firstRowFirstColumn="0" w:firstRowLastColumn="0" w:lastRowFirstColumn="0" w:lastRowLastColumn="0"/>
+            <w:tcW w:w="2352" w:type="dxa"/>
+          </w:tcPr>
+          <w:p>
+            <w:r>
+              <w:t>Computer Science</w:t>
+            </w:r>
+          </w:p>
+        </w:tc>
+        <w:tc>
+          <w:tcPr>
+            <w:tcW w:w="2512" w:type="dxa"/>
+          </w:tcPr>
+          <w:p>
+            <w:pPr>
+              <w:cnfStyle w:val="000000000000" w:firstRow="0" w:lastRow="0" w:firstColumn="0" w:lastColumn="0" w:oddVBand="0" w:evenVBand="0" w:oddHBand="0" w:evenHBand="0" w:firstRowFirstColumn="0" w:firstRowLastColumn="0" w:lastRowFirstColumn="0" w:lastRowLastColumn="0"/>
+            </w:pPr>
+            <w:r>
+              <w:t>Computer Lab</w:t>
+            </w:r>
+          </w:p>
+        </w:tc>
+        <w:tc>
+          <w:tcPr>
+            <w:tcW w:w="2216" w:type="dxa"/>
+          </w:tcPr>
+          <w:p>
+            <w:pPr>
+              <w:cnfStyle w:val="000000000000" w:firstRow="0" w:lastRow="0" w:firstColumn="0" w:lastColumn="0" w:oddVBand="0" w:evenVBand="0" w:oddHBand="0" w:evenHBand="0" w:firstRowFirstColumn="0" w:firstRowLastColumn="0" w:lastRowFirstColumn="0" w:lastRowLastColumn="0"/>
+            </w:pPr>
+            <w:r>
+              <w:t>4</w:t>
+            </w:r>
+          </w:p>
+        </w:tc>
+      </w:tr>
+      <w:tr>
+        <w:trPr>
+          <w:cnfStyle w:val="000000100000" w:firstRow="0" w:lastRow="0" w:firstColumn="0" w:lastColumn="0" w:oddVBand="0" w:evenVBand="0" w:oddHBand="1" w:evenHBand="0" w:firstRowFirstColumn="0" w:firstRowLastColumn="0" w:lastRowFirstColumn="0" w:lastRowLastColumn="0"/>
+        </w:trPr>
+        <w:tc>
+          <w:tcPr>
+            <w:cnfStyle w:val="001000000000" w:firstRow="0" w:lastRow="0" w:firstColumn="1" w:lastColumn="0" w:oddVBand="0" w:evenVBand="0" w:oddHBand="0" w:evenHBand="0" w:firstRowFirstColumn="0" w:firstRowLastColumn="0" w:lastRowFirstColumn="0" w:lastRowLastColumn="0"/>
+            <w:tcW w:w="2352" w:type="dxa"/>
+          </w:tcPr>
+          <w:p>
+            <w:r>
+              <w:t>Computer Science</w:t>
+            </w:r>
+          </w:p>
+        </w:tc>
+        <w:tc>
+          <w:tcPr>
+            <w:tcW w:w="2512" w:type="dxa"/>
+          </w:tcPr>
+          <w:p>
+            <w:pPr>
+              <w:cnfStyle w:val="000000100000" w:firstRow="0" w:lastRow="0" w:firstColumn="0" w:lastColumn="0" w:oddVBand="0" w:evenVBand="0" w:oddHBand="1" w:evenHBand="0" w:firstRowFirstColumn="0" w:firstRowLastColumn="0" w:lastRowFirstColumn="0" w:lastRowLastColumn="0"/>
+            </w:pPr>
+            <w:r>
+              <w:t>Storage</w:t>
+            </w:r>
+          </w:p>
+        </w:tc>
+        <w:tc>
+          <w:tcPr>
+            <w:tcW w:w="2216" w:type="dxa"/>
+          </w:tcPr>
+          <w:p>
+            <w:pPr>
+              <w:cnfStyle w:val="000000100000" w:firstRow="0" w:lastRow="0" w:firstColumn="0" w:lastColumn="0" w:oddVBand="0" w:evenVBand="0" w:oddHBand="1" w:evenHBand="0" w:firstRowFirstColumn="0" w:firstRowLastColumn="0" w:lastRowFirstColumn="0" w:lastRowLastColumn="0"/>
+            </w:pPr>
+            <w:r>
+              <w:t>(shared storage) 1</w:t>
+            </w:r>
+          </w:p>
+        </w:tc>
+      </w:tr>
+      <w:tr>
+        <w:tc>
+          <w:tcPr>
+            <w:cnfStyle w:val="001000000000" w:firstRow="0" w:lastRow="0" w:firstColumn="1" w:lastColumn="0" w:oddVBand="0" w:evenVBand="0" w:oddHBand="0" w:evenHBand="0" w:firstRowFirstColumn="0" w:firstRowLastColumn="0" w:lastRowFirstColumn="0" w:lastRowLastColumn="0"/>
+            <w:tcW w:w="2352" w:type="dxa"/>
+          </w:tcPr>
+          <w:p>
+            <w:r>
+              <w:t>Computer Science</w:t>
+            </w:r>
+          </w:p>
+        </w:tc>
+        <w:tc>
+          <w:tcPr>
+            <w:tcW w:w="2512" w:type="dxa"/>
+          </w:tcPr>
+          <w:p>
+            <w:pPr>
+              <w:cnfStyle w:val="000000000000" w:firstRow="0" w:lastRow="0" w:firstColumn="0" w:lastColumn="0" w:oddVBand="0" w:evenVBand="0" w:oddHBand="0" w:evenHBand="0" w:firstRowFirstColumn="0" w:firstRowLastColumn="0" w:lastRowFirstColumn="0" w:lastRowLastColumn="0"/>
+            </w:pPr>
+            <w:r>
+              <w:t>Research staff</w:t>
+            </w:r>
+          </w:p>
+        </w:tc>
+        <w:tc>
+          <w:tcPr>
+            <w:tcW w:w="2216" w:type="dxa"/>
+          </w:tcPr>
+          <w:p>
+            <w:pPr>
+              <w:cnfStyle w:val="000000000000" w:firstRow="0" w:lastRow="0" w:firstColumn="0" w:lastColumn="0" w:oddVBand="0" w:evenVBand="0" w:oddHBand="0" w:evenHBand="0" w:firstRowFirstColumn="0" w:firstRowLastColumn="0" w:lastRowFirstColumn="0" w:lastRowLastColumn="0"/>
+            </w:pPr>
+            <w:r>
+              <w:t>4</w:t>
+            </w:r>
+          </w:p>
+        </w:tc>
+      </w:tr>
+      <w:tr>
+        <w:trPr>
+          <w:cnfStyle w:val="000000100000" w:firstRow="0" w:lastRow="0" w:firstColumn="0" w:lastColumn="0" w:oddVBand="0" w:evenVBand="0" w:oddHBand="1" w:evenHBand="0" w:firstRowFirstColumn="0" w:firstRowLastColumn="0" w:lastRowFirstColumn="0" w:lastRowLastColumn="0"/>
+        </w:trPr>
+        <w:tc>
+          <w:tcPr>
+            <w:cnfStyle w:val="001000000000" w:firstRow="0" w:lastRow="0" w:firstColumn="1" w:lastColumn="0" w:oddVBand="0" w:evenVBand="0" w:oddHBand="0" w:evenHBand="0" w:firstRowFirstColumn="0" w:firstRowLastColumn="0" w:lastRowFirstColumn="0" w:lastRowLastColumn="0"/>
+            <w:tcW w:w="2352" w:type="dxa"/>
+          </w:tcPr>
+          <w:p>
+            <w:r>
+              <w:t>Computer Science</w:t>
+            </w:r>
+          </w:p>
+        </w:tc>
+        <w:tc>
+          <w:tcPr>
+            <w:tcW w:w="2512" w:type="dxa"/>
+          </w:tcPr>
+          <w:p>
+            <w:pPr>
+              <w:cnfStyle w:val="000000100000" w:firstRow="0" w:lastRow="0" w:firstColumn="0" w:lastColumn="0" w:oddVBand="0" w:evenVBand="0" w:oddHBand="1" w:evenHBand="0" w:firstRowFirstColumn="0" w:firstRowLastColumn="0" w:lastRowFirstColumn="0" w:lastRowLastColumn="0"/>
+            </w:pPr>
+            <w:r>
+              <w:t>Library/Quiet Room</w:t>
+            </w:r>
+          </w:p>
+        </w:tc>
+        <w:tc>
+          <w:tcPr>
+            <w:tcW w:w="2216" w:type="dxa"/>
+          </w:tcPr>
+          <w:p>
+            <w:pPr>
+              <w:cnfStyle w:val="000000100000" w:firstRow="0" w:lastRow="0" w:firstColumn="0" w:lastColumn="0" w:oddVBand="0" w:evenVBand="0" w:oddHBand="1" w:evenHBand="0" w:firstRowFirstColumn="0" w:firstRowLastColumn="0" w:lastRowFirstColumn="0" w:lastRowLastColumn="0"/>
+            </w:pPr>
+            <w:r>
+              <w:t>1</w:t>
+            </w:r>
+          </w:p>
+        </w:tc>
+      </w:tr>
+      <w:tr>
+        <w:tc>
+          <w:tcPr>
+            <w:cnfStyle w:val="001000000000" w:firstRow="0" w:lastRow="0" w:firstColumn="1" w:lastColumn="0" w:oddVBand="0" w:evenVBand="0" w:oddHBand="0" w:evenHBand="0" w:firstRowFirstColumn="0" w:firstRowLastColumn="0" w:lastRowFirstColumn="0" w:lastRowLastColumn="0"/>
+            <w:tcW w:w="2352" w:type="dxa"/>
+          </w:tcPr>
+          <w:p>
+            <w:r>
+              <w:t>Pooled Spaces</w:t>
+            </w:r>
+          </w:p>
+        </w:tc>
+        <w:tc>
+          <w:tcPr>
+            <w:tcW w:w="2512" w:type="dxa"/>
+          </w:tcPr>
+          <w:p>
+            <w:pPr>
+              <w:cnfStyle w:val="000000000000" w:firstRow="0" w:lastRow="0" w:firstColumn="0" w:lastColumn="0" w:oddVBand="0" w:evenVBand="0" w:oddHBand="0" w:evenHBand="0" w:firstRowFirstColumn="0" w:firstRowLastColumn="0" w:lastRowFirstColumn="0" w:lastRowLastColumn="0"/>
+            </w:pPr>
+            <w:r>
+              <w:t>Pooled Computer Lab</w:t>
+            </w:r>
+          </w:p>
+        </w:tc>
+        <w:tc>
+          <w:tcPr>
+            <w:tcW w:w="2216" w:type="dxa"/>
+          </w:tcPr>
+          <w:p>
+            <w:pPr>
+              <w:cnfStyle w:val="000000000000" w:firstRow="0" w:lastRow="0" w:firstColumn="0" w:lastColumn="0" w:oddVBand="0" w:evenVBand="0" w:oddHBand="0" w:evenHBand="0" w:firstRowFirstColumn="0" w:firstRowLastColumn="0" w:lastRowFirstColumn="0" w:lastRowLastColumn="0"/>
+            </w:pPr>
+            <w:r>
+              <w:t>1</w:t>
+            </w:r>
+          </w:p>
+        </w:tc>
+      </w:tr>
+      <w:tr>
+        <w:trPr>
+          <w:cnfStyle w:val="000000100000" w:firstRow="0" w:lastRow="0" w:firstColumn="0" w:lastColumn="0" w:oddVBand="0" w:evenVBand="0" w:oddHBand="1" w:evenHBand="0" w:firstRowFirstColumn="0" w:firstRowLastColumn="0" w:lastRowFirstColumn="0" w:lastRowLastColumn="0"/>
+        </w:trPr>
+        <w:tc>
+          <w:tcPr>
+            <w:cnfStyle w:val="001000000000" w:firstRow="0" w:lastRow="0" w:firstColumn="1" w:lastColumn="0" w:oddVBand="0" w:evenVBand="0" w:oddHBand="0" w:evenHBand="0" w:firstRowFirstColumn="0" w:firstRowLastColumn="0" w:lastRowFirstColumn="0" w:lastRowLastColumn="0"/>
+            <w:tcW w:w="2352" w:type="dxa"/>
+          </w:tcPr>
+          <w:p>
+            <w:r>
+              <w:t xml:space="preserve">Maths and Physics </w:t>
+            </w:r>
+          </w:p>
+        </w:tc>
+        <w:tc>
+          <w:tcPr>
+            <w:tcW w:w="2512" w:type="dxa"/>
+          </w:tcPr>
+          <w:p>
+            <w:pPr>
+              <w:cnfStyle w:val="000000100000" w:firstRow="0" w:lastRow="0" w:firstColumn="0" w:lastColumn="0" w:oddVBand="0" w:evenVBand="0" w:oddHBand="1" w:evenHBand="0" w:firstRowFirstColumn="0" w:firstRowLastColumn="0" w:lastRowFirstColumn="0" w:lastRowLastColumn="0"/>
+            </w:pPr>
+            <w:r>
+              <w:t>Storage</w:t>
+            </w:r>
+          </w:p>
+        </w:tc>
+        <w:tc>
+          <w:tcPr>
+            <w:tcW w:w="2216" w:type="dxa"/>
+          </w:tcPr>
+          <w:p>
+            <w:pPr>
+              <w:cnfStyle w:val="000000100000" w:firstRow="0" w:lastRow="0" w:firstColumn="0" w:lastColumn="0" w:oddVBand="0" w:evenVBand="0" w:oddHBand="1" w:evenHBand="0" w:firstRowFirstColumn="0" w:firstRowLastColumn="0" w:lastRowFirstColumn="0" w:lastRowLastColumn="0"/>
+            </w:pPr>
+            <w:r>
+              <w:t>1</w:t>
+            </w:r>
+          </w:p>
+        </w:tc>
+      </w:tr>
+      <w:tr>
+        <w:tc>
+          <w:tcPr>
+            <w:cnfStyle w:val="001000000000" w:firstRow="0" w:lastRow="0" w:firstColumn="1" w:lastColumn="0" w:oddVBand="0" w:evenVBand="0" w:oddHBand="0" w:evenHBand="0" w:firstRowFirstColumn="0" w:firstRowLastColumn="0" w:lastRowFirstColumn="0" w:lastRowLastColumn="0"/>
+            <w:tcW w:w="2352" w:type="dxa"/>
+          </w:tcPr>
+          <w:p>
+            <w:r>
+              <w:t>Maths and Physics</w:t>
+            </w:r>
+          </w:p>
+        </w:tc>
+        <w:tc>
+          <w:tcPr>
+            <w:tcW w:w="2512" w:type="dxa"/>
+          </w:tcPr>
+          <w:p>
+            <w:pPr>
+              <w:cnfStyle w:val="000000000000" w:firstRow="0" w:lastRow="0" w:firstColumn="0" w:lastColumn="0" w:oddVBand="0" w:evenVBand="0" w:oddHBand="0" w:evenHBand="0" w:firstRowFirstColumn="0" w:firstRowLastColumn="0" w:lastRowFirstColumn="0" w:lastRowLastColumn="0"/>
+            </w:pPr>
+            <w:r>
+              <w:t>Single Office</w:t>
+            </w:r>
+          </w:p>
+        </w:tc>
+        <w:tc>
+          <w:tcPr>
+            <w:tcW w:w="2216" w:type="dxa"/>
+          </w:tcPr>
+          <w:p>
+            <w:pPr>
+              <w:cnfStyle w:val="000000000000" w:firstRow="0" w:lastRow="0" w:firstColumn="0" w:lastColumn="0" w:oddVBand="0" w:evenVBand="0" w:oddHBand="0" w:evenHBand="0" w:firstRowFirstColumn="0" w:firstRowLastColumn="0" w:lastRowFirstColumn="0" w:lastRowLastColumn="0"/>
+            </w:pPr>
+            <w:r>
+              <w:t>25</w:t>
+            </w:r>
+          </w:p>
+        </w:tc>
+      </w:tr>
+      <w:tr>
+        <w:trPr>
+          <w:cnfStyle w:val="000000100000" w:firstRow="0" w:lastRow="0" w:firstColumn="0" w:lastColumn="0" w:oddVBand="0" w:evenVBand="0" w:oddHBand="1" w:evenHBand="0" w:firstRowFirstColumn="0" w:firstRowLastColumn="0" w:lastRowFirstColumn="0" w:lastRowLastColumn="0"/>
+        </w:trPr>
+        <w:tc>
+          <w:tcPr>
+            <w:cnfStyle w:val="001000000000" w:firstRow="0" w:lastRow="0" w:firstColumn="1" w:lastColumn="0" w:oddVBand="0" w:evenVBand="0" w:oddHBand="0" w:evenHBand="0" w:firstRowFirstColumn="0" w:firstRowLastColumn="0" w:lastRowFirstColumn="0" w:lastRowLastColumn="0"/>
+            <w:tcW w:w="2352" w:type="dxa"/>
+          </w:tcPr>
+          <w:p>
+            <w:r>
+              <w:t>Maths and Physics</w:t>
+            </w:r>
+          </w:p>
+        </w:tc>
+        <w:tc>
+          <w:tcPr>
+            <w:tcW w:w="2512" w:type="dxa"/>
+          </w:tcPr>
+          <w:p>
+            <w:pPr>
+              <w:cnfStyle w:val="000000100000" w:firstRow="0" w:lastRow="0" w:firstColumn="0" w:lastColumn="0" w:oddVBand="0" w:evenVBand="0" w:oddHBand="1" w:evenHBand="0" w:firstRowFirstColumn="0" w:firstRowLastColumn="0" w:lastRowFirstColumn="0" w:lastRowLastColumn="0"/>
+            </w:pPr>
+            <w:r>
+              <w:t>Head of School</w:t>
+            </w:r>
+          </w:p>
+        </w:tc>
+        <w:tc>
+          <w:tcPr>
+            <w:tcW w:w="2216" w:type="dxa"/>
+          </w:tcPr>
+          <w:p>
+            <w:pPr>
+              <w:cnfStyle w:val="000000100000" w:firstRow="0" w:lastRow="0" w:firstColumn="0" w:lastColumn="0" w:oddVBand="0" w:evenVBand="0" w:oddHBand="1" w:evenHBand="0" w:firstRowFirstColumn="0" w:firstRowLastColumn="0" w:lastRowFirstColumn="0" w:lastRowLastColumn="0"/>
+            </w:pPr>
+            <w:r>
+              <w:t>1</w:t>
+            </w:r>
+          </w:p>
+        </w:tc>
+      </w:tr>
+      <w:tr>
+        <w:tc>
+          <w:tcPr>
+            <w:cnfStyle w:val="001000000000" w:firstRow="0" w:lastRow="0" w:firstColumn="1" w:lastColumn="0" w:oddVBand="0" w:evenVBand="0" w:oddHBand="0" w:evenHBand="0" w:firstRowFirstColumn="0" w:firstRowLastColumn="0" w:lastRowFirstColumn="0" w:lastRowLastColumn="0"/>
+            <w:tcW w:w="2352" w:type="dxa"/>
+          </w:tcPr>
+          <w:p>
+            <w:r>
+              <w:lastRenderedPageBreak/>
+              <w:t>Maths and Physics</w:t>
+            </w:r>
+          </w:p>
+        </w:tc>
+        <w:tc>
+          <w:tcPr>
+            <w:tcW w:w="2512" w:type="dxa"/>
+          </w:tcPr>
+          <w:p>
+            <w:pPr>
+              <w:cnfStyle w:val="000000000000" w:firstRow="0" w:lastRow="0" w:firstColumn="0" w:lastColumn="0" w:oddVBand="0" w:evenVBand="0" w:oddHBand="0" w:evenHBand="0" w:firstRowFirstColumn="0" w:firstRowLastColumn="0" w:lastRowFirstColumn="0" w:lastRowLastColumn="0"/>
+            </w:pPr>
+            <w:r>
+              <w:t>PA to HOS</w:t>
+            </w:r>
+          </w:p>
+        </w:tc>
+        <w:tc>
+          <w:tcPr>
+            <w:tcW w:w="2216" w:type="dxa"/>
+          </w:tcPr>
+          <w:p>
+            <w:pPr>
+              <w:cnfStyle w:val="000000000000" w:firstRow="0" w:lastRow="0" w:firstColumn="0" w:lastColumn="0" w:oddVBand="0" w:evenVBand="0" w:oddHBand="0" w:evenHBand="0" w:firstRowFirstColumn="0" w:firstRowLastColumn="0" w:lastRowFirstColumn="0" w:lastRowLastColumn="0"/>
+            </w:pPr>
+            <w:r>
+              <w:t>1</w:t>
+            </w:r>
+          </w:p>
+        </w:tc>
+      </w:tr>
+      <w:tr>
+        <w:trPr>
+          <w:cnfStyle w:val="000000100000" w:firstRow="0" w:lastRow="0" w:firstColumn="0" w:lastColumn="0" w:oddVBand="0" w:evenVBand="0" w:oddHBand="1" w:evenHBand="0" w:firstRowFirstColumn="0" w:firstRowLastColumn="0" w:lastRowFirstColumn="0" w:lastRowLastColumn="0"/>
+        </w:trPr>
+        <w:tc>
+          <w:tcPr>
+            <w:cnfStyle w:val="001000000000" w:firstRow="0" w:lastRow="0" w:firstColumn="1" w:lastColumn="0" w:oddVBand="0" w:evenVBand="0" w:oddHBand="0" w:evenHBand="0" w:firstRowFirstColumn="0" w:firstRowLastColumn="0" w:lastRowFirstColumn="0" w:lastRowLastColumn="0"/>
+            <w:tcW w:w="2352" w:type="dxa"/>
+          </w:tcPr>
+          <w:p>
+            <w:r>
+              <w:t>Maths and Physics</w:t>
+            </w:r>
+          </w:p>
+        </w:tc>
+        <w:tc>
+          <w:tcPr>
+            <w:tcW w:w="2512" w:type="dxa"/>
+          </w:tcPr>
+          <w:p>
+            <w:pPr>
+              <w:cnfStyle w:val="000000100000" w:firstRow="0" w:lastRow="0" w:firstColumn="0" w:lastColumn="0" w:oddVBand="0" w:evenVBand="0" w:oddHBand="1" w:evenHBand="0" w:firstRowFirstColumn="0" w:firstRowLastColumn="0" w:lastRowFirstColumn="0" w:lastRowLastColumn="0"/>
+            </w:pPr>
+            <w:r>
+              <w:t xml:space="preserve">Research Student Workplaces (Joint with Computer Science) </w:t>
+            </w:r>
+          </w:p>
+        </w:tc>
+        <w:tc>
+          <w:tcPr>
+            <w:tcW w:w="2216" w:type="dxa"/>
+          </w:tcPr>
+          <w:p>
+            <w:pPr>
+              <w:cnfStyle w:val="000000100000" w:firstRow="0" w:lastRow="0" w:firstColumn="0" w:lastColumn="0" w:oddVBand="0" w:evenVBand="0" w:oddHBand="1" w:evenHBand="0" w:firstRowFirstColumn="0" w:firstRowLastColumn="0" w:lastRowFirstColumn="0" w:lastRowLastColumn="0"/>
+            </w:pPr>
+            <w:r>
+              <w:t>1</w:t>
+            </w:r>
+          </w:p>
+        </w:tc>
+      </w:tr>
+      <w:tr>
+        <w:tc>
+          <w:tcPr>
+            <w:cnfStyle w:val="001000000000" w:firstRow="0" w:lastRow="0" w:firstColumn="1" w:lastColumn="0" w:oddVBand="0" w:evenVBand="0" w:oddHBand="0" w:evenHBand="0" w:firstRowFirstColumn="0" w:firstRowLastColumn="0" w:lastRowFirstColumn="0" w:lastRowLastColumn="0"/>
+            <w:tcW w:w="2352" w:type="dxa"/>
+          </w:tcPr>
+          <w:p>
+            <w:r>
+              <w:t>Maths and Physics</w:t>
+            </w:r>
+          </w:p>
+        </w:tc>
+        <w:tc>
+          <w:tcPr>
+            <w:tcW w:w="2512" w:type="dxa"/>
+          </w:tcPr>
+          <w:p>
+            <w:pPr>
+              <w:cnfStyle w:val="000000000000" w:firstRow="0" w:lastRow="0" w:firstColumn="0" w:lastColumn="0" w:oddVBand="0" w:evenVBand="0" w:oddHBand="0" w:evenHBand="0" w:firstRowFirstColumn="0" w:firstRowLastColumn="0" w:lastRowFirstColumn="0" w:lastRowLastColumn="0"/>
+            </w:pPr>
+            <w:r>
+              <w:t>Shared Workspaces</w:t>
+            </w:r>
+          </w:p>
+        </w:tc>
+        <w:tc>
+          <w:tcPr>
+            <w:tcW w:w="2216" w:type="dxa"/>
+          </w:tcPr>
+          <w:p>
+            <w:pPr>
+              <w:cnfStyle w:val="000000000000" w:firstRow="0" w:lastRow="0" w:firstColumn="0" w:lastColumn="0" w:oddVBand="0" w:evenVBand="0" w:oddHBand="0" w:evenHBand="0" w:firstRowFirstColumn="0" w:firstRowLastColumn="0" w:lastRowFirstColumn="0" w:lastRowLastColumn="0"/>
+            </w:pPr>
+            <w:r>
+              <w:t>2</w:t>
+            </w:r>
+          </w:p>
+        </w:tc>
+      </w:tr>
+      <w:tr>
+        <w:trPr>
+          <w:cnfStyle w:val="000000100000" w:firstRow="0" w:lastRow="0" w:firstColumn="0" w:lastColumn="0" w:oddVBand="0" w:evenVBand="0" w:oddHBand="1" w:evenHBand="0" w:firstRowFirstColumn="0" w:firstRowLastColumn="0" w:lastRowFirstColumn="0" w:lastRowLastColumn="0"/>
+        </w:trPr>
+        <w:tc>
+          <w:tcPr>
+            <w:cnfStyle w:val="001000000000" w:firstRow="0" w:lastRow="0" w:firstColumn="1" w:lastColumn="0" w:oddVBand="0" w:evenVBand="0" w:oddHBand="0" w:evenHBand="0" w:firstRowFirstColumn="0" w:firstRowLastColumn="0" w:lastRowFirstColumn="0" w:lastRowLastColumn="0"/>
+            <w:tcW w:w="2352" w:type="dxa"/>
+          </w:tcPr>
+          <w:p>
+            <w:r>
+              <w:t>College</w:t>
+            </w:r>
+          </w:p>
+        </w:tc>
+        <w:tc>
+          <w:tcPr>
+            <w:tcW w:w="2512" w:type="dxa"/>
+          </w:tcPr>
+          <w:p>
+            <w:pPr>
+              <w:cnfStyle w:val="000000100000" w:firstRow="0" w:lastRow="0" w:firstColumn="0" w:lastColumn="0" w:oddVBand="0" w:evenVBand="0" w:oddHBand="1" w:evenHBand="0" w:firstRowFirstColumn="0" w:firstRowLastColumn="0" w:lastRowFirstColumn="0" w:lastRowLastColumn="0"/>
+            </w:pPr>
+            <w:r>
+              <w:t>College Storage</w:t>
+            </w:r>
+          </w:p>
+        </w:tc>
+        <w:tc>
+          <w:tcPr>
+            <w:tcW w:w="2216" w:type="dxa"/>
+          </w:tcPr>
+          <w:p>
+            <w:pPr>
+              <w:cnfStyle w:val="000000100000" w:firstRow="0" w:lastRow="0" w:firstColumn="0" w:lastColumn="0" w:oddVBand="0" w:evenVBand="0" w:oddHBand="1" w:evenHBand="0" w:firstRowFirstColumn="0" w:firstRowLastColumn="0" w:lastRowFirstColumn="0" w:lastRowLastColumn="0"/>
+            </w:pPr>
+            <w:r>
+              <w:t>1</w:t>
+            </w:r>
+          </w:p>
+        </w:tc>
+      </w:tr>
+      <w:tr>
+        <w:tc>
+          <w:tcPr>
+            <w:cnfStyle w:val="001000000000" w:firstRow="0" w:lastRow="0" w:firstColumn="1" w:lastColumn="0" w:oddVBand="0" w:evenVBand="0" w:oddHBand="0" w:evenHBand="0" w:firstRowFirstColumn="0" w:firstRowLastColumn="0" w:lastRowFirstColumn="0" w:lastRowLastColumn="0"/>
+            <w:tcW w:w="2352" w:type="dxa"/>
+          </w:tcPr>
+          <w:p>
+            <w:r>
+              <w:t>College</w:t>
+            </w:r>
+          </w:p>
+        </w:tc>
+        <w:tc>
+          <w:tcPr>
+            <w:tcW w:w="2512" w:type="dxa"/>
+          </w:tcPr>
+          <w:p>
+            <w:pPr>
+              <w:cnfStyle w:val="000000000000" w:firstRow="0" w:lastRow="0" w:firstColumn="0" w:lastColumn="0" w:oddVBand="0" w:evenVBand="0" w:oddHBand="0" w:evenHBand="0" w:firstRowFirstColumn="0" w:firstRowLastColumn="0" w:lastRowFirstColumn="0" w:lastRowLastColumn="0"/>
+            </w:pPr>
+            <w:r>
+              <w:t>College Office</w:t>
+            </w:r>
+          </w:p>
+        </w:tc>
+        <w:tc>
+          <w:tcPr>
+            <w:tcW w:w="2216" w:type="dxa"/>
+          </w:tcPr>
+          <w:p>
+            <w:pPr>
+              <w:cnfStyle w:val="000000000000" w:firstRow="0" w:lastRow="0" w:firstColumn="0" w:lastColumn="0" w:oddVBand="0" w:evenVBand="0" w:oddHBand="0" w:evenHBand="0" w:firstRowFirstColumn="0" w:firstRowLastColumn="0" w:lastRowFirstColumn="0" w:lastRowLastColumn="0"/>
+            </w:pPr>
+            <w:r>
+              <w:t>1</w:t>
+            </w:r>
+          </w:p>
+        </w:tc>
+      </w:tr>
+      <w:tr>
+        <w:trPr>
+          <w:cnfStyle w:val="000000100000" w:firstRow="0" w:lastRow="0" w:firstColumn="0" w:lastColumn="0" w:oddVBand="0" w:evenVBand="0" w:oddHBand="1" w:evenHBand="0" w:firstRowFirstColumn="0" w:firstRowLastColumn="0" w:lastRowFirstColumn="0" w:lastRowLastColumn="0"/>
+        </w:trPr>
+        <w:tc>
+          <w:tcPr>
+            <w:cnfStyle w:val="001000000000" w:firstRow="0" w:lastRow="0" w:firstColumn="1" w:lastColumn="0" w:oddVBand="0" w:evenVBand="0" w:oddHBand="0" w:evenHBand="0" w:firstRowFirstColumn="0" w:firstRowLastColumn="0" w:lastRowFirstColumn="0" w:lastRowLastColumn="0"/>
+            <w:tcW w:w="2352" w:type="dxa"/>
+          </w:tcPr>
+          <w:p>
+            <w:r>
+              <w:t>College</w:t>
+            </w:r>
+          </w:p>
+        </w:tc>
+        <w:tc>
+          <w:tcPr>
+            <w:tcW w:w="2512" w:type="dxa"/>
+          </w:tcPr>
+          <w:p>
+            <w:pPr>
+              <w:cnfStyle w:val="000000100000" w:firstRow="0" w:lastRow="0" w:firstColumn="0" w:lastColumn="0" w:oddVBand="0" w:evenVBand="0" w:oddHBand="1" w:evenHBand="0" w:firstRowFirstColumn="0" w:firstRowLastColumn="0" w:lastRowFirstColumn="0" w:lastRowLastColumn="0"/>
+            </w:pPr>
+            <w:r>
+              <w:t>Head Of college</w:t>
+            </w:r>
+          </w:p>
+        </w:tc>
+        <w:tc>
+          <w:tcPr>
+            <w:tcW w:w="2216" w:type="dxa"/>
+          </w:tcPr>
+          <w:p>
+            <w:pPr>
+              <w:cnfStyle w:val="000000100000" w:firstRow="0" w:lastRow="0" w:firstColumn="0" w:lastColumn="0" w:oddVBand="0" w:evenVBand="0" w:oddHBand="1" w:evenHBand="0" w:firstRowFirstColumn="0" w:firstRowLastColumn="0" w:lastRowFirstColumn="0" w:lastRowLastColumn="0"/>
+            </w:pPr>
+            <w:r>
+              <w:t>1</w:t>
+            </w:r>
+          </w:p>
+        </w:tc>
+      </w:tr>
+      <w:tr>
+        <w:tc>
+          <w:tcPr>
+            <w:cnfStyle w:val="001000000000" w:firstRow="0" w:lastRow="0" w:firstColumn="1" w:lastColumn="0" w:oddVBand="0" w:evenVBand="0" w:oddHBand="0" w:evenHBand="0" w:firstRowFirstColumn="0" w:firstRowLastColumn="0" w:lastRowFirstColumn="0" w:lastRowLastColumn="0"/>
+            <w:tcW w:w="2352" w:type="dxa"/>
+          </w:tcPr>
+          <w:p>
+            <w:r>
+              <w:t>College</w:t>
+            </w:r>
+          </w:p>
+        </w:tc>
+        <w:tc>
+          <w:tcPr>
+            <w:tcW w:w="2512" w:type="dxa"/>
+          </w:tcPr>
+          <w:p>
+            <w:pPr>
+              <w:cnfStyle w:val="000000000000" w:firstRow="0" w:lastRow="0" w:firstColumn="0" w:lastColumn="0" w:oddVBand="0" w:evenVBand="0" w:oddHBand="0" w:evenHBand="0" w:firstRowFirstColumn="0" w:firstRowLastColumn="0" w:lastRowFirstColumn="0" w:lastRowLastColumn="0"/>
+            </w:pPr>
+            <w:r>
+              <w:t>Director of ops</w:t>
+            </w:r>
+          </w:p>
+        </w:tc>
+        <w:tc>
+          <w:tcPr>
+            <w:tcW w:w="2216" w:type="dxa"/>
+          </w:tcPr>
+          <w:p>
+            <w:pPr>
+              <w:cnfStyle w:val="000000000000" w:firstRow="0" w:lastRow="0" w:firstColumn="0" w:lastColumn="0" w:oddVBand="0" w:evenVBand="0" w:oddHBand="0" w:evenHBand="0" w:firstRowFirstColumn="0" w:firstRowLastColumn="0" w:lastRowFirstColumn="0" w:lastRowLastColumn="0"/>
+            </w:pPr>
+            <w:r>
+              <w:t>1</w:t>
+            </w:r>
+          </w:p>
+        </w:tc>
+      </w:tr>
+      <w:tr>
+        <w:trPr>
+          <w:cnfStyle w:val="000000100000" w:firstRow="0" w:lastRow="0" w:firstColumn="0" w:lastColumn="0" w:oddVBand="0" w:evenVBand="0" w:oddHBand="1" w:evenHBand="0" w:firstRowFirstColumn="0" w:firstRowLastColumn="0" w:lastRowFirstColumn="0" w:lastRowLastColumn="0"/>
+        </w:trPr>
+        <w:tc>
+          <w:tcPr>
+            <w:cnfStyle w:val="001000000000" w:firstRow="0" w:lastRow="0" w:firstColumn="1" w:lastColumn="0" w:oddVBand="0" w:evenVBand="0" w:oddHBand="0" w:evenHBand="0" w:firstRowFirstColumn="0" w:firstRowLastColumn="0" w:lastRowFirstColumn="0" w:lastRowLastColumn="0"/>
+            <w:tcW w:w="2352" w:type="dxa"/>
+          </w:tcPr>
+          <w:p>
+            <w:r>
+              <w:t>Other</w:t>
+            </w:r>
+          </w:p>
+        </w:tc>
+        <w:tc>
+          <w:tcPr>
+            <w:tcW w:w="2512" w:type="dxa"/>
+          </w:tcPr>
+          <w:p>
+            <w:pPr>
+              <w:cnfStyle w:val="000000100000" w:firstRow="0" w:lastRow="0" w:firstColumn="0" w:lastColumn="0" w:oddVBand="0" w:evenVBand="0" w:oddHBand="1" w:evenHBand="0" w:firstRowFirstColumn="0" w:firstRowLastColumn="0" w:lastRowFirstColumn="0" w:lastRowLastColumn="0"/>
+            </w:pPr>
+            <w:r>
+              <w:t>Linux Printer and Storage</w:t>
+            </w:r>
+          </w:p>
+        </w:tc>
+        <w:tc>
+          <w:tcPr>
+            <w:tcW w:w="2216" w:type="dxa"/>
+          </w:tcPr>
+          <w:p>
+            <w:pPr>
+              <w:cnfStyle w:val="000000100000" w:firstRow="0" w:lastRow="0" w:firstColumn="0" w:lastColumn="0" w:oddVBand="0" w:evenVBand="0" w:oddHBand="1" w:evenHBand="0" w:firstRowFirstColumn="0" w:firstRowLastColumn="0" w:lastRowFirstColumn="0" w:lastRowLastColumn="0"/>
+            </w:pPr>
+            <w:r>
+              <w:t>1</w:t>
+            </w:r>
+          </w:p>
+        </w:tc>
+      </w:tr>
+      <w:tr>
+        <w:tc>
+          <w:tcPr>
+            <w:cnfStyle w:val="001000000000" w:firstRow="0" w:lastRow="0" w:firstColumn="1" w:lastColumn="0" w:oddVBand="0" w:evenVBand="0" w:oddHBand="0" w:evenHBand="0" w:firstRowFirstColumn="0" w:firstRowLastColumn="0" w:lastRowFirstColumn="0" w:lastRowLastColumn="0"/>
+            <w:tcW w:w="2352" w:type="dxa"/>
+          </w:tcPr>
+          <w:p>
+            <w:r>
+              <w:t>Other</w:t>
+            </w:r>
+          </w:p>
+        </w:tc>
+        <w:tc>
+          <w:tcPr>
+            <w:tcW w:w="2512" w:type="dxa"/>
+          </w:tcPr>
+          <w:p>
+            <w:pPr>
+              <w:cnfStyle w:val="000000000000" w:firstRow="0" w:lastRow="0" w:firstColumn="0" w:lastColumn="0" w:oddVBand="0" w:evenVBand="0" w:oddHBand="0" w:evenHBand="0" w:firstRowFirstColumn="0" w:firstRowLastColumn="0" w:lastRowFirstColumn="0" w:lastRowLastColumn="0"/>
+            </w:pPr>
+            <w:r>
+              <w:t>Copy Hub</w:t>
+            </w:r>
+          </w:p>
+        </w:tc>
+        <w:tc>
+          <w:tcPr>
+            <w:tcW w:w="2216" w:type="dxa"/>
+          </w:tcPr>
+          <w:p>
+            <w:pPr>
+              <w:cnfStyle w:val="000000000000" w:firstRow="0" w:lastRow="0" w:firstColumn="0" w:lastColumn="0" w:oddVBand="0" w:evenVBand="0" w:oddHBand="0" w:evenHBand="0" w:firstRowFirstColumn="0" w:firstRowLastColumn="0" w:lastRowFirstColumn="0" w:lastRowLastColumn="0"/>
+            </w:pPr>
+            <w:r>
+              <w:t>1</w:t>
+            </w:r>
+          </w:p>
+        </w:tc>
+      </w:tr>
+      <w:tr>
+        <w:trPr>
+          <w:cnfStyle w:val="000000100000" w:firstRow="0" w:lastRow="0" w:firstColumn="0" w:lastColumn="0" w:oddVBand="0" w:evenVBand="0" w:oddHBand="1" w:evenHBand="0" w:firstRowFirstColumn="0" w:firstRowLastColumn="0" w:lastRowFirstColumn="0" w:lastRowLastColumn="0"/>
+        </w:trPr>
+        <w:tc>
+          <w:tcPr>
+            <w:cnfStyle w:val="001000000000" w:firstRow="0" w:lastRow="0" w:firstColumn="1" w:lastColumn="0" w:oddVBand="0" w:evenVBand="0" w:oddHBand="0" w:evenHBand="0" w:firstRowFirstColumn="0" w:firstRowLastColumn="0" w:lastRowFirstColumn="0" w:lastRowLastColumn="0"/>
+            <w:tcW w:w="2352" w:type="dxa"/>
+          </w:tcPr>
+          <w:p>
+            <w:r>
+              <w:t>Other</w:t>
+            </w:r>
+          </w:p>
+        </w:tc>
+        <w:tc>
+          <w:tcPr>
+            <w:tcW w:w="2512" w:type="dxa"/>
+          </w:tcPr>
+          <w:p>
+            <w:pPr>
+              <w:cnfStyle w:val="000000100000" w:firstRow="0" w:lastRow="0" w:firstColumn="0" w:lastColumn="0" w:oddVBand="0" w:evenVBand="0" w:oddHBand="1" w:evenHBand="0" w:firstRowFirstColumn="0" w:firstRowLastColumn="0" w:lastRowFirstColumn="0" w:lastRowLastColumn="0"/>
+            </w:pPr>
+            <w:r>
+              <w:t>Printer</w:t>
+            </w:r>
+          </w:p>
+        </w:tc>
+        <w:tc>
+          <w:tcPr>
+            <w:tcW w:w="2216" w:type="dxa"/>
+          </w:tcPr>
+          <w:p>
+            <w:pPr>
+              <w:cnfStyle w:val="000000100000" w:firstRow="0" w:lastRow="0" w:firstColumn="0" w:lastColumn="0" w:oddVBand="0" w:evenVBand="0" w:oddHBand="1" w:evenHBand="0" w:firstRowFirstColumn="0" w:firstRowLastColumn="0" w:lastRowFirstColumn="0" w:lastRowLastColumn="0"/>
+            </w:pPr>
+            <w:r>
+              <w:t>1</w:t>
+            </w:r>
+          </w:p>
+        </w:tc>
+      </w:tr>
+      <w:tr>
+        <w:tc>
+          <w:tcPr>
+            <w:cnfStyle w:val="001000000000" w:firstRow="0" w:lastRow="0" w:firstColumn="1" w:lastColumn="0" w:oddVBand="0" w:evenVBand="0" w:oddHBand="0" w:evenHBand="0" w:firstRowFirstColumn="0" w:firstRowLastColumn="0" w:lastRowFirstColumn="0" w:lastRowLastColumn="0"/>
+            <w:tcW w:w="2352" w:type="dxa"/>
+          </w:tcPr>
+          <w:p>
+            <w:r>
+              <w:t>Other</w:t>
+            </w:r>
+          </w:p>
+        </w:tc>
+        <w:tc>
+          <w:tcPr>
+            <w:tcW w:w="2512" w:type="dxa"/>
+          </w:tcPr>
+          <w:p>
+            <w:pPr>
+              <w:cnfStyle w:val="000000000000" w:firstRow="0" w:lastRow="0" w:firstColumn="0" w:lastColumn="0" w:oddVBand="0" w:evenVBand="0" w:oddHBand="0" w:evenHBand="0" w:firstRowFirstColumn="0" w:firstRowLastColumn="0" w:lastRowFirstColumn="0" w:lastRowLastColumn="0"/>
+            </w:pPr>
+            <w:r>
+              <w:t>Electrical Cupboard</w:t>
+            </w:r>
+          </w:p>
+        </w:tc>
+        <w:tc>
+          <w:tcPr>
+            <w:tcW w:w="2216" w:type="dxa"/>
+          </w:tcPr>
+          <w:p>
+            <w:pPr>
+              <w:cnfStyle w:val="000000000000" w:firstRow="0" w:lastRow="0" w:firstColumn="0" w:lastColumn="0" w:oddVBand="0" w:evenVBand="0" w:oddHBand="0" w:evenHBand="0" w:firstRowFirstColumn="0" w:firstRowLastColumn="0" w:lastRowFirstColumn="0" w:lastRowLastColumn="0"/>
+            </w:pPr>
+            <w:r>
+              <w:t>1</w:t>
+            </w:r>
+          </w:p>
+        </w:tc>
+      </w:tr>
+      <w:tr>
+        <w:trPr>
+          <w:cnfStyle w:val="000000100000" w:firstRow="0" w:lastRow="0" w:firstColumn="0" w:lastColumn="0" w:oddVBand="0" w:evenVBand="0" w:oddHBand="1" w:evenHBand="0" w:firstRowFirstColumn="0" w:firstRowLastColumn="0" w:lastRowFirstColumn="0" w:lastRowLastColumn="0"/>
+        </w:trPr>
+        <w:tc>
+          <w:tcPr>
+            <w:cnfStyle w:val="001000000000" w:firstRow="0" w:lastRow="0" w:firstColumn="1" w:lastColumn="0" w:oddVBand="0" w:evenVBand="0" w:oddHBand="0" w:evenHBand="0" w:firstRowFirstColumn="0" w:firstRowLastColumn="0" w:lastRowFirstColumn="0" w:lastRowLastColumn="0"/>
+            <w:tcW w:w="2352" w:type="dxa"/>
+          </w:tcPr>
+          <w:p>
+            <w:r>
+              <w:t>Other</w:t>
+            </w:r>
+          </w:p>
+        </w:tc>
+        <w:tc>
+          <w:tcPr>
+            <w:tcW w:w="2512" w:type="dxa"/>
+          </w:tcPr>
+          <w:p>
+            <w:pPr>
+              <w:cnfStyle w:val="000000100000" w:firstRow="0" w:lastRow="0" w:firstColumn="0" w:lastColumn="0" w:oddVBand="0" w:evenVBand="0" w:oddHBand="1" w:evenHBand="0" w:firstRowFirstColumn="0" w:firstRowLastColumn="0" w:lastRowFirstColumn="0" w:lastRowLastColumn="0"/>
+            </w:pPr>
+            <w:r>
+              <w:t>Comms Room</w:t>
+            </w:r>
+          </w:p>
+        </w:tc>
+        <w:tc>
+          <w:tcPr>
+            <w:tcW w:w="2216" w:type="dxa"/>
+          </w:tcPr>
+          <w:p>
+            <w:pPr>
+              <w:cnfStyle w:val="000000100000" w:firstRow="0" w:lastRow="0" w:firstColumn="0" w:lastColumn="0" w:oddVBand="0" w:evenVBand="0" w:oddHBand="1" w:evenHBand="0" w:firstRowFirstColumn="0" w:firstRowLastColumn="0" w:lastRowFirstColumn="0" w:lastRowLastColumn="0"/>
+            </w:pPr>
+            <w:r>
+              <w:t>1</w:t>
+            </w:r>
+          </w:p>
+        </w:tc>
+      </w:tr>
+    </w:tbl>
+    <w:p/>
+    <w:p>
       <w:pPr>
-        <w:pStyle w:val="ListParagraph"/>
-        <w:numPr>
-          <w:ilvl w:val="0"/>
-          <w:numId w:val="1"/>
-        </w:numPr>
+        <w:jc w:val="center"/>
+        <w:rPr>
+          <w:i/>
+          <w:iCs/>
+        </w:rPr>
       </w:pPr>
       <w:r>
-        <w:t xml:space="preserve">Network Topologies </w:t>
+        <w:rPr>
+          <w:i/>
+          <w:iCs/>
+        </w:rPr>
+        <w:t>Table 1: Rooms by Department</w:t>
       </w:r>
     </w:p>
     <w:p>
@@ -1364,21 +3625,2173 @@
       <w:r>
         <w:t>Cost Breakdown</w:t>
       </w:r>
-      <w:bookmarkStart w:id="7" w:name="_GoBack"/>
       <w:bookmarkEnd w:id="6"/>
-      <w:bookmarkEnd w:id="7"/>
     </w:p>
     <w:p>
       <w:pPr>
         <w:pStyle w:val="Heading1"/>
       </w:pPr>
-      <w:bookmarkStart w:id="8" w:name="_Toc38210958"/>
+      <w:bookmarkStart w:id="7" w:name="_Toc38210958"/>
       <w:r>
         <w:t>Conclusion</w:t>
       </w:r>
+      <w:bookmarkEnd w:id="7"/>
+    </w:p>
+    <w:p>
+      <w:r>
+        <w:br w:type="page"/>
+      </w:r>
+    </w:p>
+    <w:p>
+      <w:r>
+        <w:lastRenderedPageBreak/>
+        <w:t>Appendix</w:t>
+      </w:r>
+    </w:p>
+    <w:tbl>
+      <w:tblPr>
+        <w:tblStyle w:val="PlainTable5"/>
+        <w:tblW w:w="0" w:type="auto"/>
+        <w:tblLook w:val="04A0" w:firstRow="1" w:lastRow="0" w:firstColumn="1" w:lastColumn="0" w:noHBand="0" w:noVBand="1"/>
+      </w:tblPr>
+      <w:tblGrid>
+        <w:gridCol w:w="2352"/>
+        <w:gridCol w:w="2512"/>
+        <w:gridCol w:w="2216"/>
+      </w:tblGrid>
+      <w:tr>
+        <w:trPr>
+          <w:cnfStyle w:val="100000000000" w:firstRow="1" w:lastRow="0" w:firstColumn="0" w:lastColumn="0" w:oddVBand="0" w:evenVBand="0" w:oddHBand="0" w:evenHBand="0" w:firstRowFirstColumn="0" w:firstRowLastColumn="0" w:lastRowFirstColumn="0" w:lastRowLastColumn="0"/>
+        </w:trPr>
+        <w:tc>
+          <w:tcPr>
+            <w:cnfStyle w:val="001000000100" w:firstRow="0" w:lastRow="0" w:firstColumn="1" w:lastColumn="0" w:oddVBand="0" w:evenVBand="0" w:oddHBand="0" w:evenHBand="0" w:firstRowFirstColumn="1" w:firstRowLastColumn="0" w:lastRowFirstColumn="0" w:lastRowLastColumn="0"/>
+            <w:tcW w:w="2352" w:type="dxa"/>
+          </w:tcPr>
+          <w:p>
+            <w:r>
+              <w:t>Department</w:t>
+            </w:r>
+          </w:p>
+        </w:tc>
+        <w:tc>
+          <w:tcPr>
+            <w:tcW w:w="2512" w:type="dxa"/>
+          </w:tcPr>
+          <w:p>
+            <w:pPr>
+              <w:cnfStyle w:val="100000000000" w:firstRow="1" w:lastRow="0" w:firstColumn="0" w:lastColumn="0" w:oddVBand="0" w:evenVBand="0" w:oddHBand="0" w:evenHBand="0" w:firstRowFirstColumn="0" w:firstRowLastColumn="0" w:lastRowFirstColumn="0" w:lastRowLastColumn="0"/>
+            </w:pPr>
+            <w:r>
+              <w:t>Room Type</w:t>
+            </w:r>
+          </w:p>
+        </w:tc>
+        <w:tc>
+          <w:tcPr>
+            <w:tcW w:w="2216" w:type="dxa"/>
+          </w:tcPr>
+          <w:p>
+            <w:pPr>
+              <w:cnfStyle w:val="100000000000" w:firstRow="1" w:lastRow="0" w:firstColumn="0" w:lastColumn="0" w:oddVBand="0" w:evenVBand="0" w:oddHBand="0" w:evenHBand="0" w:firstRowFirstColumn="0" w:firstRowLastColumn="0" w:lastRowFirstColumn="0" w:lastRowLastColumn="0"/>
+            </w:pPr>
+            <w:r>
+              <w:t>Number of Spaces</w:t>
+            </w:r>
+          </w:p>
+        </w:tc>
+      </w:tr>
+      <w:tr>
+        <w:trPr>
+          <w:cnfStyle w:val="000000100000" w:firstRow="0" w:lastRow="0" w:firstColumn="0" w:lastColumn="0" w:oddVBand="0" w:evenVBand="0" w:oddHBand="1" w:evenHBand="0" w:firstRowFirstColumn="0" w:firstRowLastColumn="0" w:lastRowFirstColumn="0" w:lastRowLastColumn="0"/>
+        </w:trPr>
+        <w:tc>
+          <w:tcPr>
+            <w:cnfStyle w:val="001000000000" w:firstRow="0" w:lastRow="0" w:firstColumn="1" w:lastColumn="0" w:oddVBand="0" w:evenVBand="0" w:oddHBand="0" w:evenHBand="0" w:firstRowFirstColumn="0" w:firstRowLastColumn="0" w:lastRowFirstColumn="0" w:lastRowLastColumn="0"/>
+            <w:tcW w:w="2352" w:type="dxa"/>
+          </w:tcPr>
+          <w:p>
+            <w:r>
+              <w:t>Engineering</w:t>
+            </w:r>
+          </w:p>
+        </w:tc>
+        <w:tc>
+          <w:tcPr>
+            <w:tcW w:w="2512" w:type="dxa"/>
+          </w:tcPr>
+          <w:p>
+            <w:pPr>
+              <w:cnfStyle w:val="000000100000" w:firstRow="0" w:lastRow="0" w:firstColumn="0" w:lastColumn="0" w:oddVBand="0" w:evenVBand="0" w:oddHBand="1" w:evenHBand="0" w:firstRowFirstColumn="0" w:firstRowLastColumn="0" w:lastRowFirstColumn="0" w:lastRowLastColumn="0"/>
+            </w:pPr>
+            <w:r>
+              <w:t>Professors Office</w:t>
+            </w:r>
+          </w:p>
+        </w:tc>
+        <w:tc>
+          <w:tcPr>
+            <w:tcW w:w="2216" w:type="dxa"/>
+          </w:tcPr>
+          <w:p>
+            <w:pPr>
+              <w:cnfStyle w:val="000000100000" w:firstRow="0" w:lastRow="0" w:firstColumn="0" w:lastColumn="0" w:oddVBand="0" w:evenVBand="0" w:oddHBand="1" w:evenHBand="0" w:firstRowFirstColumn="0" w:firstRowLastColumn="0" w:lastRowFirstColumn="0" w:lastRowLastColumn="0"/>
+            </w:pPr>
+            <w:r>
+              <w:t>23</w:t>
+            </w:r>
+          </w:p>
+        </w:tc>
+      </w:tr>
+      <w:tr>
+        <w:tc>
+          <w:tcPr>
+            <w:cnfStyle w:val="001000000000" w:firstRow="0" w:lastRow="0" w:firstColumn="1" w:lastColumn="0" w:oddVBand="0" w:evenVBand="0" w:oddHBand="0" w:evenHBand="0" w:firstRowFirstColumn="0" w:firstRowLastColumn="0" w:lastRowFirstColumn="0" w:lastRowLastColumn="0"/>
+            <w:tcW w:w="2352" w:type="dxa"/>
+          </w:tcPr>
+          <w:p>
+            <w:r>
+              <w:t>Engineering</w:t>
+            </w:r>
+          </w:p>
+        </w:tc>
+        <w:tc>
+          <w:tcPr>
+            <w:tcW w:w="2512" w:type="dxa"/>
+          </w:tcPr>
+          <w:p>
+            <w:pPr>
+              <w:cnfStyle w:val="000000000000" w:firstRow="0" w:lastRow="0" w:firstColumn="0" w:lastColumn="0" w:oddVBand="0" w:evenVBand="0" w:oddHBand="0" w:evenHBand="0" w:firstRowFirstColumn="0" w:firstRowLastColumn="0" w:lastRowFirstColumn="0" w:lastRowLastColumn="0"/>
+            </w:pPr>
+            <w:r>
+              <w:t>Technicians Office</w:t>
+            </w:r>
+          </w:p>
+        </w:tc>
+        <w:tc>
+          <w:tcPr>
+            <w:tcW w:w="2216" w:type="dxa"/>
+          </w:tcPr>
+          <w:p>
+            <w:pPr>
+              <w:cnfStyle w:val="000000000000" w:firstRow="0" w:lastRow="0" w:firstColumn="0" w:lastColumn="0" w:oddVBand="0" w:evenVBand="0" w:oddHBand="0" w:evenHBand="0" w:firstRowFirstColumn="0" w:firstRowLastColumn="0" w:lastRowFirstColumn="0" w:lastRowLastColumn="0"/>
+            </w:pPr>
+            <w:r>
+              <w:t>1</w:t>
+            </w:r>
+          </w:p>
+        </w:tc>
+      </w:tr>
+      <w:tr>
+        <w:trPr>
+          <w:cnfStyle w:val="000000100000" w:firstRow="0" w:lastRow="0" w:firstColumn="0" w:lastColumn="0" w:oddVBand="0" w:evenVBand="0" w:oddHBand="1" w:evenHBand="0" w:firstRowFirstColumn="0" w:firstRowLastColumn="0" w:lastRowFirstColumn="0" w:lastRowLastColumn="0"/>
+        </w:trPr>
+        <w:tc>
+          <w:tcPr>
+            <w:cnfStyle w:val="001000000000" w:firstRow="0" w:lastRow="0" w:firstColumn="1" w:lastColumn="0" w:oddVBand="0" w:evenVBand="0" w:oddHBand="0" w:evenHBand="0" w:firstRowFirstColumn="0" w:firstRowLastColumn="0" w:lastRowFirstColumn="0" w:lastRowLastColumn="0"/>
+            <w:tcW w:w="2352" w:type="dxa"/>
+          </w:tcPr>
+          <w:p>
+            <w:r>
+              <w:t>Engineering</w:t>
+            </w:r>
+          </w:p>
+        </w:tc>
+        <w:tc>
+          <w:tcPr>
+            <w:tcW w:w="2512" w:type="dxa"/>
+          </w:tcPr>
+          <w:p>
+            <w:pPr>
+              <w:cnfStyle w:val="000000100000" w:firstRow="0" w:lastRow="0" w:firstColumn="0" w:lastColumn="0" w:oddVBand="0" w:evenVBand="0" w:oddHBand="1" w:evenHBand="0" w:firstRowFirstColumn="0" w:firstRowLastColumn="0" w:lastRowFirstColumn="0" w:lastRowLastColumn="0"/>
+            </w:pPr>
+            <w:r>
+              <w:t>Office</w:t>
+            </w:r>
+          </w:p>
+        </w:tc>
+        <w:tc>
+          <w:tcPr>
+            <w:tcW w:w="2216" w:type="dxa"/>
+          </w:tcPr>
+          <w:p>
+            <w:pPr>
+              <w:cnfStyle w:val="000000100000" w:firstRow="0" w:lastRow="0" w:firstColumn="0" w:lastColumn="0" w:oddVBand="0" w:evenVBand="0" w:oddHBand="1" w:evenHBand="0" w:firstRowFirstColumn="0" w:firstRowLastColumn="0" w:lastRowFirstColumn="0" w:lastRowLastColumn="0"/>
+            </w:pPr>
+            <w:r>
+              <w:t>11</w:t>
+            </w:r>
+          </w:p>
+        </w:tc>
+      </w:tr>
+      <w:tr>
+        <w:tc>
+          <w:tcPr>
+            <w:cnfStyle w:val="001000000000" w:firstRow="0" w:lastRow="0" w:firstColumn="1" w:lastColumn="0" w:oddVBand="0" w:evenVBand="0" w:oddHBand="0" w:evenHBand="0" w:firstRowFirstColumn="0" w:firstRowLastColumn="0" w:lastRowFirstColumn="0" w:lastRowLastColumn="0"/>
+            <w:tcW w:w="2352" w:type="dxa"/>
+          </w:tcPr>
+          <w:p>
+            <w:r>
+              <w:t>Engineering</w:t>
+            </w:r>
+          </w:p>
+        </w:tc>
+        <w:tc>
+          <w:tcPr>
+            <w:tcW w:w="2512" w:type="dxa"/>
+          </w:tcPr>
+          <w:p>
+            <w:pPr>
+              <w:cnfStyle w:val="000000000000" w:firstRow="0" w:lastRow="0" w:firstColumn="0" w:lastColumn="0" w:oddVBand="0" w:evenVBand="0" w:oddHBand="0" w:evenHBand="0" w:firstRowFirstColumn="0" w:firstRowLastColumn="0" w:lastRowFirstColumn="0" w:lastRowLastColumn="0"/>
+            </w:pPr>
+            <w:r>
+              <w:t>Communications Laboratory</w:t>
+            </w:r>
+          </w:p>
+        </w:tc>
+        <w:tc>
+          <w:tcPr>
+            <w:tcW w:w="2216" w:type="dxa"/>
+          </w:tcPr>
+          <w:p>
+            <w:pPr>
+              <w:cnfStyle w:val="000000000000" w:firstRow="0" w:lastRow="0" w:firstColumn="0" w:lastColumn="0" w:oddVBand="0" w:evenVBand="0" w:oddHBand="0" w:evenHBand="0" w:firstRowFirstColumn="0" w:firstRowLastColumn="0" w:lastRowFirstColumn="0" w:lastRowLastColumn="0"/>
+            </w:pPr>
+            <w:r>
+              <w:t>1</w:t>
+            </w:r>
+          </w:p>
+        </w:tc>
+      </w:tr>
+      <w:tr>
+        <w:trPr>
+          <w:cnfStyle w:val="000000100000" w:firstRow="0" w:lastRow="0" w:firstColumn="0" w:lastColumn="0" w:oddVBand="0" w:evenVBand="0" w:oddHBand="1" w:evenHBand="0" w:firstRowFirstColumn="0" w:firstRowLastColumn="0" w:lastRowFirstColumn="0" w:lastRowLastColumn="0"/>
+        </w:trPr>
+        <w:tc>
+          <w:tcPr>
+            <w:cnfStyle w:val="001000000000" w:firstRow="0" w:lastRow="0" w:firstColumn="1" w:lastColumn="0" w:oddVBand="0" w:evenVBand="0" w:oddHBand="0" w:evenHBand="0" w:firstRowFirstColumn="0" w:firstRowLastColumn="0" w:lastRowFirstColumn="0" w:lastRowLastColumn="0"/>
+            <w:tcW w:w="2352" w:type="dxa"/>
+          </w:tcPr>
+          <w:p>
+            <w:r>
+              <w:t>Engineering</w:t>
+            </w:r>
+          </w:p>
+        </w:tc>
+        <w:tc>
+          <w:tcPr>
+            <w:tcW w:w="2512" w:type="dxa"/>
+          </w:tcPr>
+          <w:p>
+            <w:pPr>
+              <w:cnfStyle w:val="000000100000" w:firstRow="0" w:lastRow="0" w:firstColumn="0" w:lastColumn="0" w:oddVBand="0" w:evenVBand="0" w:oddHBand="1" w:evenHBand="0" w:firstRowFirstColumn="0" w:firstRowLastColumn="0" w:lastRowFirstColumn="0" w:lastRowLastColumn="0"/>
+            </w:pPr>
+            <w:r>
+              <w:t>Post Grad and RA</w:t>
+            </w:r>
+          </w:p>
+        </w:tc>
+        <w:tc>
+          <w:tcPr>
+            <w:tcW w:w="2216" w:type="dxa"/>
+          </w:tcPr>
+          <w:p>
+            <w:pPr>
+              <w:cnfStyle w:val="000000100000" w:firstRow="0" w:lastRow="0" w:firstColumn="0" w:lastColumn="0" w:oddVBand="0" w:evenVBand="0" w:oddHBand="1" w:evenHBand="0" w:firstRowFirstColumn="0" w:firstRowLastColumn="0" w:lastRowFirstColumn="0" w:lastRowLastColumn="0"/>
+            </w:pPr>
+            <w:r>
+              <w:t>1</w:t>
+            </w:r>
+          </w:p>
+        </w:tc>
+      </w:tr>
+      <w:tr>
+        <w:tc>
+          <w:tcPr>
+            <w:cnfStyle w:val="001000000000" w:firstRow="0" w:lastRow="0" w:firstColumn="1" w:lastColumn="0" w:oddVBand="0" w:evenVBand="0" w:oddHBand="0" w:evenHBand="0" w:firstRowFirstColumn="0" w:firstRowLastColumn="0" w:lastRowFirstColumn="0" w:lastRowLastColumn="0"/>
+            <w:tcW w:w="2352" w:type="dxa"/>
+          </w:tcPr>
+          <w:p>
+            <w:r>
+              <w:t>Engineering</w:t>
+            </w:r>
+          </w:p>
+        </w:tc>
+        <w:tc>
+          <w:tcPr>
+            <w:tcW w:w="2512" w:type="dxa"/>
+          </w:tcPr>
+          <w:p>
+            <w:pPr>
+              <w:cnfStyle w:val="000000000000" w:firstRow="0" w:lastRow="0" w:firstColumn="0" w:lastColumn="0" w:oddVBand="0" w:evenVBand="0" w:oddHBand="0" w:evenHBand="0" w:firstRowFirstColumn="0" w:firstRowLastColumn="0" w:lastRowFirstColumn="0" w:lastRowLastColumn="0"/>
+            </w:pPr>
+            <w:r>
+              <w:t xml:space="preserve">HPL Hot Desks </w:t>
+            </w:r>
+          </w:p>
+        </w:tc>
+        <w:tc>
+          <w:tcPr>
+            <w:tcW w:w="2216" w:type="dxa"/>
+          </w:tcPr>
+          <w:p>
+            <w:pPr>
+              <w:cnfStyle w:val="000000000000" w:firstRow="0" w:lastRow="0" w:firstColumn="0" w:lastColumn="0" w:oddVBand="0" w:evenVBand="0" w:oddHBand="0" w:evenHBand="0" w:firstRowFirstColumn="0" w:firstRowLastColumn="0" w:lastRowFirstColumn="0" w:lastRowLastColumn="0"/>
+            </w:pPr>
+            <w:r>
+              <w:t>1</w:t>
+            </w:r>
+          </w:p>
+        </w:tc>
+      </w:tr>
+      <w:tr>
+        <w:trPr>
+          <w:cnfStyle w:val="000000100000" w:firstRow="0" w:lastRow="0" w:firstColumn="0" w:lastColumn="0" w:oddVBand="0" w:evenVBand="0" w:oddHBand="1" w:evenHBand="0" w:firstRowFirstColumn="0" w:firstRowLastColumn="0" w:lastRowFirstColumn="0" w:lastRowLastColumn="0"/>
+        </w:trPr>
+        <w:tc>
+          <w:tcPr>
+            <w:cnfStyle w:val="001000000000" w:firstRow="0" w:lastRow="0" w:firstColumn="1" w:lastColumn="0" w:oddVBand="0" w:evenVBand="0" w:oddHBand="0" w:evenHBand="0" w:firstRowFirstColumn="0" w:firstRowLastColumn="0" w:lastRowFirstColumn="0" w:lastRowLastColumn="0"/>
+            <w:tcW w:w="2352" w:type="dxa"/>
+          </w:tcPr>
+          <w:p>
+            <w:r>
+              <w:t>Engineering</w:t>
+            </w:r>
+          </w:p>
+        </w:tc>
+        <w:tc>
+          <w:tcPr>
+            <w:tcW w:w="2512" w:type="dxa"/>
+          </w:tcPr>
+          <w:p>
+            <w:pPr>
+              <w:cnfStyle w:val="000000100000" w:firstRow="0" w:lastRow="0" w:firstColumn="0" w:lastColumn="0" w:oddVBand="0" w:evenVBand="0" w:oddHBand="1" w:evenHBand="0" w:firstRowFirstColumn="0" w:firstRowLastColumn="0" w:lastRowFirstColumn="0" w:lastRowLastColumn="0"/>
+            </w:pPr>
+            <w:r>
+              <w:t>Project Lab</w:t>
+            </w:r>
+          </w:p>
+        </w:tc>
+        <w:tc>
+          <w:tcPr>
+            <w:tcW w:w="2216" w:type="dxa"/>
+          </w:tcPr>
+          <w:p>
+            <w:pPr>
+              <w:cnfStyle w:val="000000100000" w:firstRow="0" w:lastRow="0" w:firstColumn="0" w:lastColumn="0" w:oddVBand="0" w:evenVBand="0" w:oddHBand="1" w:evenHBand="0" w:firstRowFirstColumn="0" w:firstRowLastColumn="0" w:lastRowFirstColumn="0" w:lastRowLastColumn="0"/>
+            </w:pPr>
+            <w:r>
+              <w:t>6</w:t>
+            </w:r>
+          </w:p>
+        </w:tc>
+      </w:tr>
+      <w:tr>
+        <w:tc>
+          <w:tcPr>
+            <w:cnfStyle w:val="001000000000" w:firstRow="0" w:lastRow="0" w:firstColumn="1" w:lastColumn="0" w:oddVBand="0" w:evenVBand="0" w:oddHBand="0" w:evenHBand="0" w:firstRowFirstColumn="0" w:firstRowLastColumn="0" w:lastRowFirstColumn="0" w:lastRowLastColumn="0"/>
+            <w:tcW w:w="2352" w:type="dxa"/>
+          </w:tcPr>
+          <w:p>
+            <w:r>
+              <w:t>Engineering</w:t>
+            </w:r>
+          </w:p>
+        </w:tc>
+        <w:tc>
+          <w:tcPr>
+            <w:tcW w:w="2512" w:type="dxa"/>
+          </w:tcPr>
+          <w:p>
+            <w:pPr>
+              <w:cnfStyle w:val="000000000000" w:firstRow="0" w:lastRow="0" w:firstColumn="0" w:lastColumn="0" w:oddVBand="0" w:evenVBand="0" w:oddHBand="0" w:evenHBand="0" w:firstRowFirstColumn="0" w:firstRowLastColumn="0" w:lastRowFirstColumn="0" w:lastRowLastColumn="0"/>
+            </w:pPr>
+            <w:r>
+              <w:t>Computer Lab</w:t>
+            </w:r>
+          </w:p>
+        </w:tc>
+        <w:tc>
+          <w:tcPr>
+            <w:tcW w:w="2216" w:type="dxa"/>
+          </w:tcPr>
+          <w:p>
+            <w:pPr>
+              <w:cnfStyle w:val="000000000000" w:firstRow="0" w:lastRow="0" w:firstColumn="0" w:lastColumn="0" w:oddVBand="0" w:evenVBand="0" w:oddHBand="0" w:evenHBand="0" w:firstRowFirstColumn="0" w:firstRowLastColumn="0" w:lastRowFirstColumn="0" w:lastRowLastColumn="0"/>
+            </w:pPr>
+            <w:r>
+              <w:t>2</w:t>
+            </w:r>
+          </w:p>
+        </w:tc>
+      </w:tr>
+      <w:tr>
+        <w:trPr>
+          <w:cnfStyle w:val="000000100000" w:firstRow="0" w:lastRow="0" w:firstColumn="0" w:lastColumn="0" w:oddVBand="0" w:evenVBand="0" w:oddHBand="1" w:evenHBand="0" w:firstRowFirstColumn="0" w:firstRowLastColumn="0" w:lastRowFirstColumn="0" w:lastRowLastColumn="0"/>
+        </w:trPr>
+        <w:tc>
+          <w:tcPr>
+            <w:cnfStyle w:val="001000000000" w:firstRow="0" w:lastRow="0" w:firstColumn="1" w:lastColumn="0" w:oddVBand="0" w:evenVBand="0" w:oddHBand="0" w:evenHBand="0" w:firstRowFirstColumn="0" w:firstRowLastColumn="0" w:lastRowFirstColumn="0" w:lastRowLastColumn="0"/>
+            <w:tcW w:w="2352" w:type="dxa"/>
+          </w:tcPr>
+          <w:p>
+            <w:r>
+              <w:t>Engineering</w:t>
+            </w:r>
+          </w:p>
+        </w:tc>
+        <w:tc>
+          <w:tcPr>
+            <w:tcW w:w="2512" w:type="dxa"/>
+          </w:tcPr>
+          <w:p>
+            <w:pPr>
+              <w:cnfStyle w:val="000000100000" w:firstRow="0" w:lastRow="0" w:firstColumn="0" w:lastColumn="0" w:oddVBand="0" w:evenVBand="0" w:oddHBand="1" w:evenHBand="0" w:firstRowFirstColumn="0" w:firstRowLastColumn="0" w:lastRowFirstColumn="0" w:lastRowLastColumn="0"/>
+            </w:pPr>
+            <w:r>
+              <w:t>Research Office</w:t>
+            </w:r>
+          </w:p>
+        </w:tc>
+        <w:tc>
+          <w:tcPr>
+            <w:tcW w:w="2216" w:type="dxa"/>
+          </w:tcPr>
+          <w:p>
+            <w:pPr>
+              <w:cnfStyle w:val="000000100000" w:firstRow="0" w:lastRow="0" w:firstColumn="0" w:lastColumn="0" w:oddVBand="0" w:evenVBand="0" w:oddHBand="1" w:evenHBand="0" w:firstRowFirstColumn="0" w:firstRowLastColumn="0" w:lastRowFirstColumn="0" w:lastRowLastColumn="0"/>
+            </w:pPr>
+            <w:r>
+              <w:t>1</w:t>
+            </w:r>
+          </w:p>
+        </w:tc>
+      </w:tr>
+      <w:tr>
+        <w:tc>
+          <w:tcPr>
+            <w:cnfStyle w:val="001000000000" w:firstRow="0" w:lastRow="0" w:firstColumn="1" w:lastColumn="0" w:oddVBand="0" w:evenVBand="0" w:oddHBand="0" w:evenHBand="0" w:firstRowFirstColumn="0" w:firstRowLastColumn="0" w:lastRowFirstColumn="0" w:lastRowLastColumn="0"/>
+            <w:tcW w:w="2352" w:type="dxa"/>
+          </w:tcPr>
+          <w:p>
+            <w:r>
+              <w:t>Engineering</w:t>
+            </w:r>
+          </w:p>
+        </w:tc>
+        <w:tc>
+          <w:tcPr>
+            <w:tcW w:w="2512" w:type="dxa"/>
+          </w:tcPr>
+          <w:p>
+            <w:pPr>
+              <w:cnfStyle w:val="000000000000" w:firstRow="0" w:lastRow="0" w:firstColumn="0" w:lastColumn="0" w:oddVBand="0" w:evenVBand="0" w:oddHBand="0" w:evenHBand="0" w:firstRowFirstColumn="0" w:firstRowLastColumn="0" w:lastRowFirstColumn="0" w:lastRowLastColumn="0"/>
+            </w:pPr>
+            <w:r>
+              <w:t>Print Area</w:t>
+            </w:r>
+          </w:p>
+        </w:tc>
+        <w:tc>
+          <w:tcPr>
+            <w:tcW w:w="2216" w:type="dxa"/>
+          </w:tcPr>
+          <w:p>
+            <w:pPr>
+              <w:cnfStyle w:val="000000000000" w:firstRow="0" w:lastRow="0" w:firstColumn="0" w:lastColumn="0" w:oddVBand="0" w:evenVBand="0" w:oddHBand="0" w:evenHBand="0" w:firstRowFirstColumn="0" w:firstRowLastColumn="0" w:lastRowFirstColumn="0" w:lastRowLastColumn="0"/>
+            </w:pPr>
+            <w:r>
+              <w:t>1</w:t>
+            </w:r>
+          </w:p>
+        </w:tc>
+      </w:tr>
+      <w:tr>
+        <w:trPr>
+          <w:cnfStyle w:val="000000100000" w:firstRow="0" w:lastRow="0" w:firstColumn="0" w:lastColumn="0" w:oddVBand="0" w:evenVBand="0" w:oddHBand="1" w:evenHBand="0" w:firstRowFirstColumn="0" w:firstRowLastColumn="0" w:lastRowFirstColumn="0" w:lastRowLastColumn="0"/>
+        </w:trPr>
+        <w:tc>
+          <w:tcPr>
+            <w:cnfStyle w:val="001000000000" w:firstRow="0" w:lastRow="0" w:firstColumn="1" w:lastColumn="0" w:oddVBand="0" w:evenVBand="0" w:oddHBand="0" w:evenHBand="0" w:firstRowFirstColumn="0" w:firstRowLastColumn="0" w:lastRowFirstColumn="0" w:lastRowLastColumn="0"/>
+            <w:tcW w:w="2352" w:type="dxa"/>
+          </w:tcPr>
+          <w:p>
+            <w:r>
+              <w:t>Engineering</w:t>
+            </w:r>
+          </w:p>
+        </w:tc>
+        <w:tc>
+          <w:tcPr>
+            <w:tcW w:w="2512" w:type="dxa"/>
+          </w:tcPr>
+          <w:p>
+            <w:pPr>
+              <w:cnfStyle w:val="000000100000" w:firstRow="0" w:lastRow="0" w:firstColumn="0" w:lastColumn="0" w:oddVBand="0" w:evenVBand="0" w:oddHBand="1" w:evenHBand="0" w:firstRowFirstColumn="0" w:firstRowLastColumn="0" w:lastRowFirstColumn="0" w:lastRowLastColumn="0"/>
+            </w:pPr>
+            <w:r>
+              <w:t xml:space="preserve">Business Dev </w:t>
+            </w:r>
+            <w:proofErr w:type="spellStart"/>
+            <w:r>
+              <w:t>Mgr</w:t>
+            </w:r>
+            <w:proofErr w:type="spellEnd"/>
+          </w:p>
+        </w:tc>
+        <w:tc>
+          <w:tcPr>
+            <w:tcW w:w="2216" w:type="dxa"/>
+          </w:tcPr>
+          <w:p>
+            <w:pPr>
+              <w:cnfStyle w:val="000000100000" w:firstRow="0" w:lastRow="0" w:firstColumn="0" w:lastColumn="0" w:oddVBand="0" w:evenVBand="0" w:oddHBand="1" w:evenHBand="0" w:firstRowFirstColumn="0" w:firstRowLastColumn="0" w:lastRowFirstColumn="0" w:lastRowLastColumn="0"/>
+            </w:pPr>
+            <w:r>
+              <w:t>1</w:t>
+            </w:r>
+          </w:p>
+        </w:tc>
+      </w:tr>
+      <w:tr>
+        <w:tc>
+          <w:tcPr>
+            <w:cnfStyle w:val="001000000000" w:firstRow="0" w:lastRow="0" w:firstColumn="1" w:lastColumn="0" w:oddVBand="0" w:evenVBand="0" w:oddHBand="0" w:evenHBand="0" w:firstRowFirstColumn="0" w:firstRowLastColumn="0" w:lastRowFirstColumn="0" w:lastRowLastColumn="0"/>
+            <w:tcW w:w="2352" w:type="dxa"/>
+          </w:tcPr>
+          <w:p>
+            <w:r>
+              <w:t>Engineering</w:t>
+            </w:r>
+          </w:p>
+        </w:tc>
+        <w:tc>
+          <w:tcPr>
+            <w:tcW w:w="2512" w:type="dxa"/>
+          </w:tcPr>
+          <w:p>
+            <w:pPr>
+              <w:cnfStyle w:val="000000000000" w:firstRow="0" w:lastRow="0" w:firstColumn="0" w:lastColumn="0" w:oddVBand="0" w:evenVBand="0" w:oddHBand="0" w:evenHBand="0" w:firstRowFirstColumn="0" w:firstRowLastColumn="0" w:lastRowFirstColumn="0" w:lastRowLastColumn="0"/>
+            </w:pPr>
+            <w:r>
+              <w:t>Head Of school</w:t>
+            </w:r>
+          </w:p>
+        </w:tc>
+        <w:tc>
+          <w:tcPr>
+            <w:tcW w:w="2216" w:type="dxa"/>
+          </w:tcPr>
+          <w:p>
+            <w:pPr>
+              <w:cnfStyle w:val="000000000000" w:firstRow="0" w:lastRow="0" w:firstColumn="0" w:lastColumn="0" w:oddVBand="0" w:evenVBand="0" w:oddHBand="0" w:evenHBand="0" w:firstRowFirstColumn="0" w:firstRowLastColumn="0" w:lastRowFirstColumn="0" w:lastRowLastColumn="0"/>
+            </w:pPr>
+            <w:r>
+              <w:t>1</w:t>
+            </w:r>
+          </w:p>
+        </w:tc>
+      </w:tr>
+      <w:tr>
+        <w:trPr>
+          <w:cnfStyle w:val="000000100000" w:firstRow="0" w:lastRow="0" w:firstColumn="0" w:lastColumn="0" w:oddVBand="0" w:evenVBand="0" w:oddHBand="1" w:evenHBand="0" w:firstRowFirstColumn="0" w:firstRowLastColumn="0" w:lastRowFirstColumn="0" w:lastRowLastColumn="0"/>
+        </w:trPr>
+        <w:tc>
+          <w:tcPr>
+            <w:cnfStyle w:val="001000000000" w:firstRow="0" w:lastRow="0" w:firstColumn="1" w:lastColumn="0" w:oddVBand="0" w:evenVBand="0" w:oddHBand="0" w:evenHBand="0" w:firstRowFirstColumn="0" w:firstRowLastColumn="0" w:lastRowFirstColumn="0" w:lastRowLastColumn="0"/>
+            <w:tcW w:w="2352" w:type="dxa"/>
+          </w:tcPr>
+          <w:p>
+            <w:r>
+              <w:t>Engineering</w:t>
+            </w:r>
+          </w:p>
+        </w:tc>
+        <w:tc>
+          <w:tcPr>
+            <w:tcW w:w="2512" w:type="dxa"/>
+          </w:tcPr>
+          <w:p>
+            <w:pPr>
+              <w:cnfStyle w:val="000000100000" w:firstRow="0" w:lastRow="0" w:firstColumn="0" w:lastColumn="0" w:oddVBand="0" w:evenVBand="0" w:oddHBand="1" w:evenHBand="0" w:firstRowFirstColumn="0" w:firstRowLastColumn="0" w:lastRowFirstColumn="0" w:lastRowLastColumn="0"/>
+            </w:pPr>
+            <w:r>
+              <w:t>Materials Lab</w:t>
+            </w:r>
+          </w:p>
+        </w:tc>
+        <w:tc>
+          <w:tcPr>
+            <w:tcW w:w="2216" w:type="dxa"/>
+          </w:tcPr>
+          <w:p>
+            <w:pPr>
+              <w:cnfStyle w:val="000000100000" w:firstRow="0" w:lastRow="0" w:firstColumn="0" w:lastColumn="0" w:oddVBand="0" w:evenVBand="0" w:oddHBand="1" w:evenHBand="0" w:firstRowFirstColumn="0" w:firstRowLastColumn="0" w:lastRowFirstColumn="0" w:lastRowLastColumn="0"/>
+            </w:pPr>
+            <w:r>
+              <w:t>1</w:t>
+            </w:r>
+          </w:p>
+        </w:tc>
+      </w:tr>
+      <w:tr>
+        <w:tc>
+          <w:tcPr>
+            <w:cnfStyle w:val="001000000000" w:firstRow="0" w:lastRow="0" w:firstColumn="1" w:lastColumn="0" w:oddVBand="0" w:evenVBand="0" w:oddHBand="0" w:evenHBand="0" w:firstRowFirstColumn="0" w:firstRowLastColumn="0" w:lastRowFirstColumn="0" w:lastRowLastColumn="0"/>
+            <w:tcW w:w="2352" w:type="dxa"/>
+          </w:tcPr>
+          <w:p>
+            <w:r>
+              <w:t>Engineering</w:t>
+            </w:r>
+          </w:p>
+        </w:tc>
+        <w:tc>
+          <w:tcPr>
+            <w:tcW w:w="2512" w:type="dxa"/>
+          </w:tcPr>
+          <w:p>
+            <w:pPr>
+              <w:cnfStyle w:val="000000000000" w:firstRow="0" w:lastRow="0" w:firstColumn="0" w:lastColumn="0" w:oddVBand="0" w:evenVBand="0" w:oddHBand="0" w:evenHBand="0" w:firstRowFirstColumn="0" w:firstRowLastColumn="0" w:lastRowFirstColumn="0" w:lastRowLastColumn="0"/>
+            </w:pPr>
+            <w:r>
+              <w:t>ECR Office</w:t>
+            </w:r>
+          </w:p>
+        </w:tc>
+        <w:tc>
+          <w:tcPr>
+            <w:tcW w:w="2216" w:type="dxa"/>
+          </w:tcPr>
+          <w:p>
+            <w:pPr>
+              <w:cnfStyle w:val="000000000000" w:firstRow="0" w:lastRow="0" w:firstColumn="0" w:lastColumn="0" w:oddVBand="0" w:evenVBand="0" w:oddHBand="0" w:evenHBand="0" w:firstRowFirstColumn="0" w:firstRowLastColumn="0" w:lastRowFirstColumn="0" w:lastRowLastColumn="0"/>
+            </w:pPr>
+            <w:r>
+              <w:t>1</w:t>
+            </w:r>
+          </w:p>
+        </w:tc>
+      </w:tr>
+      <w:tr>
+        <w:trPr>
+          <w:cnfStyle w:val="000000100000" w:firstRow="0" w:lastRow="0" w:firstColumn="0" w:lastColumn="0" w:oddVBand="0" w:evenVBand="0" w:oddHBand="1" w:evenHBand="0" w:firstRowFirstColumn="0" w:firstRowLastColumn="0" w:lastRowFirstColumn="0" w:lastRowLastColumn="0"/>
+        </w:trPr>
+        <w:tc>
+          <w:tcPr>
+            <w:cnfStyle w:val="001000000000" w:firstRow="0" w:lastRow="0" w:firstColumn="1" w:lastColumn="0" w:oddVBand="0" w:evenVBand="0" w:oddHBand="0" w:evenHBand="0" w:firstRowFirstColumn="0" w:firstRowLastColumn="0" w:lastRowFirstColumn="0" w:lastRowLastColumn="0"/>
+            <w:tcW w:w="2352" w:type="dxa"/>
+          </w:tcPr>
+          <w:p>
+            <w:r>
+              <w:t>Engineering</w:t>
+            </w:r>
+          </w:p>
+        </w:tc>
+        <w:tc>
+          <w:tcPr>
+            <w:tcW w:w="2512" w:type="dxa"/>
+          </w:tcPr>
+          <w:p>
+            <w:pPr>
+              <w:cnfStyle w:val="000000100000" w:firstRow="0" w:lastRow="0" w:firstColumn="0" w:lastColumn="0" w:oddVBand="0" w:evenVBand="0" w:oddHBand="1" w:evenHBand="0" w:firstRowFirstColumn="0" w:firstRowLastColumn="0" w:lastRowFirstColumn="0" w:lastRowLastColumn="0"/>
+            </w:pPr>
+            <w:r>
+              <w:t>Computer Room</w:t>
+            </w:r>
+          </w:p>
+        </w:tc>
+        <w:tc>
+          <w:tcPr>
+            <w:tcW w:w="2216" w:type="dxa"/>
+          </w:tcPr>
+          <w:p>
+            <w:pPr>
+              <w:cnfStyle w:val="000000100000" w:firstRow="0" w:lastRow="0" w:firstColumn="0" w:lastColumn="0" w:oddVBand="0" w:evenVBand="0" w:oddHBand="1" w:evenHBand="0" w:firstRowFirstColumn="0" w:firstRowLastColumn="0" w:lastRowFirstColumn="0" w:lastRowLastColumn="0"/>
+            </w:pPr>
+            <w:r>
+              <w:t>1</w:t>
+            </w:r>
+          </w:p>
+        </w:tc>
+      </w:tr>
+      <w:tr>
+        <w:tc>
+          <w:tcPr>
+            <w:cnfStyle w:val="001000000000" w:firstRow="0" w:lastRow="0" w:firstColumn="1" w:lastColumn="0" w:oddVBand="0" w:evenVBand="0" w:oddHBand="0" w:evenHBand="0" w:firstRowFirstColumn="0" w:firstRowLastColumn="0" w:lastRowFirstColumn="0" w:lastRowLastColumn="0"/>
+            <w:tcW w:w="2352" w:type="dxa"/>
+          </w:tcPr>
+          <w:p>
+            <w:r>
+              <w:t>Engineering</w:t>
+            </w:r>
+          </w:p>
+        </w:tc>
+        <w:tc>
+          <w:tcPr>
+            <w:tcW w:w="2512" w:type="dxa"/>
+          </w:tcPr>
+          <w:p>
+            <w:pPr>
+              <w:cnfStyle w:val="000000000000" w:firstRow="0" w:lastRow="0" w:firstColumn="0" w:lastColumn="0" w:oddVBand="0" w:evenVBand="0" w:oddHBand="0" w:evenHBand="0" w:firstRowFirstColumn="0" w:firstRowLastColumn="0" w:lastRowFirstColumn="0" w:lastRowLastColumn="0"/>
+            </w:pPr>
+            <w:r>
+              <w:t>Dr Fuels Lab</w:t>
+            </w:r>
+          </w:p>
+        </w:tc>
+        <w:tc>
+          <w:tcPr>
+            <w:tcW w:w="2216" w:type="dxa"/>
+          </w:tcPr>
+          <w:p>
+            <w:pPr>
+              <w:cnfStyle w:val="000000000000" w:firstRow="0" w:lastRow="0" w:firstColumn="0" w:lastColumn="0" w:oddVBand="0" w:evenVBand="0" w:oddHBand="0" w:evenHBand="0" w:firstRowFirstColumn="0" w:firstRowLastColumn="0" w:lastRowFirstColumn="0" w:lastRowLastColumn="0"/>
+            </w:pPr>
+            <w:r>
+              <w:t>1</w:t>
+            </w:r>
+          </w:p>
+        </w:tc>
+      </w:tr>
+      <w:tr>
+        <w:trPr>
+          <w:cnfStyle w:val="000000100000" w:firstRow="0" w:lastRow="0" w:firstColumn="0" w:lastColumn="0" w:oddVBand="0" w:evenVBand="0" w:oddHBand="1" w:evenHBand="0" w:firstRowFirstColumn="0" w:firstRowLastColumn="0" w:lastRowFirstColumn="0" w:lastRowLastColumn="0"/>
+        </w:trPr>
+        <w:tc>
+          <w:tcPr>
+            <w:cnfStyle w:val="001000000000" w:firstRow="0" w:lastRow="0" w:firstColumn="1" w:lastColumn="0" w:oddVBand="0" w:evenVBand="0" w:oddHBand="0" w:evenHBand="0" w:firstRowFirstColumn="0" w:firstRowLastColumn="0" w:lastRowFirstColumn="0" w:lastRowLastColumn="0"/>
+            <w:tcW w:w="2352" w:type="dxa"/>
+          </w:tcPr>
+          <w:p>
+            <w:r>
+              <w:t>Engineering</w:t>
+            </w:r>
+          </w:p>
+        </w:tc>
+        <w:tc>
+          <w:tcPr>
+            <w:tcW w:w="2512" w:type="dxa"/>
+          </w:tcPr>
+          <w:p>
+            <w:pPr>
+              <w:cnfStyle w:val="000000100000" w:firstRow="0" w:lastRow="0" w:firstColumn="0" w:lastColumn="0" w:oddVBand="0" w:evenVBand="0" w:oddHBand="1" w:evenHBand="0" w:firstRowFirstColumn="0" w:firstRowLastColumn="0" w:lastRowFirstColumn="0" w:lastRowLastColumn="0"/>
+            </w:pPr>
+            <w:r>
+              <w:t>Thermo fluids Lab</w:t>
+            </w:r>
+          </w:p>
+        </w:tc>
+        <w:tc>
+          <w:tcPr>
+            <w:tcW w:w="2216" w:type="dxa"/>
+          </w:tcPr>
+          <w:p>
+            <w:pPr>
+              <w:cnfStyle w:val="000000100000" w:firstRow="0" w:lastRow="0" w:firstColumn="0" w:lastColumn="0" w:oddVBand="0" w:evenVBand="0" w:oddHBand="1" w:evenHBand="0" w:firstRowFirstColumn="0" w:firstRowLastColumn="0" w:lastRowFirstColumn="0" w:lastRowLastColumn="0"/>
+            </w:pPr>
+            <w:r>
+              <w:t>1</w:t>
+            </w:r>
+          </w:p>
+        </w:tc>
+      </w:tr>
+      <w:tr>
+        <w:tc>
+          <w:tcPr>
+            <w:cnfStyle w:val="001000000000" w:firstRow="0" w:lastRow="0" w:firstColumn="1" w:lastColumn="0" w:oddVBand="0" w:evenVBand="0" w:oddHBand="0" w:evenHBand="0" w:firstRowFirstColumn="0" w:firstRowLastColumn="0" w:lastRowFirstColumn="0" w:lastRowLastColumn="0"/>
+            <w:tcW w:w="2352" w:type="dxa"/>
+          </w:tcPr>
+          <w:p>
+            <w:r>
+              <w:t>Engineering</w:t>
+            </w:r>
+          </w:p>
+        </w:tc>
+        <w:tc>
+          <w:tcPr>
+            <w:tcW w:w="2512" w:type="dxa"/>
+          </w:tcPr>
+          <w:p>
+            <w:pPr>
+              <w:cnfStyle w:val="000000000000" w:firstRow="0" w:lastRow="0" w:firstColumn="0" w:lastColumn="0" w:oddVBand="0" w:evenVBand="0" w:oddHBand="0" w:evenHBand="0" w:firstRowFirstColumn="0" w:firstRowLastColumn="0" w:lastRowFirstColumn="0" w:lastRowLastColumn="0"/>
+            </w:pPr>
+            <w:r>
+              <w:t>General Store room</w:t>
+            </w:r>
+          </w:p>
+        </w:tc>
+        <w:tc>
+          <w:tcPr>
+            <w:tcW w:w="2216" w:type="dxa"/>
+          </w:tcPr>
+          <w:p>
+            <w:pPr>
+              <w:cnfStyle w:val="000000000000" w:firstRow="0" w:lastRow="0" w:firstColumn="0" w:lastColumn="0" w:oddVBand="0" w:evenVBand="0" w:oddHBand="0" w:evenHBand="0" w:firstRowFirstColumn="0" w:firstRowLastColumn="0" w:lastRowFirstColumn="0" w:lastRowLastColumn="0"/>
+            </w:pPr>
+            <w:r>
+              <w:t xml:space="preserve">3 (Including shared space) </w:t>
+            </w:r>
+          </w:p>
+        </w:tc>
+      </w:tr>
+      <w:tr>
+        <w:trPr>
+          <w:cnfStyle w:val="000000100000" w:firstRow="0" w:lastRow="0" w:firstColumn="0" w:lastColumn="0" w:oddVBand="0" w:evenVBand="0" w:oddHBand="1" w:evenHBand="0" w:firstRowFirstColumn="0" w:firstRowLastColumn="0" w:lastRowFirstColumn="0" w:lastRowLastColumn="0"/>
+        </w:trPr>
+        <w:tc>
+          <w:tcPr>
+            <w:cnfStyle w:val="001000000000" w:firstRow="0" w:lastRow="0" w:firstColumn="1" w:lastColumn="0" w:oddVBand="0" w:evenVBand="0" w:oddHBand="0" w:evenHBand="0" w:firstRowFirstColumn="0" w:firstRowLastColumn="0" w:lastRowFirstColumn="0" w:lastRowLastColumn="0"/>
+            <w:tcW w:w="2352" w:type="dxa"/>
+          </w:tcPr>
+          <w:p>
+            <w:r>
+              <w:t>Engineering</w:t>
+            </w:r>
+          </w:p>
+        </w:tc>
+        <w:tc>
+          <w:tcPr>
+            <w:tcW w:w="2512" w:type="dxa"/>
+          </w:tcPr>
+          <w:p>
+            <w:pPr>
+              <w:cnfStyle w:val="000000100000" w:firstRow="0" w:lastRow="0" w:firstColumn="0" w:lastColumn="0" w:oddVBand="0" w:evenVBand="0" w:oddHBand="1" w:evenHBand="0" w:firstRowFirstColumn="0" w:firstRowLastColumn="0" w:lastRowFirstColumn="0" w:lastRowLastColumn="0"/>
+            </w:pPr>
+            <w:r>
+              <w:t xml:space="preserve">High Energy Elec </w:t>
+            </w:r>
+            <w:proofErr w:type="spellStart"/>
+            <w:r>
+              <w:t>Mec</w:t>
+            </w:r>
+            <w:proofErr w:type="spellEnd"/>
+            <w:r>
+              <w:t xml:space="preserve"> Storage Facility</w:t>
+            </w:r>
+          </w:p>
+        </w:tc>
+        <w:tc>
+          <w:tcPr>
+            <w:tcW w:w="2216" w:type="dxa"/>
+          </w:tcPr>
+          <w:p>
+            <w:pPr>
+              <w:cnfStyle w:val="000000100000" w:firstRow="0" w:lastRow="0" w:firstColumn="0" w:lastColumn="0" w:oddVBand="0" w:evenVBand="0" w:oddHBand="1" w:evenHBand="0" w:firstRowFirstColumn="0" w:firstRowLastColumn="0" w:lastRowFirstColumn="0" w:lastRowLastColumn="0"/>
+            </w:pPr>
+            <w:r>
+              <w:t>1</w:t>
+            </w:r>
+          </w:p>
+        </w:tc>
+      </w:tr>
+      <w:tr>
+        <w:tc>
+          <w:tcPr>
+            <w:cnfStyle w:val="001000000000" w:firstRow="0" w:lastRow="0" w:firstColumn="1" w:lastColumn="0" w:oddVBand="0" w:evenVBand="0" w:oddHBand="0" w:evenHBand="0" w:firstRowFirstColumn="0" w:firstRowLastColumn="0" w:lastRowFirstColumn="0" w:lastRowLastColumn="0"/>
+            <w:tcW w:w="2352" w:type="dxa"/>
+          </w:tcPr>
+          <w:p>
+            <w:r>
+              <w:t xml:space="preserve">Siemens </w:t>
+            </w:r>
+          </w:p>
+        </w:tc>
+        <w:tc>
+          <w:tcPr>
+            <w:tcW w:w="2512" w:type="dxa"/>
+          </w:tcPr>
+          <w:p>
+            <w:pPr>
+              <w:cnfStyle w:val="000000000000" w:firstRow="0" w:lastRow="0" w:firstColumn="0" w:lastColumn="0" w:oddVBand="0" w:evenVBand="0" w:oddHBand="0" w:evenHBand="0" w:firstRowFirstColumn="0" w:firstRowLastColumn="0" w:lastRowFirstColumn="0" w:lastRowLastColumn="0"/>
+            </w:pPr>
+            <w:r>
+              <w:t xml:space="preserve">Lecturers Office </w:t>
+            </w:r>
+          </w:p>
+        </w:tc>
+        <w:tc>
+          <w:tcPr>
+            <w:tcW w:w="2216" w:type="dxa"/>
+          </w:tcPr>
+          <w:p>
+            <w:pPr>
+              <w:cnfStyle w:val="000000000000" w:firstRow="0" w:lastRow="0" w:firstColumn="0" w:lastColumn="0" w:oddVBand="0" w:evenVBand="0" w:oddHBand="0" w:evenHBand="0" w:firstRowFirstColumn="0" w:firstRowLastColumn="0" w:lastRowFirstColumn="0" w:lastRowLastColumn="0"/>
+            </w:pPr>
+            <w:r>
+              <w:t>1</w:t>
+            </w:r>
+          </w:p>
+        </w:tc>
+      </w:tr>
+      <w:tr>
+        <w:trPr>
+          <w:cnfStyle w:val="000000100000" w:firstRow="0" w:lastRow="0" w:firstColumn="0" w:lastColumn="0" w:oddVBand="0" w:evenVBand="0" w:oddHBand="1" w:evenHBand="0" w:firstRowFirstColumn="0" w:firstRowLastColumn="0" w:lastRowFirstColumn="0" w:lastRowLastColumn="0"/>
+        </w:trPr>
+        <w:tc>
+          <w:tcPr>
+            <w:cnfStyle w:val="001000000000" w:firstRow="0" w:lastRow="0" w:firstColumn="1" w:lastColumn="0" w:oddVBand="0" w:evenVBand="0" w:oddHBand="0" w:evenHBand="0" w:firstRowFirstColumn="0" w:firstRowLastColumn="0" w:lastRowFirstColumn="0" w:lastRowLastColumn="0"/>
+            <w:tcW w:w="2352" w:type="dxa"/>
+          </w:tcPr>
+          <w:p>
+            <w:r>
+              <w:t>Siemens</w:t>
+            </w:r>
+          </w:p>
+        </w:tc>
+        <w:tc>
+          <w:tcPr>
+            <w:tcW w:w="2512" w:type="dxa"/>
+          </w:tcPr>
+          <w:p>
+            <w:pPr>
+              <w:cnfStyle w:val="000000100000" w:firstRow="0" w:lastRow="0" w:firstColumn="0" w:lastColumn="0" w:oddVBand="0" w:evenVBand="0" w:oddHBand="1" w:evenHBand="0" w:firstRowFirstColumn="0" w:firstRowLastColumn="0" w:lastRowFirstColumn="0" w:lastRowLastColumn="0"/>
+            </w:pPr>
+            <w:r>
+              <w:t xml:space="preserve">Think Tank </w:t>
+            </w:r>
+          </w:p>
+        </w:tc>
+        <w:tc>
+          <w:tcPr>
+            <w:tcW w:w="2216" w:type="dxa"/>
+          </w:tcPr>
+          <w:p>
+            <w:pPr>
+              <w:cnfStyle w:val="000000100000" w:firstRow="0" w:lastRow="0" w:firstColumn="0" w:lastColumn="0" w:oddVBand="0" w:evenVBand="0" w:oddHBand="1" w:evenHBand="0" w:firstRowFirstColumn="0" w:firstRowLastColumn="0" w:lastRowFirstColumn="0" w:lastRowLastColumn="0"/>
+            </w:pPr>
+            <w:r>
+              <w:t>2</w:t>
+            </w:r>
+          </w:p>
+        </w:tc>
+      </w:tr>
+      <w:tr>
+        <w:tc>
+          <w:tcPr>
+            <w:cnfStyle w:val="001000000000" w:firstRow="0" w:lastRow="0" w:firstColumn="1" w:lastColumn="0" w:oddVBand="0" w:evenVBand="0" w:oddHBand="0" w:evenHBand="0" w:firstRowFirstColumn="0" w:firstRowLastColumn="0" w:lastRowFirstColumn="0" w:lastRowLastColumn="0"/>
+            <w:tcW w:w="2352" w:type="dxa"/>
+          </w:tcPr>
+          <w:p>
+            <w:r>
+              <w:t xml:space="preserve">Siemens </w:t>
+            </w:r>
+          </w:p>
+        </w:tc>
+        <w:tc>
+          <w:tcPr>
+            <w:tcW w:w="2512" w:type="dxa"/>
+          </w:tcPr>
+          <w:p>
+            <w:pPr>
+              <w:cnfStyle w:val="000000000000" w:firstRow="0" w:lastRow="0" w:firstColumn="0" w:lastColumn="0" w:oddVBand="0" w:evenVBand="0" w:oddHBand="0" w:evenHBand="0" w:firstRowFirstColumn="0" w:firstRowLastColumn="0" w:lastRowFirstColumn="0" w:lastRowLastColumn="0"/>
+            </w:pPr>
+            <w:r>
+              <w:t xml:space="preserve">Head of Product </w:t>
+            </w:r>
+            <w:proofErr w:type="spellStart"/>
+            <w:r>
+              <w:t>Tng</w:t>
+            </w:r>
+            <w:proofErr w:type="spellEnd"/>
+          </w:p>
+        </w:tc>
+        <w:tc>
+          <w:tcPr>
+            <w:tcW w:w="2216" w:type="dxa"/>
+          </w:tcPr>
+          <w:p>
+            <w:pPr>
+              <w:cnfStyle w:val="000000000000" w:firstRow="0" w:lastRow="0" w:firstColumn="0" w:lastColumn="0" w:oddVBand="0" w:evenVBand="0" w:oddHBand="0" w:evenHBand="0" w:firstRowFirstColumn="0" w:firstRowLastColumn="0" w:lastRowFirstColumn="0" w:lastRowLastColumn="0"/>
+            </w:pPr>
+            <w:r>
+              <w:t>1</w:t>
+            </w:r>
+          </w:p>
+        </w:tc>
+      </w:tr>
+      <w:tr>
+        <w:trPr>
+          <w:cnfStyle w:val="000000100000" w:firstRow="0" w:lastRow="0" w:firstColumn="0" w:lastColumn="0" w:oddVBand="0" w:evenVBand="0" w:oddHBand="1" w:evenHBand="0" w:firstRowFirstColumn="0" w:firstRowLastColumn="0" w:lastRowFirstColumn="0" w:lastRowLastColumn="0"/>
+        </w:trPr>
+        <w:tc>
+          <w:tcPr>
+            <w:cnfStyle w:val="001000000000" w:firstRow="0" w:lastRow="0" w:firstColumn="1" w:lastColumn="0" w:oddVBand="0" w:evenVBand="0" w:oddHBand="0" w:evenHBand="0" w:firstRowFirstColumn="0" w:firstRowLastColumn="0" w:lastRowFirstColumn="0" w:lastRowLastColumn="0"/>
+            <w:tcW w:w="2352" w:type="dxa"/>
+          </w:tcPr>
+          <w:p>
+            <w:r>
+              <w:t>Computer Science</w:t>
+            </w:r>
+          </w:p>
+        </w:tc>
+        <w:tc>
+          <w:tcPr>
+            <w:tcW w:w="2512" w:type="dxa"/>
+          </w:tcPr>
+          <w:p>
+            <w:pPr>
+              <w:cnfStyle w:val="000000100000" w:firstRow="0" w:lastRow="0" w:firstColumn="0" w:lastColumn="0" w:oddVBand="0" w:evenVBand="0" w:oddHBand="1" w:evenHBand="0" w:firstRowFirstColumn="0" w:firstRowLastColumn="0" w:lastRowFirstColumn="0" w:lastRowLastColumn="0"/>
+            </w:pPr>
+            <w:r>
+              <w:t>Large Office w/meeting</w:t>
+            </w:r>
+          </w:p>
+        </w:tc>
+        <w:tc>
+          <w:tcPr>
+            <w:tcW w:w="2216" w:type="dxa"/>
+          </w:tcPr>
+          <w:p>
+            <w:pPr>
+              <w:cnfStyle w:val="000000100000" w:firstRow="0" w:lastRow="0" w:firstColumn="0" w:lastColumn="0" w:oddVBand="0" w:evenVBand="0" w:oddHBand="1" w:evenHBand="0" w:firstRowFirstColumn="0" w:firstRowLastColumn="0" w:lastRowFirstColumn="0" w:lastRowLastColumn="0"/>
+            </w:pPr>
+            <w:r>
+              <w:t>4</w:t>
+            </w:r>
+          </w:p>
+        </w:tc>
+      </w:tr>
+      <w:tr>
+        <w:tc>
+          <w:tcPr>
+            <w:cnfStyle w:val="001000000000" w:firstRow="0" w:lastRow="0" w:firstColumn="1" w:lastColumn="0" w:oddVBand="0" w:evenVBand="0" w:oddHBand="0" w:evenHBand="0" w:firstRowFirstColumn="0" w:firstRowLastColumn="0" w:lastRowFirstColumn="0" w:lastRowLastColumn="0"/>
+            <w:tcW w:w="2352" w:type="dxa"/>
+          </w:tcPr>
+          <w:p>
+            <w:r>
+              <w:t>Computer Science</w:t>
+            </w:r>
+          </w:p>
+        </w:tc>
+        <w:tc>
+          <w:tcPr>
+            <w:tcW w:w="2512" w:type="dxa"/>
+          </w:tcPr>
+          <w:p>
+            <w:pPr>
+              <w:cnfStyle w:val="000000000000" w:firstRow="0" w:lastRow="0" w:firstColumn="0" w:lastColumn="0" w:oddVBand="0" w:evenVBand="0" w:oddHBand="0" w:evenHBand="0" w:firstRowFirstColumn="0" w:firstRowLastColumn="0" w:lastRowFirstColumn="0" w:lastRowLastColumn="0"/>
+            </w:pPr>
+            <w:r>
+              <w:t>Hourly Paid Lecturers</w:t>
+            </w:r>
+          </w:p>
+        </w:tc>
+        <w:tc>
+          <w:tcPr>
+            <w:tcW w:w="2216" w:type="dxa"/>
+          </w:tcPr>
+          <w:p>
+            <w:pPr>
+              <w:cnfStyle w:val="000000000000" w:firstRow="0" w:lastRow="0" w:firstColumn="0" w:lastColumn="0" w:oddVBand="0" w:evenVBand="0" w:oddHBand="0" w:evenHBand="0" w:firstRowFirstColumn="0" w:firstRowLastColumn="0" w:lastRowFirstColumn="0" w:lastRowLastColumn="0"/>
+            </w:pPr>
+            <w:r>
+              <w:t>1</w:t>
+            </w:r>
+          </w:p>
+        </w:tc>
+      </w:tr>
+      <w:tr>
+        <w:trPr>
+          <w:cnfStyle w:val="000000100000" w:firstRow="0" w:lastRow="0" w:firstColumn="0" w:lastColumn="0" w:oddVBand="0" w:evenVBand="0" w:oddHBand="1" w:evenHBand="0" w:firstRowFirstColumn="0" w:firstRowLastColumn="0" w:lastRowFirstColumn="0" w:lastRowLastColumn="0"/>
+        </w:trPr>
+        <w:tc>
+          <w:tcPr>
+            <w:cnfStyle w:val="001000000000" w:firstRow="0" w:lastRow="0" w:firstColumn="1" w:lastColumn="0" w:oddVBand="0" w:evenVBand="0" w:oddHBand="0" w:evenHBand="0" w:firstRowFirstColumn="0" w:firstRowLastColumn="0" w:lastRowFirstColumn="0" w:lastRowLastColumn="0"/>
+            <w:tcW w:w="2352" w:type="dxa"/>
+          </w:tcPr>
+          <w:p>
+            <w:r>
+              <w:t>Computer Science</w:t>
+            </w:r>
+          </w:p>
+        </w:tc>
+        <w:tc>
+          <w:tcPr>
+            <w:tcW w:w="2512" w:type="dxa"/>
+          </w:tcPr>
+          <w:p>
+            <w:pPr>
+              <w:cnfStyle w:val="000000100000" w:firstRow="0" w:lastRow="0" w:firstColumn="0" w:lastColumn="0" w:oddVBand="0" w:evenVBand="0" w:oddHBand="1" w:evenHBand="0" w:firstRowFirstColumn="0" w:firstRowLastColumn="0" w:lastRowFirstColumn="0" w:lastRowLastColumn="0"/>
+            </w:pPr>
+            <w:r>
+              <w:t>Single Office</w:t>
+            </w:r>
+          </w:p>
+        </w:tc>
+        <w:tc>
+          <w:tcPr>
+            <w:tcW w:w="2216" w:type="dxa"/>
+          </w:tcPr>
+          <w:p>
+            <w:pPr>
+              <w:cnfStyle w:val="000000100000" w:firstRow="0" w:lastRow="0" w:firstColumn="0" w:lastColumn="0" w:oddVBand="0" w:evenVBand="0" w:oddHBand="1" w:evenHBand="0" w:firstRowFirstColumn="0" w:firstRowLastColumn="0" w:lastRowFirstColumn="0" w:lastRowLastColumn="0"/>
+            </w:pPr>
+            <w:r>
+              <w:t>27</w:t>
+            </w:r>
+          </w:p>
+        </w:tc>
+      </w:tr>
+      <w:tr>
+        <w:tc>
+          <w:tcPr>
+            <w:cnfStyle w:val="001000000000" w:firstRow="0" w:lastRow="0" w:firstColumn="1" w:lastColumn="0" w:oddVBand="0" w:evenVBand="0" w:oddHBand="0" w:evenHBand="0" w:firstRowFirstColumn="0" w:firstRowLastColumn="0" w:lastRowFirstColumn="0" w:lastRowLastColumn="0"/>
+            <w:tcW w:w="2352" w:type="dxa"/>
+          </w:tcPr>
+          <w:p>
+            <w:r>
+              <w:t>Computer Science</w:t>
+            </w:r>
+          </w:p>
+        </w:tc>
+        <w:tc>
+          <w:tcPr>
+            <w:tcW w:w="2512" w:type="dxa"/>
+          </w:tcPr>
+          <w:p>
+            <w:pPr>
+              <w:cnfStyle w:val="000000000000" w:firstRow="0" w:lastRow="0" w:firstColumn="0" w:lastColumn="0" w:oddVBand="0" w:evenVBand="0" w:oddHBand="0" w:evenHBand="0" w:firstRowFirstColumn="0" w:firstRowLastColumn="0" w:lastRowFirstColumn="0" w:lastRowLastColumn="0"/>
+            </w:pPr>
+            <w:r>
+              <w:t>Bookable Breakout Area</w:t>
+            </w:r>
+          </w:p>
+        </w:tc>
+        <w:tc>
+          <w:tcPr>
+            <w:tcW w:w="2216" w:type="dxa"/>
+          </w:tcPr>
+          <w:p>
+            <w:pPr>
+              <w:cnfStyle w:val="000000000000" w:firstRow="0" w:lastRow="0" w:firstColumn="0" w:lastColumn="0" w:oddVBand="0" w:evenVBand="0" w:oddHBand="0" w:evenHBand="0" w:firstRowFirstColumn="0" w:firstRowLastColumn="0" w:lastRowFirstColumn="0" w:lastRowLastColumn="0"/>
+            </w:pPr>
+            <w:r>
+              <w:t>1</w:t>
+            </w:r>
+          </w:p>
+        </w:tc>
+      </w:tr>
+      <w:tr>
+        <w:trPr>
+          <w:cnfStyle w:val="000000100000" w:firstRow="0" w:lastRow="0" w:firstColumn="0" w:lastColumn="0" w:oddVBand="0" w:evenVBand="0" w:oddHBand="1" w:evenHBand="0" w:firstRowFirstColumn="0" w:firstRowLastColumn="0" w:lastRowFirstColumn="0" w:lastRowLastColumn="0"/>
+        </w:trPr>
+        <w:tc>
+          <w:tcPr>
+            <w:cnfStyle w:val="001000000000" w:firstRow="0" w:lastRow="0" w:firstColumn="1" w:lastColumn="0" w:oddVBand="0" w:evenVBand="0" w:oddHBand="0" w:evenHBand="0" w:firstRowFirstColumn="0" w:firstRowLastColumn="0" w:lastRowFirstColumn="0" w:lastRowLastColumn="0"/>
+            <w:tcW w:w="2352" w:type="dxa"/>
+          </w:tcPr>
+          <w:p>
+            <w:r>
+              <w:t>Computer Science</w:t>
+            </w:r>
+          </w:p>
+        </w:tc>
+        <w:tc>
+          <w:tcPr>
+            <w:tcW w:w="2512" w:type="dxa"/>
+          </w:tcPr>
+          <w:p>
+            <w:pPr>
+              <w:cnfStyle w:val="000000100000" w:firstRow="0" w:lastRow="0" w:firstColumn="0" w:lastColumn="0" w:oddVBand="0" w:evenVBand="0" w:oddHBand="1" w:evenHBand="0" w:firstRowFirstColumn="0" w:firstRowLastColumn="0" w:lastRowFirstColumn="0" w:lastRowLastColumn="0"/>
+            </w:pPr>
+            <w:r>
+              <w:t>Research Student Workplaces(Joint with Maths and Physics)</w:t>
+            </w:r>
+          </w:p>
+        </w:tc>
+        <w:tc>
+          <w:tcPr>
+            <w:tcW w:w="2216" w:type="dxa"/>
+          </w:tcPr>
+          <w:p>
+            <w:pPr>
+              <w:cnfStyle w:val="000000100000" w:firstRow="0" w:lastRow="0" w:firstColumn="0" w:lastColumn="0" w:oddVBand="0" w:evenVBand="0" w:oddHBand="1" w:evenHBand="0" w:firstRowFirstColumn="0" w:firstRowLastColumn="0" w:lastRowFirstColumn="0" w:lastRowLastColumn="0"/>
+            </w:pPr>
+            <w:r>
+              <w:t>1</w:t>
+            </w:r>
+          </w:p>
+        </w:tc>
+      </w:tr>
+      <w:tr>
+        <w:tc>
+          <w:tcPr>
+            <w:cnfStyle w:val="001000000000" w:firstRow="0" w:lastRow="0" w:firstColumn="1" w:lastColumn="0" w:oddVBand="0" w:evenVBand="0" w:oddHBand="0" w:evenHBand="0" w:firstRowFirstColumn="0" w:firstRowLastColumn="0" w:lastRowFirstColumn="0" w:lastRowLastColumn="0"/>
+            <w:tcW w:w="2352" w:type="dxa"/>
+          </w:tcPr>
+          <w:p>
+            <w:r>
+              <w:t>Computer Science</w:t>
+            </w:r>
+          </w:p>
+        </w:tc>
+        <w:tc>
+          <w:tcPr>
+            <w:tcW w:w="2512" w:type="dxa"/>
+          </w:tcPr>
+          <w:p>
+            <w:pPr>
+              <w:cnfStyle w:val="000000000000" w:firstRow="0" w:lastRow="0" w:firstColumn="0" w:lastColumn="0" w:oddVBand="0" w:evenVBand="0" w:oddHBand="0" w:evenHBand="0" w:firstRowFirstColumn="0" w:firstRowLastColumn="0" w:lastRowFirstColumn="0" w:lastRowLastColumn="0"/>
+            </w:pPr>
+            <w:r>
+              <w:t>PA to HOS</w:t>
+            </w:r>
+          </w:p>
+        </w:tc>
+        <w:tc>
+          <w:tcPr>
+            <w:tcW w:w="2216" w:type="dxa"/>
+          </w:tcPr>
+          <w:p>
+            <w:pPr>
+              <w:cnfStyle w:val="000000000000" w:firstRow="0" w:lastRow="0" w:firstColumn="0" w:lastColumn="0" w:oddVBand="0" w:evenVBand="0" w:oddHBand="0" w:evenHBand="0" w:firstRowFirstColumn="0" w:firstRowLastColumn="0" w:lastRowFirstColumn="0" w:lastRowLastColumn="0"/>
+            </w:pPr>
+            <w:r>
+              <w:t>1</w:t>
+            </w:r>
+          </w:p>
+        </w:tc>
+      </w:tr>
+      <w:tr>
+        <w:trPr>
+          <w:cnfStyle w:val="000000100000" w:firstRow="0" w:lastRow="0" w:firstColumn="0" w:lastColumn="0" w:oddVBand="0" w:evenVBand="0" w:oddHBand="1" w:evenHBand="0" w:firstRowFirstColumn="0" w:firstRowLastColumn="0" w:lastRowFirstColumn="0" w:lastRowLastColumn="0"/>
+        </w:trPr>
+        <w:tc>
+          <w:tcPr>
+            <w:cnfStyle w:val="001000000000" w:firstRow="0" w:lastRow="0" w:firstColumn="1" w:lastColumn="0" w:oddVBand="0" w:evenVBand="0" w:oddHBand="0" w:evenHBand="0" w:firstRowFirstColumn="0" w:firstRowLastColumn="0" w:lastRowFirstColumn="0" w:lastRowLastColumn="0"/>
+            <w:tcW w:w="2352" w:type="dxa"/>
+          </w:tcPr>
+          <w:p>
+            <w:r>
+              <w:t>Computer Science</w:t>
+            </w:r>
+          </w:p>
+        </w:tc>
+        <w:tc>
+          <w:tcPr>
+            <w:tcW w:w="2512" w:type="dxa"/>
+          </w:tcPr>
+          <w:p>
+            <w:pPr>
+              <w:cnfStyle w:val="000000100000" w:firstRow="0" w:lastRow="0" w:firstColumn="0" w:lastColumn="0" w:oddVBand="0" w:evenVBand="0" w:oddHBand="1" w:evenHBand="0" w:firstRowFirstColumn="0" w:firstRowLastColumn="0" w:lastRowFirstColumn="0" w:lastRowLastColumn="0"/>
+            </w:pPr>
+            <w:r>
+              <w:t>HOS</w:t>
+            </w:r>
+          </w:p>
+        </w:tc>
+        <w:tc>
+          <w:tcPr>
+            <w:tcW w:w="2216" w:type="dxa"/>
+          </w:tcPr>
+          <w:p>
+            <w:pPr>
+              <w:cnfStyle w:val="000000100000" w:firstRow="0" w:lastRow="0" w:firstColumn="0" w:lastColumn="0" w:oddVBand="0" w:evenVBand="0" w:oddHBand="1" w:evenHBand="0" w:firstRowFirstColumn="0" w:firstRowLastColumn="0" w:lastRowFirstColumn="0" w:lastRowLastColumn="0"/>
+            </w:pPr>
+            <w:r>
+              <w:t>1</w:t>
+            </w:r>
+          </w:p>
+        </w:tc>
+      </w:tr>
+      <w:tr>
+        <w:tc>
+          <w:tcPr>
+            <w:cnfStyle w:val="001000000000" w:firstRow="0" w:lastRow="0" w:firstColumn="1" w:lastColumn="0" w:oddVBand="0" w:evenVBand="0" w:oddHBand="0" w:evenHBand="0" w:firstRowFirstColumn="0" w:firstRowLastColumn="0" w:lastRowFirstColumn="0" w:lastRowLastColumn="0"/>
+            <w:tcW w:w="2352" w:type="dxa"/>
+          </w:tcPr>
+          <w:p>
+            <w:r>
+              <w:t>Siemens</w:t>
+            </w:r>
+          </w:p>
+        </w:tc>
+        <w:tc>
+          <w:tcPr>
+            <w:tcW w:w="2512" w:type="dxa"/>
+          </w:tcPr>
+          <w:p>
+            <w:pPr>
+              <w:cnfStyle w:val="000000000000" w:firstRow="0" w:lastRow="0" w:firstColumn="0" w:lastColumn="0" w:oddVBand="0" w:evenVBand="0" w:oddHBand="0" w:evenHBand="0" w:firstRowFirstColumn="0" w:firstRowLastColumn="0" w:lastRowFirstColumn="0" w:lastRowLastColumn="0"/>
+            </w:pPr>
+            <w:r>
+              <w:t>Server Room</w:t>
+            </w:r>
+          </w:p>
+        </w:tc>
+        <w:tc>
+          <w:tcPr>
+            <w:tcW w:w="2216" w:type="dxa"/>
+          </w:tcPr>
+          <w:p>
+            <w:pPr>
+              <w:cnfStyle w:val="000000000000" w:firstRow="0" w:lastRow="0" w:firstColumn="0" w:lastColumn="0" w:oddVBand="0" w:evenVBand="0" w:oddHBand="0" w:evenHBand="0" w:firstRowFirstColumn="0" w:firstRowLastColumn="0" w:lastRowFirstColumn="0" w:lastRowLastColumn="0"/>
+            </w:pPr>
+            <w:r>
+              <w:t>1</w:t>
+            </w:r>
+          </w:p>
+        </w:tc>
+      </w:tr>
+      <w:tr>
+        <w:trPr>
+          <w:cnfStyle w:val="000000100000" w:firstRow="0" w:lastRow="0" w:firstColumn="0" w:lastColumn="0" w:oddVBand="0" w:evenVBand="0" w:oddHBand="1" w:evenHBand="0" w:firstRowFirstColumn="0" w:firstRowLastColumn="0" w:lastRowFirstColumn="0" w:lastRowLastColumn="0"/>
+        </w:trPr>
+        <w:tc>
+          <w:tcPr>
+            <w:cnfStyle w:val="001000000000" w:firstRow="0" w:lastRow="0" w:firstColumn="1" w:lastColumn="0" w:oddVBand="0" w:evenVBand="0" w:oddHBand="0" w:evenHBand="0" w:firstRowFirstColumn="0" w:firstRowLastColumn="0" w:lastRowFirstColumn="0" w:lastRowLastColumn="0"/>
+            <w:tcW w:w="2352" w:type="dxa"/>
+          </w:tcPr>
+          <w:p>
+            <w:r>
+              <w:t>Computer Science</w:t>
+            </w:r>
+          </w:p>
+        </w:tc>
+        <w:tc>
+          <w:tcPr>
+            <w:tcW w:w="2512" w:type="dxa"/>
+          </w:tcPr>
+          <w:p>
+            <w:pPr>
+              <w:cnfStyle w:val="000000100000" w:firstRow="0" w:lastRow="0" w:firstColumn="0" w:lastColumn="0" w:oddVBand="0" w:evenVBand="0" w:oddHBand="1" w:evenHBand="0" w:firstRowFirstColumn="0" w:firstRowLastColumn="0" w:lastRowFirstColumn="0" w:lastRowLastColumn="0"/>
+            </w:pPr>
+            <w:r>
+              <w:t>Technical support</w:t>
+            </w:r>
+          </w:p>
+        </w:tc>
+        <w:tc>
+          <w:tcPr>
+            <w:tcW w:w="2216" w:type="dxa"/>
+          </w:tcPr>
+          <w:p>
+            <w:pPr>
+              <w:cnfStyle w:val="000000100000" w:firstRow="0" w:lastRow="0" w:firstColumn="0" w:lastColumn="0" w:oddVBand="0" w:evenVBand="0" w:oddHBand="1" w:evenHBand="0" w:firstRowFirstColumn="0" w:firstRowLastColumn="0" w:lastRowFirstColumn="0" w:lastRowLastColumn="0"/>
+            </w:pPr>
+            <w:r>
+              <w:t>1</w:t>
+            </w:r>
+          </w:p>
+        </w:tc>
+      </w:tr>
+      <w:tr>
+        <w:tc>
+          <w:tcPr>
+            <w:cnfStyle w:val="001000000000" w:firstRow="0" w:lastRow="0" w:firstColumn="1" w:lastColumn="0" w:oddVBand="0" w:evenVBand="0" w:oddHBand="0" w:evenHBand="0" w:firstRowFirstColumn="0" w:firstRowLastColumn="0" w:lastRowFirstColumn="0" w:lastRowLastColumn="0"/>
+            <w:tcW w:w="2352" w:type="dxa"/>
+          </w:tcPr>
+          <w:p>
+            <w:r>
+              <w:t>Computer Science</w:t>
+            </w:r>
+          </w:p>
+        </w:tc>
+        <w:tc>
+          <w:tcPr>
+            <w:tcW w:w="2512" w:type="dxa"/>
+          </w:tcPr>
+          <w:p>
+            <w:pPr>
+              <w:cnfStyle w:val="000000000000" w:firstRow="0" w:lastRow="0" w:firstColumn="0" w:lastColumn="0" w:oddVBand="0" w:evenVBand="0" w:oddHBand="0" w:evenHBand="0" w:firstRowFirstColumn="0" w:firstRowLastColumn="0" w:lastRowFirstColumn="0" w:lastRowLastColumn="0"/>
+            </w:pPr>
+            <w:r>
+              <w:t>Computer Lab</w:t>
+            </w:r>
+          </w:p>
+        </w:tc>
+        <w:tc>
+          <w:tcPr>
+            <w:tcW w:w="2216" w:type="dxa"/>
+          </w:tcPr>
+          <w:p>
+            <w:pPr>
+              <w:cnfStyle w:val="000000000000" w:firstRow="0" w:lastRow="0" w:firstColumn="0" w:lastColumn="0" w:oddVBand="0" w:evenVBand="0" w:oddHBand="0" w:evenHBand="0" w:firstRowFirstColumn="0" w:firstRowLastColumn="0" w:lastRowFirstColumn="0" w:lastRowLastColumn="0"/>
+            </w:pPr>
+            <w:r>
+              <w:t>4</w:t>
+            </w:r>
+          </w:p>
+        </w:tc>
+      </w:tr>
+      <w:tr>
+        <w:trPr>
+          <w:cnfStyle w:val="000000100000" w:firstRow="0" w:lastRow="0" w:firstColumn="0" w:lastColumn="0" w:oddVBand="0" w:evenVBand="0" w:oddHBand="1" w:evenHBand="0" w:firstRowFirstColumn="0" w:firstRowLastColumn="0" w:lastRowFirstColumn="0" w:lastRowLastColumn="0"/>
+        </w:trPr>
+        <w:tc>
+          <w:tcPr>
+            <w:cnfStyle w:val="001000000000" w:firstRow="0" w:lastRow="0" w:firstColumn="1" w:lastColumn="0" w:oddVBand="0" w:evenVBand="0" w:oddHBand="0" w:evenHBand="0" w:firstRowFirstColumn="0" w:firstRowLastColumn="0" w:lastRowFirstColumn="0" w:lastRowLastColumn="0"/>
+            <w:tcW w:w="2352" w:type="dxa"/>
+          </w:tcPr>
+          <w:p>
+            <w:r>
+              <w:t>Computer Science</w:t>
+            </w:r>
+          </w:p>
+        </w:tc>
+        <w:tc>
+          <w:tcPr>
+            <w:tcW w:w="2512" w:type="dxa"/>
+          </w:tcPr>
+          <w:p>
+            <w:pPr>
+              <w:cnfStyle w:val="000000100000" w:firstRow="0" w:lastRow="0" w:firstColumn="0" w:lastColumn="0" w:oddVBand="0" w:evenVBand="0" w:oddHBand="1" w:evenHBand="0" w:firstRowFirstColumn="0" w:firstRowLastColumn="0" w:lastRowFirstColumn="0" w:lastRowLastColumn="0"/>
+            </w:pPr>
+            <w:r>
+              <w:t>Storage</w:t>
+            </w:r>
+          </w:p>
+        </w:tc>
+        <w:tc>
+          <w:tcPr>
+            <w:tcW w:w="2216" w:type="dxa"/>
+          </w:tcPr>
+          <w:p>
+            <w:pPr>
+              <w:cnfStyle w:val="000000100000" w:firstRow="0" w:lastRow="0" w:firstColumn="0" w:lastColumn="0" w:oddVBand="0" w:evenVBand="0" w:oddHBand="1" w:evenHBand="0" w:firstRowFirstColumn="0" w:firstRowLastColumn="0" w:lastRowFirstColumn="0" w:lastRowLastColumn="0"/>
+            </w:pPr>
+            <w:r>
+              <w:t>(shared storage) 1</w:t>
+            </w:r>
+          </w:p>
+        </w:tc>
+      </w:tr>
+      <w:tr>
+        <w:tc>
+          <w:tcPr>
+            <w:cnfStyle w:val="001000000000" w:firstRow="0" w:lastRow="0" w:firstColumn="1" w:lastColumn="0" w:oddVBand="0" w:evenVBand="0" w:oddHBand="0" w:evenHBand="0" w:firstRowFirstColumn="0" w:firstRowLastColumn="0" w:lastRowFirstColumn="0" w:lastRowLastColumn="0"/>
+            <w:tcW w:w="2352" w:type="dxa"/>
+          </w:tcPr>
+          <w:p>
+            <w:r>
+              <w:t>Computer Science</w:t>
+            </w:r>
+          </w:p>
+        </w:tc>
+        <w:tc>
+          <w:tcPr>
+            <w:tcW w:w="2512" w:type="dxa"/>
+          </w:tcPr>
+          <w:p>
+            <w:pPr>
+              <w:cnfStyle w:val="000000000000" w:firstRow="0" w:lastRow="0" w:firstColumn="0" w:lastColumn="0" w:oddVBand="0" w:evenVBand="0" w:oddHBand="0" w:evenHBand="0" w:firstRowFirstColumn="0" w:firstRowLastColumn="0" w:lastRowFirstColumn="0" w:lastRowLastColumn="0"/>
+            </w:pPr>
+            <w:r>
+              <w:t>Research staff</w:t>
+            </w:r>
+          </w:p>
+        </w:tc>
+        <w:tc>
+          <w:tcPr>
+            <w:tcW w:w="2216" w:type="dxa"/>
+          </w:tcPr>
+          <w:p>
+            <w:pPr>
+              <w:cnfStyle w:val="000000000000" w:firstRow="0" w:lastRow="0" w:firstColumn="0" w:lastColumn="0" w:oddVBand="0" w:evenVBand="0" w:oddHBand="0" w:evenHBand="0" w:firstRowFirstColumn="0" w:firstRowLastColumn="0" w:lastRowFirstColumn="0" w:lastRowLastColumn="0"/>
+            </w:pPr>
+            <w:r>
+              <w:t>4</w:t>
+            </w:r>
+          </w:p>
+        </w:tc>
+      </w:tr>
+      <w:tr>
+        <w:trPr>
+          <w:cnfStyle w:val="000000100000" w:firstRow="0" w:lastRow="0" w:firstColumn="0" w:lastColumn="0" w:oddVBand="0" w:evenVBand="0" w:oddHBand="1" w:evenHBand="0" w:firstRowFirstColumn="0" w:firstRowLastColumn="0" w:lastRowFirstColumn="0" w:lastRowLastColumn="0"/>
+        </w:trPr>
+        <w:tc>
+          <w:tcPr>
+            <w:cnfStyle w:val="001000000000" w:firstRow="0" w:lastRow="0" w:firstColumn="1" w:lastColumn="0" w:oddVBand="0" w:evenVBand="0" w:oddHBand="0" w:evenHBand="0" w:firstRowFirstColumn="0" w:firstRowLastColumn="0" w:lastRowFirstColumn="0" w:lastRowLastColumn="0"/>
+            <w:tcW w:w="2352" w:type="dxa"/>
+          </w:tcPr>
+          <w:p>
+            <w:r>
+              <w:t>Computer Science</w:t>
+            </w:r>
+          </w:p>
+        </w:tc>
+        <w:tc>
+          <w:tcPr>
+            <w:tcW w:w="2512" w:type="dxa"/>
+          </w:tcPr>
+          <w:p>
+            <w:pPr>
+              <w:cnfStyle w:val="000000100000" w:firstRow="0" w:lastRow="0" w:firstColumn="0" w:lastColumn="0" w:oddVBand="0" w:evenVBand="0" w:oddHBand="1" w:evenHBand="0" w:firstRowFirstColumn="0" w:firstRowLastColumn="0" w:lastRowFirstColumn="0" w:lastRowLastColumn="0"/>
+            </w:pPr>
+            <w:r>
+              <w:t>Library/Quiet Room</w:t>
+            </w:r>
+          </w:p>
+        </w:tc>
+        <w:tc>
+          <w:tcPr>
+            <w:tcW w:w="2216" w:type="dxa"/>
+          </w:tcPr>
+          <w:p>
+            <w:pPr>
+              <w:cnfStyle w:val="000000100000" w:firstRow="0" w:lastRow="0" w:firstColumn="0" w:lastColumn="0" w:oddVBand="0" w:evenVBand="0" w:oddHBand="1" w:evenHBand="0" w:firstRowFirstColumn="0" w:firstRowLastColumn="0" w:lastRowFirstColumn="0" w:lastRowLastColumn="0"/>
+            </w:pPr>
+            <w:r>
+              <w:t>1</w:t>
+            </w:r>
+          </w:p>
+        </w:tc>
+      </w:tr>
+      <w:tr>
+        <w:tc>
+          <w:tcPr>
+            <w:cnfStyle w:val="001000000000" w:firstRow="0" w:lastRow="0" w:firstColumn="1" w:lastColumn="0" w:oddVBand="0" w:evenVBand="0" w:oddHBand="0" w:evenHBand="0" w:firstRowFirstColumn="0" w:firstRowLastColumn="0" w:lastRowFirstColumn="0" w:lastRowLastColumn="0"/>
+            <w:tcW w:w="2352" w:type="dxa"/>
+          </w:tcPr>
+          <w:p>
+            <w:r>
+              <w:t>Pooled Spaces</w:t>
+            </w:r>
+          </w:p>
+        </w:tc>
+        <w:tc>
+          <w:tcPr>
+            <w:tcW w:w="2512" w:type="dxa"/>
+          </w:tcPr>
+          <w:p>
+            <w:pPr>
+              <w:cnfStyle w:val="000000000000" w:firstRow="0" w:lastRow="0" w:firstColumn="0" w:lastColumn="0" w:oddVBand="0" w:evenVBand="0" w:oddHBand="0" w:evenHBand="0" w:firstRowFirstColumn="0" w:firstRowLastColumn="0" w:lastRowFirstColumn="0" w:lastRowLastColumn="0"/>
+            </w:pPr>
+            <w:r>
+              <w:t>Pooled Computer Lab</w:t>
+            </w:r>
+          </w:p>
+        </w:tc>
+        <w:tc>
+          <w:tcPr>
+            <w:tcW w:w="2216" w:type="dxa"/>
+          </w:tcPr>
+          <w:p>
+            <w:pPr>
+              <w:cnfStyle w:val="000000000000" w:firstRow="0" w:lastRow="0" w:firstColumn="0" w:lastColumn="0" w:oddVBand="0" w:evenVBand="0" w:oddHBand="0" w:evenHBand="0" w:firstRowFirstColumn="0" w:firstRowLastColumn="0" w:lastRowFirstColumn="0" w:lastRowLastColumn="0"/>
+            </w:pPr>
+            <w:r>
+              <w:t>1</w:t>
+            </w:r>
+          </w:p>
+        </w:tc>
+      </w:tr>
+      <w:tr>
+        <w:trPr>
+          <w:cnfStyle w:val="000000100000" w:firstRow="0" w:lastRow="0" w:firstColumn="0" w:lastColumn="0" w:oddVBand="0" w:evenVBand="0" w:oddHBand="1" w:evenHBand="0" w:firstRowFirstColumn="0" w:firstRowLastColumn="0" w:lastRowFirstColumn="0" w:lastRowLastColumn="0"/>
+        </w:trPr>
+        <w:tc>
+          <w:tcPr>
+            <w:cnfStyle w:val="001000000000" w:firstRow="0" w:lastRow="0" w:firstColumn="1" w:lastColumn="0" w:oddVBand="0" w:evenVBand="0" w:oddHBand="0" w:evenHBand="0" w:firstRowFirstColumn="0" w:firstRowLastColumn="0" w:lastRowFirstColumn="0" w:lastRowLastColumn="0"/>
+            <w:tcW w:w="2352" w:type="dxa"/>
+          </w:tcPr>
+          <w:p>
+            <w:r>
+              <w:t xml:space="preserve">Maths and Physics </w:t>
+            </w:r>
+          </w:p>
+        </w:tc>
+        <w:tc>
+          <w:tcPr>
+            <w:tcW w:w="2512" w:type="dxa"/>
+          </w:tcPr>
+          <w:p>
+            <w:pPr>
+              <w:cnfStyle w:val="000000100000" w:firstRow="0" w:lastRow="0" w:firstColumn="0" w:lastColumn="0" w:oddVBand="0" w:evenVBand="0" w:oddHBand="1" w:evenHBand="0" w:firstRowFirstColumn="0" w:firstRowLastColumn="0" w:lastRowFirstColumn="0" w:lastRowLastColumn="0"/>
+            </w:pPr>
+            <w:r>
+              <w:t>Storage</w:t>
+            </w:r>
+          </w:p>
+        </w:tc>
+        <w:tc>
+          <w:tcPr>
+            <w:tcW w:w="2216" w:type="dxa"/>
+          </w:tcPr>
+          <w:p>
+            <w:pPr>
+              <w:cnfStyle w:val="000000100000" w:firstRow="0" w:lastRow="0" w:firstColumn="0" w:lastColumn="0" w:oddVBand="0" w:evenVBand="0" w:oddHBand="1" w:evenHBand="0" w:firstRowFirstColumn="0" w:firstRowLastColumn="0" w:lastRowFirstColumn="0" w:lastRowLastColumn="0"/>
+            </w:pPr>
+            <w:r>
+              <w:t>1</w:t>
+            </w:r>
+          </w:p>
+        </w:tc>
+      </w:tr>
+      <w:tr>
+        <w:tc>
+          <w:tcPr>
+            <w:cnfStyle w:val="001000000000" w:firstRow="0" w:lastRow="0" w:firstColumn="1" w:lastColumn="0" w:oddVBand="0" w:evenVBand="0" w:oddHBand="0" w:evenHBand="0" w:firstRowFirstColumn="0" w:firstRowLastColumn="0" w:lastRowFirstColumn="0" w:lastRowLastColumn="0"/>
+            <w:tcW w:w="2352" w:type="dxa"/>
+          </w:tcPr>
+          <w:p>
+            <w:r>
+              <w:lastRenderedPageBreak/>
+              <w:t>Maths and Physics</w:t>
+            </w:r>
+          </w:p>
+        </w:tc>
+        <w:tc>
+          <w:tcPr>
+            <w:tcW w:w="2512" w:type="dxa"/>
+          </w:tcPr>
+          <w:p>
+            <w:pPr>
+              <w:cnfStyle w:val="000000000000" w:firstRow="0" w:lastRow="0" w:firstColumn="0" w:lastColumn="0" w:oddVBand="0" w:evenVBand="0" w:oddHBand="0" w:evenHBand="0" w:firstRowFirstColumn="0" w:firstRowLastColumn="0" w:lastRowFirstColumn="0" w:lastRowLastColumn="0"/>
+            </w:pPr>
+            <w:r>
+              <w:t>Single Office</w:t>
+            </w:r>
+          </w:p>
+        </w:tc>
+        <w:tc>
+          <w:tcPr>
+            <w:tcW w:w="2216" w:type="dxa"/>
+          </w:tcPr>
+          <w:p>
+            <w:pPr>
+              <w:cnfStyle w:val="000000000000" w:firstRow="0" w:lastRow="0" w:firstColumn="0" w:lastColumn="0" w:oddVBand="0" w:evenVBand="0" w:oddHBand="0" w:evenHBand="0" w:firstRowFirstColumn="0" w:firstRowLastColumn="0" w:lastRowFirstColumn="0" w:lastRowLastColumn="0"/>
+            </w:pPr>
+            <w:r>
+              <w:t>25</w:t>
+            </w:r>
+          </w:p>
+        </w:tc>
+      </w:tr>
+      <w:tr>
+        <w:trPr>
+          <w:cnfStyle w:val="000000100000" w:firstRow="0" w:lastRow="0" w:firstColumn="0" w:lastColumn="0" w:oddVBand="0" w:evenVBand="0" w:oddHBand="1" w:evenHBand="0" w:firstRowFirstColumn="0" w:firstRowLastColumn="0" w:lastRowFirstColumn="0" w:lastRowLastColumn="0"/>
+        </w:trPr>
+        <w:tc>
+          <w:tcPr>
+            <w:cnfStyle w:val="001000000000" w:firstRow="0" w:lastRow="0" w:firstColumn="1" w:lastColumn="0" w:oddVBand="0" w:evenVBand="0" w:oddHBand="0" w:evenHBand="0" w:firstRowFirstColumn="0" w:firstRowLastColumn="0" w:lastRowFirstColumn="0" w:lastRowLastColumn="0"/>
+            <w:tcW w:w="2352" w:type="dxa"/>
+          </w:tcPr>
+          <w:p>
+            <w:r>
+              <w:t>Maths and Physics</w:t>
+            </w:r>
+          </w:p>
+        </w:tc>
+        <w:tc>
+          <w:tcPr>
+            <w:tcW w:w="2512" w:type="dxa"/>
+          </w:tcPr>
+          <w:p>
+            <w:pPr>
+              <w:cnfStyle w:val="000000100000" w:firstRow="0" w:lastRow="0" w:firstColumn="0" w:lastColumn="0" w:oddVBand="0" w:evenVBand="0" w:oddHBand="1" w:evenHBand="0" w:firstRowFirstColumn="0" w:firstRowLastColumn="0" w:lastRowFirstColumn="0" w:lastRowLastColumn="0"/>
+            </w:pPr>
+            <w:r>
+              <w:t>Head of School</w:t>
+            </w:r>
+          </w:p>
+        </w:tc>
+        <w:tc>
+          <w:tcPr>
+            <w:tcW w:w="2216" w:type="dxa"/>
+          </w:tcPr>
+          <w:p>
+            <w:pPr>
+              <w:cnfStyle w:val="000000100000" w:firstRow="0" w:lastRow="0" w:firstColumn="0" w:lastColumn="0" w:oddVBand="0" w:evenVBand="0" w:oddHBand="1" w:evenHBand="0" w:firstRowFirstColumn="0" w:firstRowLastColumn="0" w:lastRowFirstColumn="0" w:lastRowLastColumn="0"/>
+            </w:pPr>
+            <w:r>
+              <w:t>1</w:t>
+            </w:r>
+          </w:p>
+        </w:tc>
+      </w:tr>
+      <w:tr>
+        <w:tc>
+          <w:tcPr>
+            <w:cnfStyle w:val="001000000000" w:firstRow="0" w:lastRow="0" w:firstColumn="1" w:lastColumn="0" w:oddVBand="0" w:evenVBand="0" w:oddHBand="0" w:evenHBand="0" w:firstRowFirstColumn="0" w:firstRowLastColumn="0" w:lastRowFirstColumn="0" w:lastRowLastColumn="0"/>
+            <w:tcW w:w="2352" w:type="dxa"/>
+          </w:tcPr>
+          <w:p>
+            <w:r>
+              <w:t>Maths and Physics</w:t>
+            </w:r>
+          </w:p>
+        </w:tc>
+        <w:tc>
+          <w:tcPr>
+            <w:tcW w:w="2512" w:type="dxa"/>
+          </w:tcPr>
+          <w:p>
+            <w:pPr>
+              <w:cnfStyle w:val="000000000000" w:firstRow="0" w:lastRow="0" w:firstColumn="0" w:lastColumn="0" w:oddVBand="0" w:evenVBand="0" w:oddHBand="0" w:evenHBand="0" w:firstRowFirstColumn="0" w:firstRowLastColumn="0" w:lastRowFirstColumn="0" w:lastRowLastColumn="0"/>
+            </w:pPr>
+            <w:r>
+              <w:t>PA to HOS</w:t>
+            </w:r>
+          </w:p>
+        </w:tc>
+        <w:tc>
+          <w:tcPr>
+            <w:tcW w:w="2216" w:type="dxa"/>
+          </w:tcPr>
+          <w:p>
+            <w:pPr>
+              <w:cnfStyle w:val="000000000000" w:firstRow="0" w:lastRow="0" w:firstColumn="0" w:lastColumn="0" w:oddVBand="0" w:evenVBand="0" w:oddHBand="0" w:evenHBand="0" w:firstRowFirstColumn="0" w:firstRowLastColumn="0" w:lastRowFirstColumn="0" w:lastRowLastColumn="0"/>
+            </w:pPr>
+            <w:r>
+              <w:t>1</w:t>
+            </w:r>
+          </w:p>
+        </w:tc>
+      </w:tr>
+      <w:tr>
+        <w:trPr>
+          <w:cnfStyle w:val="000000100000" w:firstRow="0" w:lastRow="0" w:firstColumn="0" w:lastColumn="0" w:oddVBand="0" w:evenVBand="0" w:oddHBand="1" w:evenHBand="0" w:firstRowFirstColumn="0" w:firstRowLastColumn="0" w:lastRowFirstColumn="0" w:lastRowLastColumn="0"/>
+        </w:trPr>
+        <w:tc>
+          <w:tcPr>
+            <w:cnfStyle w:val="001000000000" w:firstRow="0" w:lastRow="0" w:firstColumn="1" w:lastColumn="0" w:oddVBand="0" w:evenVBand="0" w:oddHBand="0" w:evenHBand="0" w:firstRowFirstColumn="0" w:firstRowLastColumn="0" w:lastRowFirstColumn="0" w:lastRowLastColumn="0"/>
+            <w:tcW w:w="2352" w:type="dxa"/>
+          </w:tcPr>
+          <w:p>
+            <w:r>
+              <w:t>Maths and Physics</w:t>
+            </w:r>
+          </w:p>
+        </w:tc>
+        <w:tc>
+          <w:tcPr>
+            <w:tcW w:w="2512" w:type="dxa"/>
+          </w:tcPr>
+          <w:p>
+            <w:pPr>
+              <w:cnfStyle w:val="000000100000" w:firstRow="0" w:lastRow="0" w:firstColumn="0" w:lastColumn="0" w:oddVBand="0" w:evenVBand="0" w:oddHBand="1" w:evenHBand="0" w:firstRowFirstColumn="0" w:firstRowLastColumn="0" w:lastRowFirstColumn="0" w:lastRowLastColumn="0"/>
+            </w:pPr>
+            <w:r>
+              <w:t xml:space="preserve">Research Student Workplaces (Joint with Computer Science) </w:t>
+            </w:r>
+          </w:p>
+        </w:tc>
+        <w:tc>
+          <w:tcPr>
+            <w:tcW w:w="2216" w:type="dxa"/>
+          </w:tcPr>
+          <w:p>
+            <w:pPr>
+              <w:cnfStyle w:val="000000100000" w:firstRow="0" w:lastRow="0" w:firstColumn="0" w:lastColumn="0" w:oddVBand="0" w:evenVBand="0" w:oddHBand="1" w:evenHBand="0" w:firstRowFirstColumn="0" w:firstRowLastColumn="0" w:lastRowFirstColumn="0" w:lastRowLastColumn="0"/>
+            </w:pPr>
+            <w:r>
+              <w:t>1</w:t>
+            </w:r>
+          </w:p>
+        </w:tc>
+      </w:tr>
+      <w:tr>
+        <w:tc>
+          <w:tcPr>
+            <w:cnfStyle w:val="001000000000" w:firstRow="0" w:lastRow="0" w:firstColumn="1" w:lastColumn="0" w:oddVBand="0" w:evenVBand="0" w:oddHBand="0" w:evenHBand="0" w:firstRowFirstColumn="0" w:firstRowLastColumn="0" w:lastRowFirstColumn="0" w:lastRowLastColumn="0"/>
+            <w:tcW w:w="2352" w:type="dxa"/>
+          </w:tcPr>
+          <w:p>
+            <w:r>
+              <w:t>Maths and Physics</w:t>
+            </w:r>
+          </w:p>
+        </w:tc>
+        <w:tc>
+          <w:tcPr>
+            <w:tcW w:w="2512" w:type="dxa"/>
+          </w:tcPr>
+          <w:p>
+            <w:pPr>
+              <w:cnfStyle w:val="000000000000" w:firstRow="0" w:lastRow="0" w:firstColumn="0" w:lastColumn="0" w:oddVBand="0" w:evenVBand="0" w:oddHBand="0" w:evenHBand="0" w:firstRowFirstColumn="0" w:firstRowLastColumn="0" w:lastRowFirstColumn="0" w:lastRowLastColumn="0"/>
+            </w:pPr>
+            <w:r>
+              <w:t>Shared Workspaces</w:t>
+            </w:r>
+          </w:p>
+        </w:tc>
+        <w:tc>
+          <w:tcPr>
+            <w:tcW w:w="2216" w:type="dxa"/>
+          </w:tcPr>
+          <w:p>
+            <w:pPr>
+              <w:cnfStyle w:val="000000000000" w:firstRow="0" w:lastRow="0" w:firstColumn="0" w:lastColumn="0" w:oddVBand="0" w:evenVBand="0" w:oddHBand="0" w:evenHBand="0" w:firstRowFirstColumn="0" w:firstRowLastColumn="0" w:lastRowFirstColumn="0" w:lastRowLastColumn="0"/>
+            </w:pPr>
+            <w:r>
+              <w:t>2</w:t>
+            </w:r>
+          </w:p>
+        </w:tc>
+      </w:tr>
+      <w:tr>
+        <w:trPr>
+          <w:cnfStyle w:val="000000100000" w:firstRow="0" w:lastRow="0" w:firstColumn="0" w:lastColumn="0" w:oddVBand="0" w:evenVBand="0" w:oddHBand="1" w:evenHBand="0" w:firstRowFirstColumn="0" w:firstRowLastColumn="0" w:lastRowFirstColumn="0" w:lastRowLastColumn="0"/>
+        </w:trPr>
+        <w:tc>
+          <w:tcPr>
+            <w:cnfStyle w:val="001000000000" w:firstRow="0" w:lastRow="0" w:firstColumn="1" w:lastColumn="0" w:oddVBand="0" w:evenVBand="0" w:oddHBand="0" w:evenHBand="0" w:firstRowFirstColumn="0" w:firstRowLastColumn="0" w:lastRowFirstColumn="0" w:lastRowLastColumn="0"/>
+            <w:tcW w:w="2352" w:type="dxa"/>
+          </w:tcPr>
+          <w:p>
+            <w:r>
+              <w:t>College</w:t>
+            </w:r>
+          </w:p>
+        </w:tc>
+        <w:tc>
+          <w:tcPr>
+            <w:tcW w:w="2512" w:type="dxa"/>
+          </w:tcPr>
+          <w:p>
+            <w:pPr>
+              <w:cnfStyle w:val="000000100000" w:firstRow="0" w:lastRow="0" w:firstColumn="0" w:lastColumn="0" w:oddVBand="0" w:evenVBand="0" w:oddHBand="1" w:evenHBand="0" w:firstRowFirstColumn="0" w:firstRowLastColumn="0" w:lastRowFirstColumn="0" w:lastRowLastColumn="0"/>
+            </w:pPr>
+            <w:r>
+              <w:t>College Storage</w:t>
+            </w:r>
+          </w:p>
+        </w:tc>
+        <w:tc>
+          <w:tcPr>
+            <w:tcW w:w="2216" w:type="dxa"/>
+          </w:tcPr>
+          <w:p>
+            <w:pPr>
+              <w:cnfStyle w:val="000000100000" w:firstRow="0" w:lastRow="0" w:firstColumn="0" w:lastColumn="0" w:oddVBand="0" w:evenVBand="0" w:oddHBand="1" w:evenHBand="0" w:firstRowFirstColumn="0" w:firstRowLastColumn="0" w:lastRowFirstColumn="0" w:lastRowLastColumn="0"/>
+            </w:pPr>
+            <w:r>
+              <w:t>1</w:t>
+            </w:r>
+          </w:p>
+        </w:tc>
+      </w:tr>
+      <w:tr>
+        <w:tc>
+          <w:tcPr>
+            <w:cnfStyle w:val="001000000000" w:firstRow="0" w:lastRow="0" w:firstColumn="1" w:lastColumn="0" w:oddVBand="0" w:evenVBand="0" w:oddHBand="0" w:evenHBand="0" w:firstRowFirstColumn="0" w:firstRowLastColumn="0" w:lastRowFirstColumn="0" w:lastRowLastColumn="0"/>
+            <w:tcW w:w="2352" w:type="dxa"/>
+          </w:tcPr>
+          <w:p>
+            <w:r>
+              <w:t>College</w:t>
+            </w:r>
+          </w:p>
+        </w:tc>
+        <w:tc>
+          <w:tcPr>
+            <w:tcW w:w="2512" w:type="dxa"/>
+          </w:tcPr>
+          <w:p>
+            <w:pPr>
+              <w:cnfStyle w:val="000000000000" w:firstRow="0" w:lastRow="0" w:firstColumn="0" w:lastColumn="0" w:oddVBand="0" w:evenVBand="0" w:oddHBand="0" w:evenHBand="0" w:firstRowFirstColumn="0" w:firstRowLastColumn="0" w:lastRowFirstColumn="0" w:lastRowLastColumn="0"/>
+            </w:pPr>
+            <w:r>
+              <w:t>College Office</w:t>
+            </w:r>
+          </w:p>
+        </w:tc>
+        <w:tc>
+          <w:tcPr>
+            <w:tcW w:w="2216" w:type="dxa"/>
+          </w:tcPr>
+          <w:p>
+            <w:pPr>
+              <w:cnfStyle w:val="000000000000" w:firstRow="0" w:lastRow="0" w:firstColumn="0" w:lastColumn="0" w:oddVBand="0" w:evenVBand="0" w:oddHBand="0" w:evenHBand="0" w:firstRowFirstColumn="0" w:firstRowLastColumn="0" w:lastRowFirstColumn="0" w:lastRowLastColumn="0"/>
+            </w:pPr>
+            <w:r>
+              <w:t>1</w:t>
+            </w:r>
+          </w:p>
+        </w:tc>
+      </w:tr>
+      <w:tr>
+        <w:trPr>
+          <w:cnfStyle w:val="000000100000" w:firstRow="0" w:lastRow="0" w:firstColumn="0" w:lastColumn="0" w:oddVBand="0" w:evenVBand="0" w:oddHBand="1" w:evenHBand="0" w:firstRowFirstColumn="0" w:firstRowLastColumn="0" w:lastRowFirstColumn="0" w:lastRowLastColumn="0"/>
+        </w:trPr>
+        <w:tc>
+          <w:tcPr>
+            <w:cnfStyle w:val="001000000000" w:firstRow="0" w:lastRow="0" w:firstColumn="1" w:lastColumn="0" w:oddVBand="0" w:evenVBand="0" w:oddHBand="0" w:evenHBand="0" w:firstRowFirstColumn="0" w:firstRowLastColumn="0" w:lastRowFirstColumn="0" w:lastRowLastColumn="0"/>
+            <w:tcW w:w="2352" w:type="dxa"/>
+          </w:tcPr>
+          <w:p>
+            <w:r>
+              <w:t>College</w:t>
+            </w:r>
+          </w:p>
+        </w:tc>
+        <w:tc>
+          <w:tcPr>
+            <w:tcW w:w="2512" w:type="dxa"/>
+          </w:tcPr>
+          <w:p>
+            <w:pPr>
+              <w:cnfStyle w:val="000000100000" w:firstRow="0" w:lastRow="0" w:firstColumn="0" w:lastColumn="0" w:oddVBand="0" w:evenVBand="0" w:oddHBand="1" w:evenHBand="0" w:firstRowFirstColumn="0" w:firstRowLastColumn="0" w:lastRowFirstColumn="0" w:lastRowLastColumn="0"/>
+            </w:pPr>
+            <w:r>
+              <w:t>Head Of college</w:t>
+            </w:r>
+          </w:p>
+        </w:tc>
+        <w:tc>
+          <w:tcPr>
+            <w:tcW w:w="2216" w:type="dxa"/>
+          </w:tcPr>
+          <w:p>
+            <w:pPr>
+              <w:cnfStyle w:val="000000100000" w:firstRow="0" w:lastRow="0" w:firstColumn="0" w:lastColumn="0" w:oddVBand="0" w:evenVBand="0" w:oddHBand="1" w:evenHBand="0" w:firstRowFirstColumn="0" w:firstRowLastColumn="0" w:lastRowFirstColumn="0" w:lastRowLastColumn="0"/>
+            </w:pPr>
+            <w:r>
+              <w:t>1</w:t>
+            </w:r>
+          </w:p>
+        </w:tc>
+      </w:tr>
+      <w:tr>
+        <w:tc>
+          <w:tcPr>
+            <w:cnfStyle w:val="001000000000" w:firstRow="0" w:lastRow="0" w:firstColumn="1" w:lastColumn="0" w:oddVBand="0" w:evenVBand="0" w:oddHBand="0" w:evenHBand="0" w:firstRowFirstColumn="0" w:firstRowLastColumn="0" w:lastRowFirstColumn="0" w:lastRowLastColumn="0"/>
+            <w:tcW w:w="2352" w:type="dxa"/>
+          </w:tcPr>
+          <w:p>
+            <w:r>
+              <w:t>College</w:t>
+            </w:r>
+          </w:p>
+        </w:tc>
+        <w:tc>
+          <w:tcPr>
+            <w:tcW w:w="2512" w:type="dxa"/>
+          </w:tcPr>
+          <w:p>
+            <w:pPr>
+              <w:cnfStyle w:val="000000000000" w:firstRow="0" w:lastRow="0" w:firstColumn="0" w:lastColumn="0" w:oddVBand="0" w:evenVBand="0" w:oddHBand="0" w:evenHBand="0" w:firstRowFirstColumn="0" w:firstRowLastColumn="0" w:lastRowFirstColumn="0" w:lastRowLastColumn="0"/>
+            </w:pPr>
+            <w:r>
+              <w:t>Director of ops</w:t>
+            </w:r>
+          </w:p>
+        </w:tc>
+        <w:tc>
+          <w:tcPr>
+            <w:tcW w:w="2216" w:type="dxa"/>
+          </w:tcPr>
+          <w:p>
+            <w:pPr>
+              <w:cnfStyle w:val="000000000000" w:firstRow="0" w:lastRow="0" w:firstColumn="0" w:lastColumn="0" w:oddVBand="0" w:evenVBand="0" w:oddHBand="0" w:evenHBand="0" w:firstRowFirstColumn="0" w:firstRowLastColumn="0" w:lastRowFirstColumn="0" w:lastRowLastColumn="0"/>
+            </w:pPr>
+            <w:r>
+              <w:t>1</w:t>
+            </w:r>
+          </w:p>
+        </w:tc>
+      </w:tr>
+      <w:tr>
+        <w:trPr>
+          <w:cnfStyle w:val="000000100000" w:firstRow="0" w:lastRow="0" w:firstColumn="0" w:lastColumn="0" w:oddVBand="0" w:evenVBand="0" w:oddHBand="1" w:evenHBand="0" w:firstRowFirstColumn="0" w:firstRowLastColumn="0" w:lastRowFirstColumn="0" w:lastRowLastColumn="0"/>
+        </w:trPr>
+        <w:tc>
+          <w:tcPr>
+            <w:cnfStyle w:val="001000000000" w:firstRow="0" w:lastRow="0" w:firstColumn="1" w:lastColumn="0" w:oddVBand="0" w:evenVBand="0" w:oddHBand="0" w:evenHBand="0" w:firstRowFirstColumn="0" w:firstRowLastColumn="0" w:lastRowFirstColumn="0" w:lastRowLastColumn="0"/>
+            <w:tcW w:w="2352" w:type="dxa"/>
+          </w:tcPr>
+          <w:p>
+            <w:r>
+              <w:t>Other</w:t>
+            </w:r>
+          </w:p>
+        </w:tc>
+        <w:tc>
+          <w:tcPr>
+            <w:tcW w:w="2512" w:type="dxa"/>
+          </w:tcPr>
+          <w:p>
+            <w:pPr>
+              <w:cnfStyle w:val="000000100000" w:firstRow="0" w:lastRow="0" w:firstColumn="0" w:lastColumn="0" w:oddVBand="0" w:evenVBand="0" w:oddHBand="1" w:evenHBand="0" w:firstRowFirstColumn="0" w:firstRowLastColumn="0" w:lastRowFirstColumn="0" w:lastRowLastColumn="0"/>
+            </w:pPr>
+            <w:r>
+              <w:t>Linux Printer and Storage</w:t>
+            </w:r>
+          </w:p>
+        </w:tc>
+        <w:tc>
+          <w:tcPr>
+            <w:tcW w:w="2216" w:type="dxa"/>
+          </w:tcPr>
+          <w:p>
+            <w:pPr>
+              <w:cnfStyle w:val="000000100000" w:firstRow="0" w:lastRow="0" w:firstColumn="0" w:lastColumn="0" w:oddVBand="0" w:evenVBand="0" w:oddHBand="1" w:evenHBand="0" w:firstRowFirstColumn="0" w:firstRowLastColumn="0" w:lastRowFirstColumn="0" w:lastRowLastColumn="0"/>
+            </w:pPr>
+            <w:r>
+              <w:t>1</w:t>
+            </w:r>
+          </w:p>
+        </w:tc>
+      </w:tr>
+      <w:tr>
+        <w:tc>
+          <w:tcPr>
+            <w:cnfStyle w:val="001000000000" w:firstRow="0" w:lastRow="0" w:firstColumn="1" w:lastColumn="0" w:oddVBand="0" w:evenVBand="0" w:oddHBand="0" w:evenHBand="0" w:firstRowFirstColumn="0" w:firstRowLastColumn="0" w:lastRowFirstColumn="0" w:lastRowLastColumn="0"/>
+            <w:tcW w:w="2352" w:type="dxa"/>
+          </w:tcPr>
+          <w:p>
+            <w:r>
+              <w:t>Other</w:t>
+            </w:r>
+          </w:p>
+        </w:tc>
+        <w:tc>
+          <w:tcPr>
+            <w:tcW w:w="2512" w:type="dxa"/>
+          </w:tcPr>
+          <w:p>
+            <w:pPr>
+              <w:cnfStyle w:val="000000000000" w:firstRow="0" w:lastRow="0" w:firstColumn="0" w:lastColumn="0" w:oddVBand="0" w:evenVBand="0" w:oddHBand="0" w:evenHBand="0" w:firstRowFirstColumn="0" w:firstRowLastColumn="0" w:lastRowFirstColumn="0" w:lastRowLastColumn="0"/>
+            </w:pPr>
+            <w:r>
+              <w:t>Copy Hub</w:t>
+            </w:r>
+          </w:p>
+        </w:tc>
+        <w:tc>
+          <w:tcPr>
+            <w:tcW w:w="2216" w:type="dxa"/>
+          </w:tcPr>
+          <w:p>
+            <w:pPr>
+              <w:cnfStyle w:val="000000000000" w:firstRow="0" w:lastRow="0" w:firstColumn="0" w:lastColumn="0" w:oddVBand="0" w:evenVBand="0" w:oddHBand="0" w:evenHBand="0" w:firstRowFirstColumn="0" w:firstRowLastColumn="0" w:lastRowFirstColumn="0" w:lastRowLastColumn="0"/>
+            </w:pPr>
+            <w:r>
+              <w:t>1</w:t>
+            </w:r>
+          </w:p>
+        </w:tc>
+      </w:tr>
+      <w:tr>
+        <w:trPr>
+          <w:cnfStyle w:val="000000100000" w:firstRow="0" w:lastRow="0" w:firstColumn="0" w:lastColumn="0" w:oddVBand="0" w:evenVBand="0" w:oddHBand="1" w:evenHBand="0" w:firstRowFirstColumn="0" w:firstRowLastColumn="0" w:lastRowFirstColumn="0" w:lastRowLastColumn="0"/>
+        </w:trPr>
+        <w:tc>
+          <w:tcPr>
+            <w:cnfStyle w:val="001000000000" w:firstRow="0" w:lastRow="0" w:firstColumn="1" w:lastColumn="0" w:oddVBand="0" w:evenVBand="0" w:oddHBand="0" w:evenHBand="0" w:firstRowFirstColumn="0" w:firstRowLastColumn="0" w:lastRowFirstColumn="0" w:lastRowLastColumn="0"/>
+            <w:tcW w:w="2352" w:type="dxa"/>
+          </w:tcPr>
+          <w:p>
+            <w:r>
+              <w:t>Other</w:t>
+            </w:r>
+          </w:p>
+        </w:tc>
+        <w:tc>
+          <w:tcPr>
+            <w:tcW w:w="2512" w:type="dxa"/>
+          </w:tcPr>
+          <w:p>
+            <w:pPr>
+              <w:cnfStyle w:val="000000100000" w:firstRow="0" w:lastRow="0" w:firstColumn="0" w:lastColumn="0" w:oddVBand="0" w:evenVBand="0" w:oddHBand="1" w:evenHBand="0" w:firstRowFirstColumn="0" w:firstRowLastColumn="0" w:lastRowFirstColumn="0" w:lastRowLastColumn="0"/>
+            </w:pPr>
+            <w:r>
+              <w:t>Printer</w:t>
+            </w:r>
+          </w:p>
+        </w:tc>
+        <w:tc>
+          <w:tcPr>
+            <w:tcW w:w="2216" w:type="dxa"/>
+          </w:tcPr>
+          <w:p>
+            <w:pPr>
+              <w:cnfStyle w:val="000000100000" w:firstRow="0" w:lastRow="0" w:firstColumn="0" w:lastColumn="0" w:oddVBand="0" w:evenVBand="0" w:oddHBand="1" w:evenHBand="0" w:firstRowFirstColumn="0" w:firstRowLastColumn="0" w:lastRowFirstColumn="0" w:lastRowLastColumn="0"/>
+            </w:pPr>
+            <w:r>
+              <w:t>1</w:t>
+            </w:r>
+          </w:p>
+        </w:tc>
+      </w:tr>
+      <w:tr>
+        <w:tc>
+          <w:tcPr>
+            <w:cnfStyle w:val="001000000000" w:firstRow="0" w:lastRow="0" w:firstColumn="1" w:lastColumn="0" w:oddVBand="0" w:evenVBand="0" w:oddHBand="0" w:evenHBand="0" w:firstRowFirstColumn="0" w:firstRowLastColumn="0" w:lastRowFirstColumn="0" w:lastRowLastColumn="0"/>
+            <w:tcW w:w="2352" w:type="dxa"/>
+          </w:tcPr>
+          <w:p>
+            <w:r>
+              <w:t>Other</w:t>
+            </w:r>
+          </w:p>
+        </w:tc>
+        <w:tc>
+          <w:tcPr>
+            <w:tcW w:w="2512" w:type="dxa"/>
+          </w:tcPr>
+          <w:p>
+            <w:pPr>
+              <w:cnfStyle w:val="000000000000" w:firstRow="0" w:lastRow="0" w:firstColumn="0" w:lastColumn="0" w:oddVBand="0" w:evenVBand="0" w:oddHBand="0" w:evenHBand="0" w:firstRowFirstColumn="0" w:firstRowLastColumn="0" w:lastRowFirstColumn="0" w:lastRowLastColumn="0"/>
+            </w:pPr>
+            <w:r>
+              <w:t>Electrical Cupboard</w:t>
+            </w:r>
+          </w:p>
+        </w:tc>
+        <w:tc>
+          <w:tcPr>
+            <w:tcW w:w="2216" w:type="dxa"/>
+          </w:tcPr>
+          <w:p>
+            <w:pPr>
+              <w:cnfStyle w:val="000000000000" w:firstRow="0" w:lastRow="0" w:firstColumn="0" w:lastColumn="0" w:oddVBand="0" w:evenVBand="0" w:oddHBand="0" w:evenHBand="0" w:firstRowFirstColumn="0" w:firstRowLastColumn="0" w:lastRowFirstColumn="0" w:lastRowLastColumn="0"/>
+            </w:pPr>
+            <w:r>
+              <w:t>1</w:t>
+            </w:r>
+          </w:p>
+        </w:tc>
+      </w:tr>
+      <w:tr>
+        <w:trPr>
+          <w:cnfStyle w:val="000000100000" w:firstRow="0" w:lastRow="0" w:firstColumn="0" w:lastColumn="0" w:oddVBand="0" w:evenVBand="0" w:oddHBand="1" w:evenHBand="0" w:firstRowFirstColumn="0" w:firstRowLastColumn="0" w:lastRowFirstColumn="0" w:lastRowLastColumn="0"/>
+        </w:trPr>
+        <w:tc>
+          <w:tcPr>
+            <w:cnfStyle w:val="001000000000" w:firstRow="0" w:lastRow="0" w:firstColumn="1" w:lastColumn="0" w:oddVBand="0" w:evenVBand="0" w:oddHBand="0" w:evenHBand="0" w:firstRowFirstColumn="0" w:firstRowLastColumn="0" w:lastRowFirstColumn="0" w:lastRowLastColumn="0"/>
+            <w:tcW w:w="2352" w:type="dxa"/>
+          </w:tcPr>
+          <w:p>
+            <w:r>
+              <w:t>Other</w:t>
+            </w:r>
+          </w:p>
+        </w:tc>
+        <w:tc>
+          <w:tcPr>
+            <w:tcW w:w="2512" w:type="dxa"/>
+          </w:tcPr>
+          <w:p>
+            <w:pPr>
+              <w:cnfStyle w:val="000000100000" w:firstRow="0" w:lastRow="0" w:firstColumn="0" w:lastColumn="0" w:oddVBand="0" w:evenVBand="0" w:oddHBand="1" w:evenHBand="0" w:firstRowFirstColumn="0" w:firstRowLastColumn="0" w:lastRowFirstColumn="0" w:lastRowLastColumn="0"/>
+            </w:pPr>
+            <w:r>
+              <w:t>Comms Room</w:t>
+            </w:r>
+          </w:p>
+        </w:tc>
+        <w:tc>
+          <w:tcPr>
+            <w:tcW w:w="2216" w:type="dxa"/>
+          </w:tcPr>
+          <w:p>
+            <w:pPr>
+              <w:cnfStyle w:val="000000100000" w:firstRow="0" w:lastRow="0" w:firstColumn="0" w:lastColumn="0" w:oddVBand="0" w:evenVBand="0" w:oddHBand="1" w:evenHBand="0" w:firstRowFirstColumn="0" w:firstRowLastColumn="0" w:lastRowFirstColumn="0" w:lastRowLastColumn="0"/>
+            </w:pPr>
+            <w:r>
+              <w:t>1</w:t>
+            </w:r>
+          </w:p>
+        </w:tc>
+      </w:tr>
+    </w:tbl>
+    <w:p>
+      <w:bookmarkStart w:id="8" w:name="_GoBack"/>
       <w:bookmarkEnd w:id="8"/>
     </w:p>
-    <w:p/>
     <w:sectPr>
       <w:pgSz w:w="11906" w:h="16838"/>
       <w:pgMar w:top="1440" w:right="1440" w:bottom="1440" w:left="1440" w:header="708" w:footer="708" w:gutter="0"/>
@@ -1634,6 +6047,7 @@
     <w:lsdException w:name="HTML Sample" w:semiHidden="1" w:unhideWhenUsed="1"/>
     <w:lsdException w:name="HTML Typewriter" w:semiHidden="1" w:unhideWhenUsed="1"/>
     <w:lsdException w:name="HTML Variable" w:semiHidden="1" w:unhideWhenUsed="1"/>
+    <w:lsdException w:name="Normal Table" w:semiHidden="1" w:unhideWhenUsed="1"/>
     <w:lsdException w:name="annotation subject" w:semiHidden="1" w:unhideWhenUsed="1"/>
     <w:lsdException w:name="No List" w:semiHidden="1" w:unhideWhenUsed="1"/>
     <w:lsdException w:name="Outline List 1" w:semiHidden="1" w:unhideWhenUsed="1"/>
@@ -1679,9 +6093,11 @@
     <w:lsdException w:name="Table Subtle 1" w:semiHidden="1" w:unhideWhenUsed="1"/>
     <w:lsdException w:name="Table Subtle 2" w:semiHidden="1" w:unhideWhenUsed="1"/>
     <w:lsdException w:name="Table Web 1" w:semiHidden="1" w:unhideWhenUsed="1"/>
+    <w:lsdException w:name="Table Web 2" w:semiHidden="1" w:unhideWhenUsed="1"/>
     <w:lsdException w:name="Table Web 3" w:semiHidden="1" w:unhideWhenUsed="1"/>
     <w:lsdException w:name="Balloon Text" w:semiHidden="1" w:unhideWhenUsed="1"/>
     <w:lsdException w:name="Table Grid" w:uiPriority="39"/>
+    <w:lsdException w:name="Table Theme" w:semiHidden="1" w:unhideWhenUsed="1"/>
     <w:lsdException w:name="Placeholder Text" w:semiHidden="1"/>
     <w:lsdException w:name="No Spacing" w:uiPriority="1" w:qFormat="1"/>
     <w:lsdException w:name="Light Shading" w:uiPriority="60"/>
@@ -2083,6 +6499,145 @@
       <w:u w:val="single"/>
     </w:rPr>
   </w:style>
+  <w:style w:type="table" w:styleId="TableGrid">
+    <w:name w:val="Table Grid"/>
+    <w:basedOn w:val="TableNormal"/>
+    <w:uiPriority w:val="39"/>
+    <w:rsid w:val="00EC60D4"/>
+    <w:pPr>
+      <w:spacing w:after="0" w:line="240" w:lineRule="auto"/>
+    </w:pPr>
+    <w:tblPr>
+      <w:tblBorders>
+        <w:top w:val="single" w:sz="4" w:space="0" w:color="auto"/>
+        <w:left w:val="single" w:sz="4" w:space="0" w:color="auto"/>
+        <w:bottom w:val="single" w:sz="4" w:space="0" w:color="auto"/>
+        <w:right w:val="single" w:sz="4" w:space="0" w:color="auto"/>
+        <w:insideH w:val="single" w:sz="4" w:space="0" w:color="auto"/>
+        <w:insideV w:val="single" w:sz="4" w:space="0" w:color="auto"/>
+      </w:tblBorders>
+    </w:tblPr>
+  </w:style>
+  <w:style w:type="table" w:styleId="PlainTable5">
+    <w:name w:val="Plain Table 5"/>
+    <w:basedOn w:val="TableNormal"/>
+    <w:uiPriority w:val="45"/>
+    <w:rsid w:val="0079668F"/>
+    <w:pPr>
+      <w:spacing w:after="0" w:line="240" w:lineRule="auto"/>
+    </w:pPr>
+    <w:tblPr>
+      <w:tblStyleRowBandSize w:val="1"/>
+      <w:tblStyleColBandSize w:val="1"/>
+    </w:tblPr>
+    <w:tblStylePr w:type="firstRow">
+      <w:rPr>
+        <w:rFonts w:asciiTheme="majorHAnsi" w:eastAsiaTheme="majorEastAsia" w:hAnsiTheme="majorHAnsi" w:cstheme="majorBidi"/>
+        <w:i/>
+        <w:iCs/>
+        <w:sz w:val="26"/>
+      </w:rPr>
+      <w:tblPr/>
+      <w:tcPr>
+        <w:tcBorders>
+          <w:bottom w:val="single" w:sz="4" w:space="0" w:color="7F7F7F" w:themeColor="text1" w:themeTint="80"/>
+        </w:tcBorders>
+        <w:shd w:val="clear" w:color="auto" w:fill="FFFFFF" w:themeFill="background1"/>
+      </w:tcPr>
+    </w:tblStylePr>
+    <w:tblStylePr w:type="lastRow">
+      <w:rPr>
+        <w:rFonts w:asciiTheme="majorHAnsi" w:eastAsiaTheme="majorEastAsia" w:hAnsiTheme="majorHAnsi" w:cstheme="majorBidi"/>
+        <w:i/>
+        <w:iCs/>
+        <w:sz w:val="26"/>
+      </w:rPr>
+      <w:tblPr/>
+      <w:tcPr>
+        <w:tcBorders>
+          <w:top w:val="single" w:sz="4" w:space="0" w:color="7F7F7F" w:themeColor="text1" w:themeTint="80"/>
+        </w:tcBorders>
+        <w:shd w:val="clear" w:color="auto" w:fill="FFFFFF" w:themeFill="background1"/>
+      </w:tcPr>
+    </w:tblStylePr>
+    <w:tblStylePr w:type="firstCol">
+      <w:pPr>
+        <w:jc w:val="right"/>
+      </w:pPr>
+      <w:rPr>
+        <w:rFonts w:asciiTheme="majorHAnsi" w:eastAsiaTheme="majorEastAsia" w:hAnsiTheme="majorHAnsi" w:cstheme="majorBidi"/>
+        <w:i/>
+        <w:iCs/>
+        <w:sz w:val="26"/>
+      </w:rPr>
+      <w:tblPr/>
+      <w:tcPr>
+        <w:tcBorders>
+          <w:right w:val="single" w:sz="4" w:space="0" w:color="7F7F7F" w:themeColor="text1" w:themeTint="80"/>
+        </w:tcBorders>
+        <w:shd w:val="clear" w:color="auto" w:fill="FFFFFF" w:themeFill="background1"/>
+      </w:tcPr>
+    </w:tblStylePr>
+    <w:tblStylePr w:type="lastCol">
+      <w:rPr>
+        <w:rFonts w:asciiTheme="majorHAnsi" w:eastAsiaTheme="majorEastAsia" w:hAnsiTheme="majorHAnsi" w:cstheme="majorBidi"/>
+        <w:i/>
+        <w:iCs/>
+        <w:sz w:val="26"/>
+      </w:rPr>
+      <w:tblPr/>
+      <w:tcPr>
+        <w:tcBorders>
+          <w:left w:val="single" w:sz="4" w:space="0" w:color="7F7F7F" w:themeColor="text1" w:themeTint="80"/>
+        </w:tcBorders>
+        <w:shd w:val="clear" w:color="auto" w:fill="FFFFFF" w:themeFill="background1"/>
+      </w:tcPr>
+    </w:tblStylePr>
+    <w:tblStylePr w:type="band1Vert">
+      <w:tblPr/>
+      <w:tcPr>
+        <w:shd w:val="clear" w:color="auto" w:fill="F2F2F2" w:themeFill="background1" w:themeFillShade="F2"/>
+      </w:tcPr>
+    </w:tblStylePr>
+    <w:tblStylePr w:type="band1Horz">
+      <w:tblPr/>
+      <w:tcPr>
+        <w:shd w:val="clear" w:color="auto" w:fill="F2F2F2" w:themeFill="background1" w:themeFillShade="F2"/>
+      </w:tcPr>
+    </w:tblStylePr>
+    <w:tblStylePr w:type="neCell">
+      <w:tblPr/>
+      <w:tcPr>
+        <w:tcBorders>
+          <w:left w:val="nil"/>
+        </w:tcBorders>
+      </w:tcPr>
+    </w:tblStylePr>
+    <w:tblStylePr w:type="nwCell">
+      <w:tblPr/>
+      <w:tcPr>
+        <w:tcBorders>
+          <w:right w:val="nil"/>
+        </w:tcBorders>
+      </w:tcPr>
+    </w:tblStylePr>
+    <w:tblStylePr w:type="seCell">
+      <w:tblPr/>
+      <w:tcPr>
+        <w:tcBorders>
+          <w:left w:val="nil"/>
+        </w:tcBorders>
+      </w:tcPr>
+    </w:tblStylePr>
+    <w:tblStylePr w:type="swCell">
+      <w:tblPr/>
+      <w:tcPr>
+        <w:tcBorders>
+          <w:right w:val="nil"/>
+        </w:tcBorders>
+      </w:tcPr>
+    </w:tblStylePr>
+  </w:style>
 </w:styles>
 </file>
 
@@ -2239,7 +6794,7 @@
     <w:charset w:val="00"/>
     <w:family w:val="roman"/>
     <w:pitch w:val="variable"/>
-    <w:sig w:usb0="E0002AFF" w:usb1="C0007841" w:usb2="00000009" w:usb3="00000000" w:csb0="000001FF" w:csb1="00000000"/>
+    <w:sig w:usb0="E0002EFF" w:usb1="C000785B" w:usb2="00000009" w:usb3="00000000" w:csb0="000001FF" w:csb1="00000000"/>
   </w:font>
   <w:font w:name="Wingdings">
     <w:panose1 w:val="05000000000000000000"/>
@@ -2281,7 +6836,10 @@
   </w:compat>
   <w:rsids>
     <w:rsidRoot w:val="009B0766"/>
+    <w:rsid w:val="006E5867"/>
+    <w:rsid w:val="00834BC4"/>
     <w:rsid w:val="009B0766"/>
+    <w:rsid w:val="00D26085"/>
     <w:rsid w:val="00E02E94"/>
   </w:rsids>
   <m:mathPr>
@@ -3058,7 +7616,7 @@
 </file>
 
 <file path=customXml/itemProps1.xml><?xml version="1.0" encoding="utf-8"?>
-<ds:datastoreItem xmlns:ds="http://schemas.openxmlformats.org/officeDocument/2006/customXml" ds:itemID="{2B4D8AF7-EB1E-4ACC-9EBB-FA5D72C9FBD5}">
+<ds:datastoreItem xmlns:ds="http://schemas.openxmlformats.org/officeDocument/2006/customXml" ds:itemID="{605AEAAE-E778-4FD3-988D-B570B942D4CF}">
   <ds:schemaRefs>
     <ds:schemaRef ds:uri="http://schemas.openxmlformats.org/officeDocument/2006/bibliography"/>
   </ds:schemaRefs>

</xml_diff>